<commit_message>
New version of power bi file and guide.
</commit_message>
<xml_diff>
--- a/Accessible Education Materials Report/Accessible Educational Materials Report Implementation Guide.docx
+++ b/Accessible Education Materials Report/Accessible Educational Materials Report Implementation Guide.docx
@@ -1,6 +1,6 @@
 
 <file path=word/document.xml><?xml version="1.0" encoding="utf-8"?>
-<w:document xmlns:wpc="http://schemas.microsoft.com/office/word/2010/wordprocessingCanvas" xmlns:cx="http://schemas.microsoft.com/office/drawing/2014/chartex" xmlns:cx1="http://schemas.microsoft.com/office/drawing/2015/9/8/chartex" xmlns:cx2="http://schemas.microsoft.com/office/drawing/2015/10/21/chartex" xmlns:cx3="http://schemas.microsoft.com/office/drawing/2016/5/9/chartex" xmlns:cx4="http://schemas.microsoft.com/office/drawing/2016/5/10/chartex" xmlns:cx5="http://schemas.microsoft.com/office/drawing/2016/5/11/chartex" xmlns:cx6="http://schemas.microsoft.com/office/drawing/2016/5/12/chartex" xmlns:cx7="http://schemas.microsoft.com/office/drawing/2016/5/13/chartex" xmlns:cx8="http://schemas.microsoft.com/office/drawing/2016/5/14/chartex" xmlns:mc="http://schemas.openxmlformats.org/markup-compatibility/2006" xmlns:aink="http://schemas.microsoft.com/office/drawing/2016/ink" xmlns:am3d="http://schemas.microsoft.com/office/drawing/2017/model3d" xmlns:o="urn:schemas-microsoft-com:office:office" xmlns:oel="http://schemas.microsoft.com/office/2019/extlst" xmlns:r="http://schemas.openxmlformats.org/officeDocument/2006/relationships" xmlns:m="http://schemas.openxmlformats.org/officeDocument/2006/math" xmlns:v="urn:schemas-microsoft-com:vml" xmlns:wp14="http://schemas.microsoft.com/office/word/2010/wordprocessingDrawing" xmlns:wp="http://schemas.openxmlformats.org/drawingml/2006/wordprocessingDrawing" xmlns:w10="urn:schemas-microsoft-com:office:word" xmlns:w="http://schemas.openxmlformats.org/wordprocessingml/2006/main" xmlns:w14="http://schemas.microsoft.com/office/word/2010/wordml" xmlns:w15="http://schemas.microsoft.com/office/word/2012/wordml" xmlns:w16cex="http://schemas.microsoft.com/office/word/2018/wordml/cex" xmlns:w16cid="http://schemas.microsoft.com/office/word/2016/wordml/cid" xmlns:w16="http://schemas.microsoft.com/office/word/2018/wordml" xmlns:w16sdtdh="http://schemas.microsoft.com/office/word/2020/wordml/sdtdatahash" xmlns:w16se="http://schemas.microsoft.com/office/word/2015/wordml/symex" xmlns:wpg="http://schemas.microsoft.com/office/word/2010/wordprocessingGroup" xmlns:wpi="http://schemas.microsoft.com/office/word/2010/wordprocessingInk" xmlns:wne="http://schemas.microsoft.com/office/word/2006/wordml" xmlns:wps="http://schemas.microsoft.com/office/word/2010/wordprocessingShape" mc:Ignorable="w14 w15 w16se w16cid w16 w16cex w16sdtdh wp14">
+<w:document xmlns:wpc="http://schemas.microsoft.com/office/word/2010/wordprocessingCanvas" xmlns:cx="http://schemas.microsoft.com/office/drawing/2014/chartex" xmlns:cx1="http://schemas.microsoft.com/office/drawing/2015/9/8/chartex" xmlns:cx2="http://schemas.microsoft.com/office/drawing/2015/10/21/chartex" xmlns:cx3="http://schemas.microsoft.com/office/drawing/2016/5/9/chartex" xmlns:cx4="http://schemas.microsoft.com/office/drawing/2016/5/10/chartex" xmlns:cx5="http://schemas.microsoft.com/office/drawing/2016/5/11/chartex" xmlns:cx6="http://schemas.microsoft.com/office/drawing/2016/5/12/chartex" xmlns:cx7="http://schemas.microsoft.com/office/drawing/2016/5/13/chartex" xmlns:cx8="http://schemas.microsoft.com/office/drawing/2016/5/14/chartex" xmlns:mc="http://schemas.openxmlformats.org/markup-compatibility/2006" xmlns:aink="http://schemas.microsoft.com/office/drawing/2016/ink" xmlns:am3d="http://schemas.microsoft.com/office/drawing/2017/model3d" xmlns:o="urn:schemas-microsoft-com:office:office" xmlns:oel="http://schemas.microsoft.com/office/2019/extlst" xmlns:r="http://schemas.openxmlformats.org/officeDocument/2006/relationships" xmlns:m="http://schemas.openxmlformats.org/officeDocument/2006/math" xmlns:v="urn:schemas-microsoft-com:vml" xmlns:wp14="http://schemas.microsoft.com/office/word/2010/wordprocessingDrawing" xmlns:wp="http://schemas.openxmlformats.org/drawingml/2006/wordprocessingDrawing" xmlns:w10="urn:schemas-microsoft-com:office:word" xmlns:w="http://schemas.openxmlformats.org/wordprocessingml/2006/main" xmlns:w14="http://schemas.microsoft.com/office/word/2010/wordml" xmlns:w15="http://schemas.microsoft.com/office/word/2012/wordml" xmlns:w16cex="http://schemas.microsoft.com/office/word/2018/wordml/cex" xmlns:w16cid="http://schemas.microsoft.com/office/word/2016/wordml/cid" xmlns:w16="http://schemas.microsoft.com/office/word/2018/wordml" xmlns:w16du="http://schemas.microsoft.com/office/word/2023/wordml/word16du" xmlns:w16sdtdh="http://schemas.microsoft.com/office/word/2020/wordml/sdtdatahash" xmlns:w16se="http://schemas.microsoft.com/office/word/2015/wordml/symex" xmlns:wpg="http://schemas.microsoft.com/office/word/2010/wordprocessingGroup" xmlns:wpi="http://schemas.microsoft.com/office/word/2010/wordprocessingInk" xmlns:wne="http://schemas.microsoft.com/office/word/2006/wordml" xmlns:wps="http://schemas.microsoft.com/office/word/2010/wordprocessingShape" xmlns:a="http://schemas.openxmlformats.org/drawingml/2006/main" xmlns:pic="http://schemas.openxmlformats.org/drawingml/2006/picture" xmlns:a14="http://schemas.microsoft.com/office/drawing/2010/main" mc:Ignorable="w14 w15 w16se w16cid w16 w16cex w16sdtdh w16du wp14">
   <w:body>
     <w:p>
       <w:pPr>
@@ -57,31 +57,34 @@
     <w:p>
       <w:pPr>
         <w:pStyle w:val="Subtitle"/>
+        <w:numPr>
+          <w:numId w:val="0"/>
+        </w:numPr>
         <w:spacing w:before="120" w:after="0"/>
         <w:rPr>
           <w:rFonts w:ascii="Public Sans" w:hAnsi="Public Sans"/>
-          <w:b/>
-          <w:bCs/>
+          <w:b w:val="1"/>
+          <w:bCs w:val="1"/>
           <w:color w:val="FBB244"/>
         </w:rPr>
       </w:pPr>
       <w:r>
         <w:rPr>
           <w:rFonts w:ascii="Public Sans" w:hAnsi="Public Sans"/>
-          <w:b/>
-          <w:bCs/>
+          <w:b w:val="1"/>
+          <w:bCs w:val="1"/>
           <w:color w:val="FBB244"/>
         </w:rPr>
-        <w:t>March</w:t>
-      </w:r>
-      <w:r>
-        <w:rPr>
-          <w:rFonts w:ascii="Public Sans" w:hAnsi="Public Sans"/>
-          <w:b/>
-          <w:bCs/>
+        <w:t xml:space="preserve">June </w:t>
+      </w:r>
+      <w:r>
+        <w:rPr>
+          <w:rFonts w:ascii="Public Sans" w:hAnsi="Public Sans"/>
+          <w:b w:val="1"/>
+          <w:bCs w:val="1"/>
           <w:color w:val="FBB244"/>
         </w:rPr>
-        <w:t xml:space="preserve"> 2024</w:t>
+        <w:t>2024</w:t>
       </w:r>
     </w:p>
     <w:p>
@@ -423,7 +426,7 @@
         <w:r>
           <w:rPr>
             <w:rStyle w:val="Hyperlink"/>
-            <w:rFonts w:ascii="Public Sans" w:eastAsia="Aptos" w:hAnsi="Public Sans" w:cs="Aptos"/>
+            <w:rFonts w:ascii="Public Sans" w:hAnsi="Public Sans" w:eastAsia="Aptos" w:cs="Aptos"/>
             <w:sz w:val="24"/>
             <w:szCs w:val="24"/>
           </w:rPr>
@@ -452,7 +455,7 @@
         <w:r>
           <w:rPr>
             <w:rStyle w:val="Hyperlink"/>
-            <w:rFonts w:ascii="Public Sans" w:eastAsia="Aptos" w:hAnsi="Public Sans" w:cs="Aptos"/>
+            <w:rFonts w:ascii="Public Sans" w:hAnsi="Public Sans" w:eastAsia="Aptos" w:cs="Aptos"/>
             <w:sz w:val="24"/>
             <w:szCs w:val="24"/>
           </w:rPr>
@@ -481,7 +484,7 @@
         <w:r>
           <w:rPr>
             <w:rStyle w:val="Hyperlink"/>
-            <w:rFonts w:ascii="Public Sans" w:eastAsia="Aptos" w:hAnsi="Public Sans" w:cs="Aptos"/>
+            <w:rFonts w:ascii="Public Sans" w:hAnsi="Public Sans" w:eastAsia="Aptos" w:cs="Aptos"/>
             <w:sz w:val="24"/>
             <w:szCs w:val="24"/>
           </w:rPr>
@@ -510,7 +513,7 @@
         <w:r>
           <w:rPr>
             <w:rStyle w:val="Hyperlink"/>
-            <w:rFonts w:ascii="Public Sans" w:eastAsia="Aptos" w:hAnsi="Public Sans" w:cs="Aptos"/>
+            <w:rFonts w:ascii="Public Sans" w:hAnsi="Public Sans" w:eastAsia="Aptos" w:cs="Aptos"/>
             <w:sz w:val="24"/>
             <w:szCs w:val="24"/>
           </w:rPr>
@@ -537,7 +540,7 @@
         <w:r>
           <w:rPr>
             <w:rStyle w:val="Hyperlink"/>
-            <w:rFonts w:ascii="Public Sans" w:eastAsia="Aptos" w:hAnsi="Public Sans" w:cs="Aptos"/>
+            <w:rFonts w:ascii="Public Sans" w:hAnsi="Public Sans" w:eastAsia="Aptos" w:cs="Aptos"/>
             <w:sz w:val="24"/>
             <w:szCs w:val="24"/>
           </w:rPr>
@@ -698,7 +701,6 @@
           <w:sz w:val="36"/>
           <w:szCs w:val="36"/>
         </w:rPr>
-        <w:lastRenderedPageBreak/>
         <w:t>Preparing CEDS Data</w:t>
       </w:r>
       <w:r>
@@ -730,7 +732,7 @@
       </w:pPr>
       <w:r>
         <w:rPr>
-          <w:rFonts w:ascii="Public Sans" w:eastAsia="Calibri Light" w:hAnsi="Public Sans" w:cs="Calibri Light"/>
+          <w:rFonts w:ascii="Public Sans" w:hAnsi="Public Sans" w:eastAsia="Calibri Light" w:cs="Calibri Light"/>
           <w:sz w:val="24"/>
           <w:szCs w:val="24"/>
         </w:rPr>
@@ -738,7 +740,7 @@
       </w:r>
       <w:r>
         <w:rPr>
-          <w:rFonts w:ascii="Public Sans" w:eastAsia="Calibri Light" w:hAnsi="Public Sans" w:cs="Calibri Light"/>
+          <w:rFonts w:ascii="Public Sans" w:hAnsi="Public Sans" w:eastAsia="Calibri Light" w:cs="Calibri Light"/>
           <w:iCs/>
           <w:sz w:val="24"/>
           <w:szCs w:val="24"/>
@@ -747,7 +749,7 @@
       </w:r>
       <w:r>
         <w:rPr>
-          <w:rFonts w:ascii="Public Sans" w:eastAsia="Calibri Light" w:hAnsi="Public Sans" w:cs="Calibri Light"/>
+          <w:rFonts w:ascii="Public Sans" w:hAnsi="Public Sans" w:eastAsia="Calibri Light" w:cs="Calibri Light"/>
           <w:sz w:val="24"/>
           <w:szCs w:val="24"/>
         </w:rPr>
@@ -755,7 +757,7 @@
       </w:r>
       <w:r>
         <w:rPr>
-          <w:rFonts w:ascii="Public Sans" w:eastAsia="Calibri Light" w:hAnsi="Public Sans" w:cs="Calibri Light"/>
+          <w:rFonts w:ascii="Public Sans" w:hAnsi="Public Sans" w:eastAsia="Calibri Light" w:cs="Calibri Light"/>
           <w:sz w:val="24"/>
           <w:szCs w:val="24"/>
         </w:rPr>
@@ -763,7 +765,7 @@
       </w:r>
       <w:r>
         <w:rPr>
-          <w:rFonts w:ascii="Public Sans" w:eastAsia="Calibri Light" w:hAnsi="Public Sans" w:cs="Calibri Light"/>
+          <w:rFonts w:ascii="Public Sans" w:hAnsi="Public Sans" w:eastAsia="Calibri Light" w:cs="Calibri Light"/>
           <w:sz w:val="24"/>
           <w:szCs w:val="24"/>
         </w:rPr>
@@ -771,7 +773,7 @@
       </w:r>
       <w:r>
         <w:rPr>
-          <w:rFonts w:ascii="Public Sans" w:eastAsia="Calibri Light" w:hAnsi="Public Sans" w:cs="Calibri Light"/>
+          <w:rFonts w:ascii="Public Sans" w:hAnsi="Public Sans" w:eastAsia="Calibri Light" w:cs="Calibri Light"/>
           <w:sz w:val="24"/>
           <w:szCs w:val="24"/>
         </w:rPr>
@@ -779,7 +781,7 @@
       </w:r>
       <w:r>
         <w:rPr>
-          <w:rFonts w:ascii="Public Sans" w:eastAsia="Calibri Light" w:hAnsi="Public Sans" w:cs="Calibri Light"/>
+          <w:rFonts w:ascii="Public Sans" w:hAnsi="Public Sans" w:eastAsia="Calibri Light" w:cs="Calibri Light"/>
           <w:sz w:val="24"/>
           <w:szCs w:val="24"/>
         </w:rPr>
@@ -787,7 +789,7 @@
       </w:r>
       <w:r>
         <w:rPr>
-          <w:rFonts w:ascii="Public Sans" w:eastAsia="Calibri Light" w:hAnsi="Public Sans" w:cs="Calibri Light"/>
+          <w:rFonts w:ascii="Public Sans" w:hAnsi="Public Sans" w:eastAsia="Calibri Light" w:cs="Calibri Light"/>
           <w:sz w:val="24"/>
           <w:szCs w:val="24"/>
         </w:rPr>
@@ -795,7 +797,7 @@
       </w:r>
       <w:r>
         <w:rPr>
-          <w:rFonts w:ascii="Public Sans" w:eastAsia="Calibri Light" w:hAnsi="Public Sans" w:cs="Calibri Light"/>
+          <w:rFonts w:ascii="Public Sans" w:hAnsi="Public Sans" w:eastAsia="Calibri Light" w:cs="Calibri Light"/>
           <w:sz w:val="24"/>
           <w:szCs w:val="24"/>
         </w:rPr>
@@ -803,7 +805,7 @@
       </w:r>
       <w:r>
         <w:rPr>
-          <w:rFonts w:ascii="Public Sans" w:eastAsia="Calibri Light" w:hAnsi="Public Sans" w:cs="Calibri Light"/>
+          <w:rFonts w:ascii="Public Sans" w:hAnsi="Public Sans" w:eastAsia="Calibri Light" w:cs="Calibri Light"/>
           <w:sz w:val="24"/>
           <w:szCs w:val="24"/>
         </w:rPr>
@@ -811,7 +813,7 @@
       </w:r>
       <w:r>
         <w:rPr>
-          <w:rFonts w:ascii="Public Sans" w:eastAsia="Calibri Light" w:hAnsi="Public Sans" w:cs="Calibri Light"/>
+          <w:rFonts w:ascii="Public Sans" w:hAnsi="Public Sans" w:eastAsia="Calibri Light" w:cs="Calibri Light"/>
           <w:sz w:val="24"/>
           <w:szCs w:val="24"/>
         </w:rPr>
@@ -823,14 +825,14 @@
         <w:spacing w:line="257" w:lineRule="auto"/>
         <w:ind w:left="-20" w:right="-20"/>
         <w:rPr>
-          <w:rFonts w:ascii="Public Sans" w:eastAsia="Calibri Light" w:hAnsi="Public Sans" w:cs="Calibri Light"/>
-          <w:sz w:val="24"/>
-          <w:szCs w:val="24"/>
-        </w:rPr>
-      </w:pPr>
-      <w:r>
-        <w:rPr>
-          <w:rFonts w:ascii="Public Sans" w:eastAsia="Calibri Light" w:hAnsi="Public Sans" w:cs="Calibri Light"/>
+          <w:rFonts w:ascii="Public Sans" w:hAnsi="Public Sans" w:eastAsia="Calibri Light" w:cs="Calibri Light"/>
+          <w:sz w:val="24"/>
+          <w:szCs w:val="24"/>
+        </w:rPr>
+      </w:pPr>
+      <w:r>
+        <w:rPr>
+          <w:rFonts w:ascii="Public Sans" w:hAnsi="Public Sans" w:eastAsia="Calibri Light" w:cs="Calibri Light"/>
           <w:sz w:val="24"/>
           <w:szCs w:val="24"/>
         </w:rPr>
@@ -838,7 +840,7 @@
       </w:r>
       <w:r>
         <w:rPr>
-          <w:rFonts w:ascii="Public Sans" w:eastAsia="Calibri Light" w:hAnsi="Public Sans" w:cs="Calibri Light"/>
+          <w:rFonts w:ascii="Public Sans" w:hAnsi="Public Sans" w:eastAsia="Calibri Light" w:cs="Calibri Light"/>
           <w:sz w:val="24"/>
           <w:szCs w:val="24"/>
         </w:rPr>
@@ -846,7 +848,7 @@
       </w:r>
       <w:r>
         <w:rPr>
-          <w:rFonts w:ascii="Public Sans" w:eastAsia="Calibri Light" w:hAnsi="Public Sans" w:cs="Calibri Light"/>
+          <w:rFonts w:ascii="Public Sans" w:hAnsi="Public Sans" w:eastAsia="Calibri Light" w:cs="Calibri Light"/>
           <w:sz w:val="24"/>
           <w:szCs w:val="24"/>
         </w:rPr>
@@ -938,7 +940,7 @@
       <w:proofErr w:type="spellStart"/>
       <w:r>
         <w:rPr>
-          <w:rFonts w:ascii="Public Sans" w:eastAsia="Calibri Light" w:hAnsi="Public Sans" w:cs="Calibri Light"/>
+          <w:rFonts w:ascii="Public Sans" w:hAnsi="Public Sans" w:eastAsia="Calibri Light" w:cs="Calibri Light"/>
           <w:sz w:val="24"/>
           <w:szCs w:val="24"/>
         </w:rPr>
@@ -961,7 +963,7 @@
       </w:pPr>
       <w:r>
         <w:rPr>
-          <w:rFonts w:ascii="Public Sans" w:eastAsia="Calibri Light" w:hAnsi="Public Sans" w:cs="Calibri Light"/>
+          <w:rFonts w:ascii="Public Sans" w:hAnsi="Public Sans" w:eastAsia="Calibri Light" w:cs="Calibri Light"/>
           <w:sz w:val="24"/>
           <w:szCs w:val="24"/>
           <w:u w:val="single"/>
@@ -970,7 +972,7 @@
       </w:r>
       <w:r>
         <w:rPr>
-          <w:rFonts w:ascii="Public Sans" w:eastAsia="Calibri Light" w:hAnsi="Public Sans" w:cs="Calibri Light"/>
+          <w:rFonts w:ascii="Public Sans" w:hAnsi="Public Sans" w:eastAsia="Calibri Light" w:cs="Calibri Light"/>
           <w:sz w:val="24"/>
           <w:szCs w:val="24"/>
         </w:rPr>
@@ -978,7 +980,7 @@
       </w:r>
       <w:r>
         <w:rPr>
-          <w:rFonts w:ascii="Public Sans" w:eastAsia="Calibri Light" w:hAnsi="Public Sans" w:cs="Calibri Light"/>
+          <w:rFonts w:ascii="Public Sans" w:hAnsi="Public Sans" w:eastAsia="Calibri Light" w:cs="Calibri Light"/>
           <w:sz w:val="24"/>
           <w:szCs w:val="24"/>
         </w:rPr>
@@ -986,7 +988,7 @@
       </w:r>
       <w:r>
         <w:rPr>
-          <w:rFonts w:ascii="Public Sans" w:eastAsia="Calibri Light" w:hAnsi="Public Sans" w:cs="Calibri Light"/>
+          <w:rFonts w:ascii="Public Sans" w:hAnsi="Public Sans" w:eastAsia="Calibri Light" w:cs="Calibri Light"/>
           <w:sz w:val="24"/>
           <w:szCs w:val="24"/>
         </w:rPr>
@@ -994,7 +996,7 @@
       </w:r>
       <w:r>
         <w:rPr>
-          <w:rFonts w:ascii="Public Sans" w:eastAsia="Calibri Light" w:hAnsi="Public Sans" w:cs="Calibri Light"/>
+          <w:rFonts w:ascii="Public Sans" w:hAnsi="Public Sans" w:eastAsia="Calibri Light" w:cs="Calibri Light"/>
           <w:sz w:val="24"/>
           <w:szCs w:val="24"/>
         </w:rPr>
@@ -1002,7 +1004,7 @@
       </w:r>
       <w:r>
         <w:rPr>
-          <w:rFonts w:ascii="Public Sans" w:eastAsia="Calibri Light" w:hAnsi="Public Sans" w:cs="Calibri Light"/>
+          <w:rFonts w:ascii="Public Sans" w:hAnsi="Public Sans" w:eastAsia="Calibri Light" w:cs="Calibri Light"/>
           <w:sz w:val="24"/>
           <w:szCs w:val="24"/>
         </w:rPr>
@@ -1010,7 +1012,7 @@
       </w:r>
       <w:r>
         <w:rPr>
-          <w:rFonts w:ascii="Public Sans" w:eastAsia="Calibri Light" w:hAnsi="Public Sans" w:cs="Calibri Light"/>
+          <w:rFonts w:ascii="Public Sans" w:hAnsi="Public Sans" w:eastAsia="Calibri Light" w:cs="Calibri Light"/>
           <w:sz w:val="24"/>
           <w:szCs w:val="24"/>
         </w:rPr>
@@ -1018,7 +1020,7 @@
       </w:r>
       <w:r>
         <w:rPr>
-          <w:rFonts w:ascii="Public Sans" w:eastAsia="Calibri Light" w:hAnsi="Public Sans" w:cs="Calibri Light"/>
+          <w:rFonts w:ascii="Public Sans" w:hAnsi="Public Sans" w:eastAsia="Calibri Light" w:cs="Calibri Light"/>
           <w:sz w:val="24"/>
           <w:szCs w:val="24"/>
         </w:rPr>
@@ -1040,7 +1042,7 @@
       </w:pPr>
       <w:r>
         <w:rPr>
-          <w:rFonts w:ascii="Public Sans" w:eastAsia="Calibri Light" w:hAnsi="Public Sans" w:cs="Calibri Light"/>
+          <w:rFonts w:ascii="Public Sans" w:hAnsi="Public Sans" w:eastAsia="Calibri Light" w:cs="Calibri Light"/>
           <w:sz w:val="24"/>
           <w:szCs w:val="24"/>
           <w:u w:val="single"/>
@@ -1049,7 +1051,7 @@
       </w:r>
       <w:r>
         <w:rPr>
-          <w:rFonts w:ascii="Public Sans" w:eastAsia="Calibri Light" w:hAnsi="Public Sans" w:cs="Calibri Light"/>
+          <w:rFonts w:ascii="Public Sans" w:hAnsi="Public Sans" w:eastAsia="Calibri Light" w:cs="Calibri Light"/>
           <w:sz w:val="24"/>
           <w:szCs w:val="24"/>
         </w:rPr>
@@ -1072,7 +1074,7 @@
       </w:pPr>
       <w:r>
         <w:rPr>
-          <w:rFonts w:ascii="Public Sans" w:eastAsia="Calibri Light" w:hAnsi="Public Sans" w:cs="Calibri Light"/>
+          <w:rFonts w:ascii="Public Sans" w:hAnsi="Public Sans" w:eastAsia="Calibri Light" w:cs="Calibri Light"/>
           <w:sz w:val="24"/>
           <w:szCs w:val="24"/>
         </w:rPr>
@@ -1107,7 +1109,7 @@
       </w:pPr>
       <w:r>
         <w:rPr>
-          <w:rFonts w:ascii="Public Sans" w:eastAsia="Calibri Light" w:hAnsi="Public Sans" w:cs="Calibri Light"/>
+          <w:rFonts w:ascii="Public Sans" w:hAnsi="Public Sans" w:eastAsia="Calibri Light" w:cs="Calibri Light"/>
           <w:sz w:val="24"/>
           <w:szCs w:val="24"/>
         </w:rPr>
@@ -1115,7 +1117,7 @@
       </w:r>
       <w:r>
         <w:rPr>
-          <w:rFonts w:ascii="Public Sans" w:eastAsia="Calibri Light" w:hAnsi="Public Sans" w:cs="Calibri Light"/>
+          <w:rFonts w:ascii="Public Sans" w:hAnsi="Public Sans" w:eastAsia="Calibri Light" w:cs="Calibri Light"/>
           <w:sz w:val="24"/>
           <w:szCs w:val="24"/>
         </w:rPr>
@@ -1123,7 +1125,7 @@
       </w:r>
       <w:r>
         <w:rPr>
-          <w:rFonts w:ascii="Public Sans" w:eastAsia="Calibri Light" w:hAnsi="Public Sans" w:cs="Calibri Light"/>
+          <w:rFonts w:ascii="Public Sans" w:hAnsi="Public Sans" w:eastAsia="Calibri Light" w:cs="Calibri Light"/>
           <w:sz w:val="24"/>
           <w:szCs w:val="24"/>
         </w:rPr>
@@ -1131,7 +1133,7 @@
       </w:r>
       <w:r>
         <w:rPr>
-          <w:rFonts w:ascii="Public Sans" w:eastAsia="Public Sans" w:hAnsi="Public Sans" w:cs="Public Sans"/>
+          <w:rFonts w:ascii="Public Sans" w:hAnsi="Public Sans" w:eastAsia="Public Sans" w:cs="Public Sans"/>
           <w:sz w:val="24"/>
           <w:szCs w:val="24"/>
         </w:rPr>
@@ -1139,7 +1141,7 @@
       </w:r>
       <w:r>
         <w:rPr>
-          <w:rFonts w:ascii="Public Sans" w:eastAsia="Calibri Light" w:hAnsi="Public Sans" w:cs="Calibri Light"/>
+          <w:rFonts w:ascii="Public Sans" w:hAnsi="Public Sans" w:eastAsia="Calibri Light" w:cs="Calibri Light"/>
           <w:sz w:val="24"/>
           <w:szCs w:val="24"/>
         </w:rPr>
@@ -1158,7 +1160,7 @@
       </w:pPr>
       <w:r>
         <w:rPr>
-          <w:rFonts w:ascii="Public Sans" w:eastAsia="Calibri Light" w:hAnsi="Public Sans" w:cs="Calibri Light"/>
+          <w:rFonts w:ascii="Public Sans" w:hAnsi="Public Sans" w:eastAsia="Calibri Light" w:cs="Calibri Light"/>
           <w:sz w:val="24"/>
           <w:szCs w:val="24"/>
         </w:rPr>
@@ -1177,7 +1179,7 @@
       </w:pPr>
       <w:r>
         <w:rPr>
-          <w:rFonts w:ascii="Public Sans" w:eastAsia="Calibri Light" w:hAnsi="Public Sans" w:cs="Calibri Light"/>
+          <w:rFonts w:ascii="Public Sans" w:hAnsi="Public Sans" w:eastAsia="Calibri Light" w:cs="Calibri Light"/>
           <w:sz w:val="24"/>
           <w:szCs w:val="24"/>
         </w:rPr>
@@ -1219,7 +1221,6 @@
         </w:rPr>
         <w:t>The .</w:t>
       </w:r>
-      <w:proofErr w:type="spellStart"/>
       <w:r>
         <w:rPr>
           <w:rFonts w:ascii="Public Sans" w:hAnsi="Public Sans"/>
@@ -1228,7 +1229,6 @@
         </w:rPr>
         <w:t>pbix</w:t>
       </w:r>
-      <w:proofErr w:type="spellEnd"/>
       <w:r>
         <w:rPr>
           <w:rFonts w:ascii="Public Sans" w:hAnsi="Public Sans"/>
@@ -1285,16 +1285,17 @@
         </w:rPr>
         <w:t xml:space="preserve">: </w:t>
       </w:r>
-      <w:proofErr w:type="gramStart"/>
-      <w:r>
-        <w:rPr>
-          <w:rFonts w:ascii="Public Sans" w:hAnsi="Public Sans"/>
-          <w:sz w:val="24"/>
-          <w:szCs w:val="24"/>
-        </w:rPr>
-        <w:t>https://github.com/CEDS-Collaborative-Exchange/AEM-Center-Reports</w:t>
-      </w:r>
-      <w:proofErr w:type="gramEnd"/>
+      <w:hyperlink r:id="R05f793927b4a4221">
+        <w:r>
+          <w:rPr>
+            <w:rStyle w:val="Hyperlink"/>
+            <w:rFonts w:ascii="Public Sans" w:hAnsi="Public Sans"/>
+            <w:sz w:val="24"/>
+            <w:szCs w:val="24"/>
+          </w:rPr>
+          <w:t>https://github.com/CEDS-Collaborative-Exchange/AEM-Center-Reports</w:t>
+        </w:r>
+      </w:hyperlink>
     </w:p>
     <w:p>
       <w:pPr>
@@ -1495,145 +1496,113 @@
     </w:p>
     <w:p>
       <w:pPr>
-        <w:rPr>
-          <w:rFonts w:ascii="Public Sans" w:hAnsi="Public Sans"/>
-          <w:sz w:val="24"/>
-          <w:szCs w:val="24"/>
-        </w:rPr>
-      </w:pPr>
-      <w:r>
-        <w:rPr>
-          <w:rFonts w:ascii="Public Sans" w:hAnsi="Public Sans"/>
-          <w:sz w:val="24"/>
-          <w:szCs w:val="24"/>
-        </w:rPr>
-        <w:lastRenderedPageBreak/>
-        <w:t xml:space="preserve">To use your data in the report, connect it to </w:t>
-      </w:r>
-      <w:r>
-        <w:rPr>
-          <w:rFonts w:ascii="Public Sans" w:hAnsi="Public Sans"/>
-          <w:sz w:val="24"/>
-          <w:szCs w:val="24"/>
-        </w:rPr>
-        <w:t>the</w:t>
-      </w:r>
-      <w:r>
-        <w:rPr>
-          <w:rFonts w:ascii="Public Sans" w:hAnsi="Public Sans"/>
-          <w:sz w:val="24"/>
-          <w:szCs w:val="24"/>
-        </w:rPr>
-        <w:t xml:space="preserve"> CEDS</w:t>
-      </w:r>
-      <w:r>
-        <w:rPr>
-          <w:rFonts w:ascii="Public Sans" w:hAnsi="Public Sans"/>
-          <w:sz w:val="24"/>
-          <w:szCs w:val="24"/>
-        </w:rPr>
-        <w:t xml:space="preserve"> dat</w:t>
-      </w:r>
-      <w:r>
-        <w:rPr>
-          <w:rFonts w:ascii="Public Sans" w:hAnsi="Public Sans"/>
-          <w:sz w:val="24"/>
-          <w:szCs w:val="24"/>
-        </w:rPr>
-        <w:t xml:space="preserve">a </w:t>
-      </w:r>
-      <w:r>
-        <w:rPr>
-          <w:rFonts w:ascii="Public Sans" w:hAnsi="Public Sans"/>
-          <w:sz w:val="24"/>
-          <w:szCs w:val="24"/>
-        </w:rPr>
-        <w:t>warehouse</w:t>
-      </w:r>
-      <w:r>
-        <w:rPr>
-          <w:rFonts w:ascii="Public Sans" w:hAnsi="Public Sans"/>
-          <w:sz w:val="24"/>
-          <w:szCs w:val="24"/>
-        </w:rPr>
-        <w:t xml:space="preserve">. Start this process by clicking Transform Data in the home ribbon. In the dropdown menu, select Transform Data. This will open </w:t>
-      </w:r>
-      <w:r>
-        <w:rPr>
-          <w:rFonts w:ascii="Public Sans" w:hAnsi="Public Sans"/>
-          <w:sz w:val="24"/>
-          <w:szCs w:val="24"/>
-        </w:rPr>
-        <w:t>P</w:t>
-      </w:r>
-      <w:r>
-        <w:rPr>
-          <w:rFonts w:ascii="Public Sans" w:hAnsi="Public Sans"/>
-          <w:sz w:val="24"/>
-          <w:szCs w:val="24"/>
-        </w:rPr>
-        <w:t xml:space="preserve">ower </w:t>
-      </w:r>
-      <w:r>
-        <w:rPr>
-          <w:rFonts w:ascii="Public Sans" w:hAnsi="Public Sans"/>
-          <w:sz w:val="24"/>
-          <w:szCs w:val="24"/>
-        </w:rPr>
-        <w:t>Q</w:t>
-      </w:r>
-      <w:r>
-        <w:rPr>
-          <w:rFonts w:ascii="Public Sans" w:hAnsi="Public Sans"/>
-          <w:sz w:val="24"/>
-          <w:szCs w:val="24"/>
-        </w:rPr>
-        <w:t>uery.</w:t>
-      </w:r>
-    </w:p>
-    <w:p>
-      <w:pPr>
-        <w:pStyle w:val="paragraph"/>
+        <w:numPr>
+          <w:numId w:val="0"/>
+        </w:numPr>
         <w:spacing w:before="0" w:beforeAutospacing="0" w:after="0" w:afterAutospacing="0"/>
         <w:textAlignment w:val="baseline"/>
         <w:rPr>
-          <w:rStyle w:val="normaltextrun"/>
-          <w:rFonts w:ascii="Calibri" w:hAnsi="Calibri" w:cs="Calibri"/>
-          <w:sz w:val="22"/>
-          <w:szCs w:val="22"/>
-        </w:rPr>
-      </w:pPr>
+          <w:rFonts w:ascii="Public Sans" w:hAnsi="Public Sans"/>
+          <w:strike w:val="1"/>
+          <w:sz w:val="24"/>
+          <w:szCs w:val="24"/>
+        </w:rPr>
+      </w:pPr>
+      <w:r>
+        <w:rPr>
+          <w:rFonts w:ascii="Public Sans" w:hAnsi="Public Sans"/>
+          <w:sz w:val="24"/>
+          <w:szCs w:val="24"/>
+        </w:rPr>
+        <w:t xml:space="preserve">To use your data in the report, connect it to </w:t>
+      </w:r>
+      <w:r>
+        <w:rPr>
+          <w:rFonts w:ascii="Public Sans" w:hAnsi="Public Sans"/>
+          <w:sz w:val="24"/>
+          <w:szCs w:val="24"/>
+        </w:rPr>
+        <w:t>the</w:t>
+      </w:r>
+      <w:r>
+        <w:rPr>
+          <w:rFonts w:ascii="Public Sans" w:hAnsi="Public Sans"/>
+          <w:sz w:val="24"/>
+          <w:szCs w:val="24"/>
+        </w:rPr>
+        <w:t xml:space="preserve"> CEDS</w:t>
+      </w:r>
+      <w:r>
+        <w:rPr>
+          <w:rFonts w:ascii="Public Sans" w:hAnsi="Public Sans"/>
+          <w:sz w:val="24"/>
+          <w:szCs w:val="24"/>
+        </w:rPr>
+        <w:t xml:space="preserve"> dat</w:t>
+      </w:r>
+      <w:r>
+        <w:rPr>
+          <w:rFonts w:ascii="Public Sans" w:hAnsi="Public Sans"/>
+          <w:sz w:val="24"/>
+          <w:szCs w:val="24"/>
+        </w:rPr>
+        <w:t xml:space="preserve">a </w:t>
+      </w:r>
+      <w:r>
+        <w:rPr>
+          <w:rFonts w:ascii="Public Sans" w:hAnsi="Public Sans"/>
+          <w:sz w:val="24"/>
+          <w:szCs w:val="24"/>
+        </w:rPr>
+        <w:t>warehouse</w:t>
+      </w:r>
+      <w:r>
+        <w:rPr>
+          <w:rFonts w:ascii="Public Sans" w:hAnsi="Public Sans"/>
+          <w:sz w:val="24"/>
+          <w:szCs w:val="24"/>
+        </w:rPr>
+        <w:t>.</w:t>
+      </w:r>
+      <w:r>
+        <w:rPr>
+          <w:rFonts w:ascii="Public Sans" w:hAnsi="Public Sans"/>
+          <w:sz w:val="24"/>
+          <w:szCs w:val="24"/>
+        </w:rPr>
+        <w:t xml:space="preserve"> Click the drop-down to open the Data source settings. </w:t>
+      </w:r>
     </w:p>
     <w:p>
       <w:pPr>
         <w:pStyle w:val="paragraph"/>
-        <w:spacing w:before="0" w:beforeAutospacing="0" w:after="0" w:afterAutospacing="0"/>
+        <w:numPr>
+          <w:numId w:val="0"/>
+        </w:numPr>
+        <w:spacing w:before="0" w:beforeAutospacing="off" w:after="0" w:afterAutospacing="off"/>
         <w:jc w:val="center"/>
       </w:pPr>
       <w:r>
-        <w:rPr>
-          <w:noProof/>
-        </w:rPr>
         <w:drawing>
-          <wp:inline distT="0" distB="0" distL="0" distR="0" wp14:anchorId="1BAEA4E7" wp14:editId="15363262">
-            <wp:extent cx="6200775" cy="2338209"/>
+          <wp:inline wp14:editId="72058A02" wp14:anchorId="020A0EDE">
+            <wp:extent cx="5943600" cy="2971800"/>
             <wp:effectExtent l="0" t="0" r="0" b="0"/>
-            <wp:docPr id="364215317" name="Picture 364215317"/>
+            <wp:docPr id="1607707801" name="" title=""/>
             <wp:cNvGraphicFramePr>
-              <a:graphicFrameLocks xmlns:a="http://schemas.openxmlformats.org/drawingml/2006/main" noChangeAspect="1"/>
+              <a:graphicFrameLocks noChangeAspect="1"/>
             </wp:cNvGraphicFramePr>
-            <a:graphic xmlns:a="http://schemas.openxmlformats.org/drawingml/2006/main">
+            <a:graphic>
               <a:graphicData uri="http://schemas.openxmlformats.org/drawingml/2006/picture">
-                <pic:pic xmlns:pic="http://schemas.openxmlformats.org/drawingml/2006/picture">
+                <pic:pic>
                   <pic:nvPicPr>
                     <pic:cNvPr id="0" name=""/>
                     <pic:cNvPicPr/>
                   </pic:nvPicPr>
                   <pic:blipFill>
-                    <a:blip r:embed="rId16" cstate="print">
+                    <a:blip r:embed="Rdc7f0686b81e4cf5">
                       <a:extLst>
-                        <a:ext uri="{28A0092B-C50C-407E-A947-70E740481C1C}">
-                          <a14:useLocalDpi xmlns:a14="http://schemas.microsoft.com/office/drawing/2010/main" val="0"/>
+                        <a:ext xmlns:a="http://schemas.openxmlformats.org/drawingml/2006/main" uri="{28A0092B-C50C-407E-A947-70E740481C1C}">
+                          <a14:useLocalDpi val="0"/>
                         </a:ext>
                       </a:extLst>
                     </a:blip>
@@ -1644,7 +1613,7 @@
                   <pic:spPr>
                     <a:xfrm>
                       <a:off x="0" y="0"/>
-                      <a:ext cx="6200775" cy="2338209"/>
+                      <a:ext cx="5943600" cy="2971800"/>
                     </a:xfrm>
                     <a:prstGeom prst="rect">
                       <a:avLst/>
@@ -1659,190 +1628,85 @@
     </w:p>
     <w:p>
       <w:pPr>
+        <w:pStyle w:val="Normal"/>
+        <w:suppressLineNumbers w:val="0"/>
+        <w:bidi w:val="0"/>
+        <w:spacing w:before="0" w:beforeAutospacing="off" w:after="160" w:afterAutospacing="off" w:line="259" w:lineRule="auto"/>
+        <w:ind w:left="0" w:right="0"/>
+        <w:jc w:val="left"/>
+        <w:rPr>
+          <w:rFonts w:ascii="Public Sans" w:hAnsi="Public Sans"/>
+          <w:sz w:val="24"/>
+          <w:szCs w:val="24"/>
+        </w:rPr>
+      </w:pPr>
+      <w:r>
+        <w:rPr>
+          <w:rFonts w:ascii="Public Sans" w:hAnsi="Public Sans"/>
+          <w:sz w:val="24"/>
+          <w:szCs w:val="24"/>
+        </w:rPr>
+        <w:t>Next click</w:t>
+      </w:r>
+      <w:r>
+        <w:rPr>
+          <w:rFonts w:ascii="Public Sans" w:hAnsi="Public Sans"/>
+          <w:sz w:val="24"/>
+          <w:szCs w:val="24"/>
+        </w:rPr>
+        <w:t xml:space="preserve"> ‘Change Source...</w:t>
+      </w:r>
+      <w:r>
+        <w:rPr>
+          <w:rFonts w:ascii="Public Sans" w:hAnsi="Public Sans"/>
+          <w:sz w:val="24"/>
+          <w:szCs w:val="24"/>
+        </w:rPr>
+        <w:t>’.</w:t>
+      </w:r>
+    </w:p>
+    <w:p>
+      <w:pPr>
         <w:pStyle w:val="paragraph"/>
-        <w:spacing w:before="0" w:beforeAutospacing="0" w:after="0" w:afterAutospacing="0"/>
+        <w:numPr>
+          <w:numId w:val="0"/>
+        </w:numPr>
+        <w:spacing w:before="0" w:beforeAutospacing="off" w:after="0" w:afterAutospacing="off"/>
+        <w:jc w:val="left"/>
+        <w:textAlignment w:val="baseline"/>
+      </w:pPr>
+    </w:p>
+    <w:p>
+      <w:pPr>
+        <w:pStyle w:val="paragraph"/>
+        <w:numPr>
+          <w:numId w:val="0"/>
+        </w:numPr>
+        <w:spacing w:before="0" w:beforeAutospacing="off" w:after="0" w:afterAutospacing="off"/>
         <w:jc w:val="center"/>
-      </w:pPr>
-    </w:p>
-    <w:p>
-      <w:pPr>
-        <w:rPr>
-          <w:rFonts w:ascii="Public Sans" w:hAnsi="Public Sans"/>
-          <w:sz w:val="24"/>
-          <w:szCs w:val="24"/>
-        </w:rPr>
-      </w:pPr>
-      <w:r>
-        <w:rPr>
-          <w:rFonts w:ascii="Public Sans" w:hAnsi="Public Sans"/>
-          <w:sz w:val="24"/>
-          <w:szCs w:val="24"/>
-        </w:rPr>
-        <w:t>In Power Query, the</w:t>
-      </w:r>
-      <w:r>
-        <w:rPr>
-          <w:rFonts w:ascii="Public Sans" w:hAnsi="Public Sans"/>
-          <w:sz w:val="24"/>
-          <w:szCs w:val="24"/>
-        </w:rPr>
-        <w:t xml:space="preserve"> queries contain a list</w:t>
-      </w:r>
-      <w:r>
-        <w:rPr>
-          <w:rFonts w:ascii="Public Sans" w:hAnsi="Public Sans"/>
-          <w:sz w:val="24"/>
-          <w:szCs w:val="24"/>
-        </w:rPr>
-        <w:t xml:space="preserve"> of tables and report measures essential to the report.</w:t>
-      </w:r>
-      <w:r>
-        <w:rPr>
-          <w:rFonts w:ascii="Public Sans" w:hAnsi="Public Sans"/>
-          <w:sz w:val="24"/>
-          <w:szCs w:val="24"/>
-        </w:rPr>
-        <w:t xml:space="preserve"> </w:t>
-      </w:r>
-      <w:r>
-        <w:rPr>
-          <w:rFonts w:ascii="Public Sans" w:hAnsi="Public Sans"/>
-          <w:sz w:val="24"/>
-          <w:szCs w:val="24"/>
-        </w:rPr>
-        <w:t xml:space="preserve">Each table needs to be pointed to </w:t>
-      </w:r>
-      <w:r>
-        <w:rPr>
-          <w:rFonts w:ascii="Public Sans" w:hAnsi="Public Sans"/>
-          <w:sz w:val="24"/>
-          <w:szCs w:val="24"/>
-        </w:rPr>
-        <w:t>your CEDS Data Warehouse to ensure that the correct source data is used for the report</w:t>
-      </w:r>
-      <w:r>
-        <w:rPr>
-          <w:rFonts w:ascii="Public Sans" w:hAnsi="Public Sans"/>
-          <w:sz w:val="24"/>
-          <w:szCs w:val="24"/>
-        </w:rPr>
-        <w:t>. This includes each of the queries in the following folders</w:t>
-      </w:r>
-      <w:r>
-        <w:rPr>
-          <w:rFonts w:ascii="Public Sans" w:hAnsi="Public Sans"/>
-          <w:sz w:val="24"/>
-          <w:szCs w:val="24"/>
-        </w:rPr>
-        <w:t>:</w:t>
-      </w:r>
-    </w:p>
-    <w:p>
-      <w:pPr>
-        <w:pStyle w:val="ListParagraph"/>
-        <w:numPr>
-          <w:ilvl w:val="0"/>
-          <w:numId w:val="5"/>
-        </w:numPr>
-        <w:rPr>
-          <w:rFonts w:ascii="Public Sans" w:hAnsi="Public Sans"/>
-          <w:sz w:val="24"/>
-          <w:szCs w:val="24"/>
-        </w:rPr>
-      </w:pPr>
-      <w:r>
-        <w:rPr>
-          <w:rFonts w:ascii="Public Sans" w:hAnsi="Public Sans"/>
-          <w:sz w:val="24"/>
-          <w:szCs w:val="24"/>
-        </w:rPr>
-        <w:t>Fact</w:t>
-      </w:r>
-      <w:r>
-        <w:rPr>
-          <w:rFonts w:ascii="Public Sans" w:hAnsi="Public Sans"/>
-          <w:sz w:val="24"/>
-          <w:szCs w:val="24"/>
-        </w:rPr>
-        <w:t xml:space="preserve"> Tables</w:t>
-      </w:r>
-    </w:p>
-    <w:p>
-      <w:pPr>
-        <w:pStyle w:val="ListParagraph"/>
-        <w:numPr>
-          <w:ilvl w:val="0"/>
-          <w:numId w:val="5"/>
-        </w:numPr>
-        <w:rPr>
-          <w:rFonts w:ascii="Public Sans" w:hAnsi="Public Sans"/>
-          <w:sz w:val="24"/>
-          <w:szCs w:val="24"/>
-        </w:rPr>
-      </w:pPr>
-      <w:r>
-        <w:rPr>
-          <w:rFonts w:ascii="Public Sans" w:hAnsi="Public Sans"/>
-          <w:sz w:val="24"/>
-          <w:szCs w:val="24"/>
-        </w:rPr>
-        <w:t>Di</w:t>
-      </w:r>
-      <w:r>
-        <w:rPr>
-          <w:rFonts w:ascii="Public Sans" w:hAnsi="Public Sans"/>
-          <w:sz w:val="24"/>
-          <w:szCs w:val="24"/>
-        </w:rPr>
-        <w:t>mension</w:t>
-      </w:r>
-      <w:r>
-        <w:rPr>
-          <w:rFonts w:ascii="Public Sans" w:hAnsi="Public Sans"/>
-          <w:sz w:val="24"/>
-          <w:szCs w:val="24"/>
-        </w:rPr>
-        <w:t xml:space="preserve"> Tables</w:t>
-      </w:r>
-    </w:p>
-    <w:p>
-      <w:pPr>
-        <w:rPr>
-          <w:rFonts w:ascii="Public Sans" w:hAnsi="Public Sans"/>
-          <w:sz w:val="24"/>
-          <w:szCs w:val="24"/>
-        </w:rPr>
-      </w:pPr>
-    </w:p>
-    <w:p>
-      <w:pPr>
-        <w:jc w:val="center"/>
-      </w:pPr>
-      <w:r>
-        <w:rPr>
-          <w:noProof/>
-        </w:rPr>
-        <w:lastRenderedPageBreak/>
+        <w:textAlignment w:val="baseline"/>
+      </w:pPr>
+      <w:r>
         <w:drawing>
-          <wp:inline distT="0" distB="0" distL="0" distR="0" wp14:anchorId="729EE709" wp14:editId="5A0F125D">
-            <wp:extent cx="1762125" cy="4572000"/>
+          <wp:inline wp14:editId="31CF8CE1" wp14:anchorId="7E01BD62">
+            <wp:extent cx="4380558" cy="3334559"/>
             <wp:effectExtent l="0" t="0" r="0" b="0"/>
-            <wp:docPr id="2146448067" name="Picture 2146448067"/>
+            <wp:docPr id="1153515023" name="" title=""/>
             <wp:cNvGraphicFramePr>
-              <a:graphicFrameLocks xmlns:a="http://schemas.openxmlformats.org/drawingml/2006/main" noChangeAspect="1"/>
+              <a:graphicFrameLocks noChangeAspect="1"/>
             </wp:cNvGraphicFramePr>
-            <a:graphic xmlns:a="http://schemas.openxmlformats.org/drawingml/2006/main">
+            <a:graphic>
               <a:graphicData uri="http://schemas.openxmlformats.org/drawingml/2006/picture">
-                <pic:pic xmlns:pic="http://schemas.openxmlformats.org/drawingml/2006/picture">
+                <pic:pic>
                   <pic:nvPicPr>
                     <pic:cNvPr id="0" name=""/>
                     <pic:cNvPicPr/>
                   </pic:nvPicPr>
                   <pic:blipFill>
-                    <a:blip r:embed="rId17" cstate="print">
+                    <a:blip r:embed="Re479bb929cbd4c85">
                       <a:extLst>
-                        <a:ext uri="{28A0092B-C50C-407E-A947-70E740481C1C}">
-                          <a14:useLocalDpi xmlns:a14="http://schemas.microsoft.com/office/drawing/2010/main" val="0"/>
+                        <a:ext xmlns:a="http://schemas.openxmlformats.org/drawingml/2006/main" uri="{28A0092B-C50C-407E-A947-70E740481C1C}">
+                          <a14:useLocalDpi val="0"/>
                         </a:ext>
                       </a:extLst>
                     </a:blip>
@@ -1853,7 +1717,7 @@
                   <pic:spPr>
                     <a:xfrm>
                       <a:off x="0" y="0"/>
-                      <a:ext cx="1762125" cy="4572000"/>
+                      <a:ext cx="4380558" cy="3334559"/>
                     </a:xfrm>
                     <a:prstGeom prst="rect">
                       <a:avLst/>
@@ -1868,112 +1732,130 @@
     </w:p>
     <w:p>
       <w:pPr>
-        <w:rPr>
-          <w:rFonts w:ascii="Public Sans" w:hAnsi="Public Sans"/>
-          <w:sz w:val="24"/>
-          <w:szCs w:val="24"/>
-        </w:rPr>
-      </w:pPr>
-    </w:p>
-    <w:p>
-      <w:pPr>
-        <w:rPr>
-          <w:rFonts w:ascii="Public Sans" w:hAnsi="Public Sans"/>
-          <w:sz w:val="24"/>
-          <w:szCs w:val="24"/>
-        </w:rPr>
-      </w:pPr>
+        <w:pStyle w:val="Normal"/>
+        <w:suppressLineNumbers w:val="0"/>
+        <w:bidi w:val="0"/>
+        <w:spacing w:before="0" w:beforeAutospacing="off" w:after="160" w:afterAutospacing="off" w:line="259" w:lineRule="auto"/>
+        <w:ind w:left="0" w:right="0"/>
+        <w:jc w:val="left"/>
+        <w:rPr>
+          <w:rFonts w:ascii="Public Sans" w:hAnsi="Public Sans"/>
+          <w:sz w:val="24"/>
+          <w:szCs w:val="24"/>
+        </w:rPr>
+      </w:pPr>
+      <w:r>
+        <w:rPr>
+          <w:rFonts w:ascii="Public Sans" w:hAnsi="Public Sans"/>
+          <w:sz w:val="24"/>
+          <w:szCs w:val="24"/>
+        </w:rPr>
+        <w:t xml:space="preserve">Finally, populate your </w:t>
+      </w:r>
+      <w:r>
+        <w:rPr>
+          <w:rFonts w:ascii="Public Sans" w:hAnsi="Public Sans"/>
+          <w:sz w:val="24"/>
+          <w:szCs w:val="24"/>
+        </w:rPr>
+        <w:t xml:space="preserve">CEDS </w:t>
+      </w:r>
+      <w:r>
+        <w:rPr>
+          <w:rFonts w:ascii="Public Sans" w:hAnsi="Public Sans"/>
+          <w:sz w:val="24"/>
+          <w:szCs w:val="24"/>
+        </w:rPr>
+        <w:t>data</w:t>
+      </w:r>
+      <w:r>
+        <w:rPr>
+          <w:rFonts w:ascii="Public Sans" w:hAnsi="Public Sans"/>
+          <w:sz w:val="24"/>
+          <w:szCs w:val="24"/>
+        </w:rPr>
+        <w:t xml:space="preserve"> w</w:t>
+      </w:r>
+      <w:r>
+        <w:rPr>
+          <w:rFonts w:ascii="Public Sans" w:hAnsi="Public Sans"/>
+          <w:sz w:val="24"/>
+          <w:szCs w:val="24"/>
+        </w:rPr>
+        <w:t xml:space="preserve">arehouse’s </w:t>
+      </w:r>
+      <w:r>
+        <w:rPr>
+          <w:rFonts w:ascii="Public Sans" w:hAnsi="Public Sans"/>
+          <w:sz w:val="24"/>
+          <w:szCs w:val="24"/>
+        </w:rPr>
+        <w:t>s</w:t>
+      </w:r>
+      <w:r>
+        <w:rPr>
+          <w:rFonts w:ascii="Public Sans" w:hAnsi="Public Sans"/>
+          <w:sz w:val="24"/>
+          <w:szCs w:val="24"/>
+        </w:rPr>
+        <w:t xml:space="preserve">erver name and </w:t>
+      </w:r>
+      <w:r>
+        <w:rPr>
+          <w:rFonts w:ascii="Public Sans" w:hAnsi="Public Sans"/>
+          <w:sz w:val="24"/>
+          <w:szCs w:val="24"/>
+        </w:rPr>
+        <w:t>d</w:t>
+      </w:r>
+      <w:r>
+        <w:rPr>
+          <w:rFonts w:ascii="Public Sans" w:hAnsi="Public Sans"/>
+          <w:sz w:val="24"/>
+          <w:szCs w:val="24"/>
+        </w:rPr>
+        <w:t>atabase name. Click ‘OK</w:t>
+      </w:r>
+      <w:r>
+        <w:rPr>
+          <w:rFonts w:ascii="Public Sans" w:hAnsi="Public Sans"/>
+          <w:sz w:val="24"/>
+          <w:szCs w:val="24"/>
+        </w:rPr>
+        <w:t>’.</w:t>
+      </w:r>
     </w:p>
     <w:p>
       <w:pPr>
         <w:pStyle w:val="paragraph"/>
-        <w:spacing w:before="0" w:beforeAutospacing="0" w:after="0" w:afterAutospacing="0"/>
+        <w:numPr>
+          <w:numId w:val="0"/>
+        </w:numPr>
+        <w:spacing w:before="0" w:beforeAutospacing="off" w:after="0" w:afterAutospacing="off"/>
         <w:jc w:val="center"/>
         <w:textAlignment w:val="baseline"/>
-        <w:rPr>
-          <w:rStyle w:val="eop"/>
-          <w:rFonts w:ascii="Public Sans" w:hAnsi="Public Sans" w:cs="Calibri"/>
-          <w:color w:val="404040" w:themeColor="text1" w:themeTint="BF"/>
-        </w:rPr>
-      </w:pPr>
-      <w:r>
-        <w:rPr>
-          <w:rStyle w:val="eop"/>
-          <w:rFonts w:ascii="Public Sans" w:hAnsi="Public Sans" w:cs="Calibri"/>
-          <w:color w:val="404040" w:themeColor="text1" w:themeTint="BF"/>
-        </w:rPr>
-        <w:t>Click</w:t>
-      </w:r>
-      <w:r>
-        <w:rPr>
-          <w:rStyle w:val="eop"/>
-          <w:rFonts w:ascii="Public Sans" w:hAnsi="Public Sans" w:cs="Calibri"/>
-          <w:color w:val="404040" w:themeColor="text1" w:themeTint="BF"/>
-        </w:rPr>
-        <w:t xml:space="preserve"> on each </w:t>
-      </w:r>
-      <w:r>
-        <w:rPr>
-          <w:rStyle w:val="eop"/>
-          <w:rFonts w:ascii="Public Sans" w:hAnsi="Public Sans" w:cs="Calibri"/>
-          <w:color w:val="404040" w:themeColor="text1" w:themeTint="BF"/>
-        </w:rPr>
-        <w:t>table</w:t>
-      </w:r>
-      <w:r>
-        <w:rPr>
-          <w:rStyle w:val="eop"/>
-          <w:rFonts w:ascii="Public Sans" w:hAnsi="Public Sans" w:cs="Calibri"/>
-          <w:color w:val="404040" w:themeColor="text1" w:themeTint="BF"/>
-        </w:rPr>
-        <w:t xml:space="preserve">, and then select the advanced editor. </w:t>
-      </w:r>
-    </w:p>
-    <w:p>
-      <w:pPr>
-        <w:pStyle w:val="paragraph"/>
-        <w:spacing w:before="0" w:beforeAutospacing="0" w:after="0" w:afterAutospacing="0"/>
-        <w:textAlignment w:val="baseline"/>
-        <w:rPr>
-          <w:rStyle w:val="eop"/>
-          <w:rFonts w:ascii="Calibri" w:hAnsi="Calibri" w:cs="Calibri"/>
-          <w:sz w:val="22"/>
-          <w:szCs w:val="22"/>
-        </w:rPr>
-      </w:pPr>
-    </w:p>
-    <w:p>
-      <w:pPr>
-        <w:pStyle w:val="paragraph"/>
-        <w:spacing w:before="0" w:beforeAutospacing="0" w:after="0" w:afterAutospacing="0"/>
-        <w:jc w:val="center"/>
-        <w:textAlignment w:val="baseline"/>
-      </w:pPr>
-      <w:r>
-        <w:rPr>
-          <w:noProof/>
-        </w:rPr>
-        <w:lastRenderedPageBreak/>
+      </w:pPr>
+      <w:r>
         <w:drawing>
-          <wp:inline distT="0" distB="0" distL="0" distR="0" wp14:anchorId="3D15EA2E" wp14:editId="008F270A">
-            <wp:extent cx="3538131" cy="2933700"/>
+          <wp:inline wp14:editId="79E2C8EF" wp14:anchorId="1CC4749A">
+            <wp:extent cx="5943600" cy="2333625"/>
             <wp:effectExtent l="0" t="0" r="0" b="0"/>
-            <wp:docPr id="369181514" name="Picture 369181514"/>
+            <wp:docPr id="667630685" name="" title=""/>
             <wp:cNvGraphicFramePr>
-              <a:graphicFrameLocks xmlns:a="http://schemas.openxmlformats.org/drawingml/2006/main" noChangeAspect="1"/>
+              <a:graphicFrameLocks noChangeAspect="1"/>
             </wp:cNvGraphicFramePr>
-            <a:graphic xmlns:a="http://schemas.openxmlformats.org/drawingml/2006/main">
+            <a:graphic>
               <a:graphicData uri="http://schemas.openxmlformats.org/drawingml/2006/picture">
-                <pic:pic xmlns:pic="http://schemas.openxmlformats.org/drawingml/2006/picture">
+                <pic:pic>
                   <pic:nvPicPr>
                     <pic:cNvPr id="0" name=""/>
                     <pic:cNvPicPr/>
                   </pic:nvPicPr>
                   <pic:blipFill>
-                    <a:blip r:embed="rId18">
+                    <a:blip r:embed="Reefbd41eb6af4007">
                       <a:extLst>
-                        <a:ext uri="{28A0092B-C50C-407E-A947-70E740481C1C}">
-                          <a14:useLocalDpi xmlns:a14="http://schemas.microsoft.com/office/drawing/2010/main" val="0"/>
+                        <a:ext xmlns:a="http://schemas.openxmlformats.org/drawingml/2006/main" uri="{28A0092B-C50C-407E-A947-70E740481C1C}">
+                          <a14:useLocalDpi val="0"/>
                         </a:ext>
                       </a:extLst>
                     </a:blip>
@@ -1984,7 +1866,7 @@
                   <pic:spPr>
                     <a:xfrm>
                       <a:off x="0" y="0"/>
-                      <a:ext cx="3538131" cy="2933700"/>
+                      <a:ext cx="5943600" cy="2333625"/>
                     </a:xfrm>
                     <a:prstGeom prst="rect">
                       <a:avLst/>
@@ -1999,752 +1881,12 @@
     </w:p>
     <w:p>
       <w:pPr>
-        <w:pStyle w:val="paragraph"/>
-        <w:spacing w:before="0" w:beforeAutospacing="0" w:after="0" w:afterAutospacing="0"/>
-        <w:textAlignment w:val="baseline"/>
-        <w:rPr>
-          <w:rStyle w:val="eop"/>
-          <w:rFonts w:ascii="Calibri" w:hAnsi="Calibri" w:cs="Calibri"/>
-          <w:sz w:val="22"/>
-          <w:szCs w:val="22"/>
-        </w:rPr>
-      </w:pPr>
-    </w:p>
-    <w:p>
-      <w:pPr>
-        <w:rPr>
-          <w:rFonts w:ascii="Public Sans" w:hAnsi="Public Sans"/>
-          <w:sz w:val="24"/>
-          <w:szCs w:val="24"/>
-        </w:rPr>
-      </w:pPr>
-      <w:r>
-        <w:rPr>
-          <w:rFonts w:ascii="Public Sans" w:hAnsi="Public Sans"/>
-          <w:sz w:val="24"/>
-          <w:szCs w:val="24"/>
-        </w:rPr>
-        <w:t>In the advanced editor update the IP Address in one place, and the Database name in three places. This will need to happen in each of the following tables:</w:t>
-      </w:r>
-    </w:p>
-    <w:p>
-      <w:pPr>
-        <w:pStyle w:val="ListParagraph"/>
-        <w:numPr>
-          <w:ilvl w:val="0"/>
-          <w:numId w:val="7"/>
-        </w:numPr>
-        <w:rPr>
-          <w:rFonts w:ascii="Public Sans" w:hAnsi="Public Sans"/>
-          <w:sz w:val="24"/>
-          <w:szCs w:val="24"/>
-        </w:rPr>
-      </w:pPr>
-      <w:r>
-        <w:rPr>
-          <w:rFonts w:ascii="Public Sans" w:hAnsi="Public Sans"/>
-          <w:sz w:val="24"/>
-          <w:szCs w:val="24"/>
-        </w:rPr>
-        <w:t xml:space="preserve">1) </w:t>
-      </w:r>
-      <w:proofErr w:type="spellStart"/>
-      <w:r>
-        <w:rPr>
-          <w:rFonts w:ascii="Public Sans" w:hAnsi="Public Sans"/>
-          <w:sz w:val="24"/>
-          <w:szCs w:val="24"/>
-        </w:rPr>
-        <w:t>vwAEMAssignments</w:t>
-      </w:r>
-      <w:proofErr w:type="spellEnd"/>
-    </w:p>
-    <w:p>
-      <w:pPr>
-        <w:pStyle w:val="ListParagraph"/>
-        <w:numPr>
-          <w:ilvl w:val="0"/>
-          <w:numId w:val="7"/>
-        </w:numPr>
-        <w:rPr>
-          <w:rFonts w:ascii="Public Sans" w:hAnsi="Public Sans"/>
-          <w:sz w:val="24"/>
-          <w:szCs w:val="24"/>
-        </w:rPr>
-      </w:pPr>
-      <w:r>
-        <w:rPr>
-          <w:rFonts w:ascii="Public Sans" w:hAnsi="Public Sans"/>
-          <w:sz w:val="24"/>
-          <w:szCs w:val="24"/>
-        </w:rPr>
-        <w:t xml:space="preserve">Dim </w:t>
-      </w:r>
-      <w:proofErr w:type="spellStart"/>
-      <w:r>
-        <w:rPr>
-          <w:rFonts w:ascii="Public Sans" w:hAnsi="Public Sans"/>
-          <w:sz w:val="24"/>
-          <w:szCs w:val="24"/>
-        </w:rPr>
-        <w:t>AEMStatuses</w:t>
-      </w:r>
-      <w:proofErr w:type="spellEnd"/>
-    </w:p>
-    <w:p>
-      <w:pPr>
-        <w:pStyle w:val="ListParagraph"/>
-        <w:numPr>
-          <w:ilvl w:val="0"/>
-          <w:numId w:val="7"/>
-        </w:numPr>
-        <w:rPr>
-          <w:rFonts w:ascii="Public Sans" w:hAnsi="Public Sans"/>
-          <w:sz w:val="24"/>
-          <w:szCs w:val="24"/>
-        </w:rPr>
-      </w:pPr>
-      <w:r>
-        <w:rPr>
-          <w:rFonts w:ascii="Public Sans" w:hAnsi="Public Sans"/>
-          <w:sz w:val="24"/>
-          <w:szCs w:val="24"/>
-        </w:rPr>
-        <w:t xml:space="preserve">Dim </w:t>
-      </w:r>
-      <w:proofErr w:type="spellStart"/>
-      <w:r>
-        <w:rPr>
-          <w:rFonts w:ascii="Public Sans" w:hAnsi="Public Sans"/>
-          <w:sz w:val="24"/>
-          <w:szCs w:val="24"/>
-        </w:rPr>
-        <w:t>AEMProviders</w:t>
-      </w:r>
-      <w:proofErr w:type="spellEnd"/>
-    </w:p>
-    <w:p>
-      <w:pPr>
-        <w:pStyle w:val="ListParagraph"/>
-        <w:numPr>
-          <w:ilvl w:val="0"/>
-          <w:numId w:val="7"/>
-        </w:numPr>
-        <w:rPr>
-          <w:rFonts w:ascii="Public Sans" w:hAnsi="Public Sans"/>
-          <w:sz w:val="24"/>
-          <w:szCs w:val="24"/>
-        </w:rPr>
-      </w:pPr>
-      <w:r>
-        <w:rPr>
-          <w:rFonts w:ascii="Public Sans" w:hAnsi="Public Sans"/>
-          <w:sz w:val="24"/>
-          <w:szCs w:val="24"/>
-        </w:rPr>
-        <w:t>Dim SEAs</w:t>
-      </w:r>
-    </w:p>
-    <w:p>
-      <w:pPr>
-        <w:pStyle w:val="ListParagraph"/>
-        <w:numPr>
-          <w:ilvl w:val="0"/>
-          <w:numId w:val="7"/>
-        </w:numPr>
-        <w:rPr>
-          <w:rFonts w:ascii="Public Sans" w:hAnsi="Public Sans"/>
-          <w:sz w:val="24"/>
-          <w:szCs w:val="24"/>
-        </w:rPr>
-      </w:pPr>
-      <w:r>
-        <w:rPr>
-          <w:rFonts w:ascii="Public Sans" w:hAnsi="Public Sans"/>
-          <w:sz w:val="24"/>
-          <w:szCs w:val="24"/>
-        </w:rPr>
-        <w:t>Dim LEAs</w:t>
-      </w:r>
-    </w:p>
-    <w:p>
-      <w:pPr>
-        <w:pStyle w:val="ListParagraph"/>
-        <w:numPr>
-          <w:ilvl w:val="0"/>
-          <w:numId w:val="7"/>
-        </w:numPr>
-        <w:rPr>
-          <w:rFonts w:ascii="Public Sans" w:hAnsi="Public Sans"/>
-          <w:sz w:val="24"/>
-          <w:szCs w:val="24"/>
-        </w:rPr>
-      </w:pPr>
-      <w:r>
-        <w:rPr>
-          <w:rFonts w:ascii="Public Sans" w:hAnsi="Public Sans"/>
-          <w:sz w:val="24"/>
-          <w:szCs w:val="24"/>
-        </w:rPr>
-        <w:t>Dim K12Schools</w:t>
-      </w:r>
-    </w:p>
-    <w:p>
-      <w:pPr>
-        <w:pStyle w:val="ListParagraph"/>
-        <w:numPr>
-          <w:ilvl w:val="0"/>
-          <w:numId w:val="7"/>
-        </w:numPr>
-        <w:rPr>
-          <w:rFonts w:ascii="Public Sans" w:hAnsi="Public Sans"/>
-          <w:sz w:val="24"/>
-          <w:szCs w:val="24"/>
-        </w:rPr>
-      </w:pPr>
-      <w:r>
-        <w:rPr>
-          <w:rFonts w:ascii="Public Sans" w:hAnsi="Public Sans"/>
-          <w:sz w:val="24"/>
-          <w:szCs w:val="24"/>
-        </w:rPr>
-        <w:t>Dim People</w:t>
-      </w:r>
-    </w:p>
-    <w:p>
-      <w:pPr>
-        <w:pStyle w:val="ListParagraph"/>
-        <w:numPr>
-          <w:ilvl w:val="0"/>
-          <w:numId w:val="7"/>
-        </w:numPr>
-        <w:rPr>
-          <w:rFonts w:ascii="Public Sans" w:hAnsi="Public Sans"/>
-          <w:sz w:val="24"/>
-          <w:szCs w:val="24"/>
-        </w:rPr>
-      </w:pPr>
-      <w:r>
-        <w:rPr>
-          <w:rFonts w:ascii="Public Sans" w:hAnsi="Public Sans"/>
-          <w:sz w:val="24"/>
-          <w:szCs w:val="24"/>
-        </w:rPr>
-        <w:t>Dim K12</w:t>
-      </w:r>
-      <w:r>
-        <w:rPr>
-          <w:rFonts w:ascii="Public Sans" w:hAnsi="Public Sans"/>
-          <w:sz w:val="24"/>
-          <w:szCs w:val="24"/>
-        </w:rPr>
-        <w:t>Demographics</w:t>
-      </w:r>
-    </w:p>
-    <w:p>
-      <w:pPr>
-        <w:pStyle w:val="ListParagraph"/>
-        <w:numPr>
-          <w:ilvl w:val="0"/>
-          <w:numId w:val="7"/>
-        </w:numPr>
-        <w:rPr>
-          <w:rFonts w:ascii="Public Sans" w:hAnsi="Public Sans"/>
-          <w:sz w:val="24"/>
-          <w:szCs w:val="24"/>
-        </w:rPr>
-      </w:pPr>
-      <w:r>
-        <w:rPr>
-          <w:rFonts w:ascii="Public Sans" w:hAnsi="Public Sans"/>
-          <w:sz w:val="24"/>
-          <w:szCs w:val="24"/>
-        </w:rPr>
-        <w:t>Dim Ages</w:t>
-      </w:r>
-    </w:p>
-    <w:p>
-      <w:pPr>
-        <w:pStyle w:val="ListParagraph"/>
-        <w:numPr>
-          <w:ilvl w:val="0"/>
-          <w:numId w:val="7"/>
-        </w:numPr>
-        <w:rPr>
-          <w:rFonts w:ascii="Public Sans" w:hAnsi="Public Sans"/>
-          <w:sz w:val="24"/>
-          <w:szCs w:val="24"/>
-        </w:rPr>
-      </w:pPr>
-      <w:r>
-        <w:rPr>
-          <w:rFonts w:ascii="Public Sans" w:hAnsi="Public Sans"/>
-          <w:sz w:val="24"/>
-          <w:szCs w:val="24"/>
-        </w:rPr>
-        <w:t>Dim Races</w:t>
-      </w:r>
-    </w:p>
-    <w:p>
-      <w:pPr>
-        <w:pStyle w:val="ListParagraph"/>
-        <w:numPr>
-          <w:ilvl w:val="0"/>
-          <w:numId w:val="7"/>
-        </w:numPr>
-        <w:rPr>
-          <w:rFonts w:ascii="Public Sans" w:hAnsi="Public Sans"/>
-          <w:sz w:val="24"/>
-          <w:szCs w:val="24"/>
-        </w:rPr>
-      </w:pPr>
-      <w:r>
-        <w:rPr>
-          <w:rFonts w:ascii="Public Sans" w:hAnsi="Public Sans"/>
-          <w:sz w:val="24"/>
-          <w:szCs w:val="24"/>
-        </w:rPr>
-        <w:t xml:space="preserve">Dim </w:t>
-      </w:r>
-      <w:proofErr w:type="spellStart"/>
-      <w:r>
-        <w:rPr>
-          <w:rFonts w:ascii="Public Sans" w:hAnsi="Public Sans"/>
-          <w:sz w:val="24"/>
-          <w:szCs w:val="24"/>
-        </w:rPr>
-        <w:t>GradeLevels</w:t>
-      </w:r>
-      <w:proofErr w:type="spellEnd"/>
-    </w:p>
-    <w:p>
-      <w:pPr>
-        <w:pStyle w:val="ListParagraph"/>
-        <w:numPr>
-          <w:ilvl w:val="0"/>
-          <w:numId w:val="7"/>
-        </w:numPr>
-        <w:rPr>
-          <w:rFonts w:ascii="Public Sans" w:hAnsi="Public Sans"/>
-          <w:sz w:val="24"/>
-          <w:szCs w:val="24"/>
-        </w:rPr>
-      </w:pPr>
-      <w:r>
-        <w:rPr>
-          <w:rFonts w:ascii="Public Sans" w:hAnsi="Public Sans"/>
-          <w:sz w:val="24"/>
-          <w:szCs w:val="24"/>
-        </w:rPr>
-        <w:t xml:space="preserve">Dim </w:t>
-      </w:r>
-      <w:proofErr w:type="spellStart"/>
-      <w:r>
-        <w:rPr>
-          <w:rFonts w:ascii="Public Sans" w:hAnsi="Public Sans"/>
-          <w:sz w:val="24"/>
-          <w:szCs w:val="24"/>
-        </w:rPr>
-        <w:t>EnrollmentStatuses</w:t>
-      </w:r>
-      <w:proofErr w:type="spellEnd"/>
-    </w:p>
-    <w:p>
-      <w:pPr>
-        <w:pStyle w:val="ListParagraph"/>
-        <w:numPr>
-          <w:ilvl w:val="0"/>
-          <w:numId w:val="7"/>
-        </w:numPr>
-        <w:rPr>
-          <w:rFonts w:ascii="Public Sans" w:hAnsi="Public Sans"/>
-          <w:sz w:val="24"/>
-          <w:szCs w:val="24"/>
-        </w:rPr>
-      </w:pPr>
-      <w:r>
-        <w:rPr>
-          <w:rFonts w:ascii="Public Sans" w:hAnsi="Public Sans"/>
-          <w:sz w:val="24"/>
-          <w:szCs w:val="24"/>
-        </w:rPr>
-        <w:t xml:space="preserve">Dim </w:t>
-      </w:r>
-      <w:proofErr w:type="spellStart"/>
-      <w:r>
-        <w:rPr>
-          <w:rFonts w:ascii="Public Sans" w:hAnsi="Public Sans"/>
-          <w:sz w:val="24"/>
-          <w:szCs w:val="24"/>
-        </w:rPr>
-        <w:t>EconomicallyDisadvantagedStatuses</w:t>
-      </w:r>
-      <w:proofErr w:type="spellEnd"/>
-    </w:p>
-    <w:p>
-      <w:pPr>
-        <w:pStyle w:val="ListParagraph"/>
-        <w:numPr>
-          <w:ilvl w:val="0"/>
-          <w:numId w:val="7"/>
-        </w:numPr>
-        <w:rPr>
-          <w:rFonts w:ascii="Public Sans" w:hAnsi="Public Sans"/>
-          <w:sz w:val="24"/>
-          <w:szCs w:val="24"/>
-        </w:rPr>
-      </w:pPr>
-      <w:r>
-        <w:rPr>
-          <w:rFonts w:ascii="Public Sans" w:hAnsi="Public Sans"/>
-          <w:sz w:val="24"/>
-          <w:szCs w:val="24"/>
-        </w:rPr>
-        <w:t xml:space="preserve">Dim </w:t>
-      </w:r>
-      <w:proofErr w:type="spellStart"/>
-      <w:r>
-        <w:rPr>
-          <w:rFonts w:ascii="Public Sans" w:hAnsi="Public Sans"/>
-          <w:sz w:val="24"/>
-          <w:szCs w:val="24"/>
-        </w:rPr>
-        <w:t>EnglishLearner</w:t>
-      </w:r>
-      <w:proofErr w:type="spellEnd"/>
-      <w:r>
-        <w:rPr>
-          <w:rFonts w:ascii="Public Sans" w:hAnsi="Public Sans"/>
-          <w:sz w:val="24"/>
-          <w:szCs w:val="24"/>
-        </w:rPr>
-        <w:t xml:space="preserve"> Statuses</w:t>
-      </w:r>
-    </w:p>
-    <w:p>
-      <w:pPr>
-        <w:pStyle w:val="ListParagraph"/>
-        <w:numPr>
-          <w:ilvl w:val="0"/>
-          <w:numId w:val="7"/>
-        </w:numPr>
-        <w:rPr>
-          <w:rFonts w:ascii="Public Sans" w:hAnsi="Public Sans"/>
-          <w:sz w:val="24"/>
-          <w:szCs w:val="24"/>
-        </w:rPr>
-      </w:pPr>
-      <w:r>
-        <w:rPr>
-          <w:rFonts w:ascii="Public Sans" w:hAnsi="Public Sans"/>
-          <w:sz w:val="24"/>
-          <w:szCs w:val="24"/>
-        </w:rPr>
-        <w:t xml:space="preserve">Dim </w:t>
-      </w:r>
-      <w:proofErr w:type="spellStart"/>
-      <w:r>
-        <w:rPr>
-          <w:rFonts w:ascii="Public Sans" w:hAnsi="Public Sans"/>
-          <w:sz w:val="24"/>
-          <w:szCs w:val="24"/>
-        </w:rPr>
-        <w:t>IdeaDisabilityTypes</w:t>
-      </w:r>
-      <w:proofErr w:type="spellEnd"/>
-    </w:p>
-    <w:p>
-      <w:pPr>
-        <w:pStyle w:val="ListParagraph"/>
-        <w:numPr>
-          <w:ilvl w:val="0"/>
-          <w:numId w:val="7"/>
-        </w:numPr>
-        <w:rPr>
-          <w:rFonts w:ascii="Public Sans" w:hAnsi="Public Sans"/>
-          <w:sz w:val="24"/>
-          <w:szCs w:val="24"/>
-        </w:rPr>
-      </w:pPr>
-      <w:r>
-        <w:rPr>
-          <w:rFonts w:ascii="Public Sans" w:hAnsi="Public Sans"/>
-          <w:sz w:val="24"/>
-          <w:szCs w:val="24"/>
-        </w:rPr>
-        <w:t>Dim Idea Statuses</w:t>
-      </w:r>
-    </w:p>
-    <w:p>
-      <w:pPr>
-        <w:pStyle w:val="ListParagraph"/>
-        <w:numPr>
-          <w:ilvl w:val="0"/>
-          <w:numId w:val="7"/>
-        </w:numPr>
-        <w:rPr>
-          <w:rFonts w:ascii="Public Sans" w:hAnsi="Public Sans"/>
-          <w:sz w:val="24"/>
-          <w:szCs w:val="24"/>
-        </w:rPr>
-      </w:pPr>
-      <w:r>
-        <w:rPr>
-          <w:rFonts w:ascii="Public Sans" w:hAnsi="Public Sans"/>
-          <w:sz w:val="24"/>
-          <w:szCs w:val="24"/>
-        </w:rPr>
-        <w:t xml:space="preserve">Dim </w:t>
-      </w:r>
-      <w:proofErr w:type="spellStart"/>
-      <w:r>
-        <w:rPr>
-          <w:rFonts w:ascii="Public Sans" w:hAnsi="Public Sans"/>
-          <w:sz w:val="24"/>
-          <w:szCs w:val="24"/>
-        </w:rPr>
-        <w:t>ScedCodes</w:t>
-      </w:r>
-      <w:proofErr w:type="spellEnd"/>
-    </w:p>
-    <w:p>
-      <w:pPr>
-        <w:pStyle w:val="ListParagraph"/>
-        <w:numPr>
-          <w:ilvl w:val="0"/>
-          <w:numId w:val="7"/>
-        </w:numPr>
-        <w:rPr>
-          <w:rFonts w:ascii="Public Sans" w:hAnsi="Public Sans"/>
-          <w:sz w:val="24"/>
-          <w:szCs w:val="24"/>
-        </w:rPr>
-      </w:pPr>
-      <w:r>
-        <w:rPr>
-          <w:rFonts w:ascii="Public Sans" w:hAnsi="Public Sans"/>
-          <w:sz w:val="24"/>
-          <w:szCs w:val="24"/>
-        </w:rPr>
-        <w:t xml:space="preserve">Dim </w:t>
-      </w:r>
-      <w:proofErr w:type="spellStart"/>
-      <w:r>
-        <w:rPr>
-          <w:rFonts w:ascii="Public Sans" w:hAnsi="Public Sans"/>
-          <w:sz w:val="24"/>
-          <w:szCs w:val="24"/>
-        </w:rPr>
-        <w:t>SchoolYears</w:t>
-      </w:r>
-      <w:proofErr w:type="spellEnd"/>
-    </w:p>
-    <w:p>
-      <w:pPr>
-        <w:pStyle w:val="ListParagraph"/>
-        <w:numPr>
-          <w:ilvl w:val="0"/>
-          <w:numId w:val="7"/>
-        </w:numPr>
-        <w:rPr>
-          <w:rFonts w:ascii="Public Sans" w:hAnsi="Public Sans"/>
-          <w:sz w:val="24"/>
-          <w:szCs w:val="24"/>
-        </w:rPr>
-      </w:pPr>
-      <w:r>
-        <w:rPr>
-          <w:rFonts w:ascii="Public Sans" w:hAnsi="Public Sans"/>
-          <w:sz w:val="24"/>
-          <w:szCs w:val="24"/>
-        </w:rPr>
-        <w:t>Dim Dates</w:t>
-      </w:r>
-    </w:p>
-    <w:p>
-      <w:pPr>
-        <w:pStyle w:val="ListParagraph"/>
-        <w:numPr>
-          <w:ilvl w:val="0"/>
-          <w:numId w:val="7"/>
-        </w:numPr>
-        <w:rPr>
-          <w:rFonts w:ascii="Public Sans" w:hAnsi="Public Sans"/>
-          <w:sz w:val="24"/>
-          <w:szCs w:val="24"/>
-        </w:rPr>
-      </w:pPr>
-      <w:r>
-        <w:rPr>
-          <w:rFonts w:ascii="Public Sans" w:hAnsi="Public Sans"/>
-          <w:sz w:val="24"/>
-          <w:szCs w:val="24"/>
-        </w:rPr>
-        <w:t xml:space="preserve">Dim </w:t>
-      </w:r>
-      <w:proofErr w:type="spellStart"/>
-      <w:r>
-        <w:rPr>
-          <w:rFonts w:ascii="Public Sans" w:hAnsi="Public Sans"/>
-          <w:sz w:val="24"/>
-          <w:szCs w:val="24"/>
-        </w:rPr>
-        <w:t>RuralStatuses</w:t>
-      </w:r>
-      <w:proofErr w:type="spellEnd"/>
-    </w:p>
-    <w:p>
-      <w:pPr>
-        <w:pStyle w:val="ListParagraph"/>
-        <w:numPr>
-          <w:ilvl w:val="0"/>
-          <w:numId w:val="7"/>
-        </w:numPr>
-        <w:rPr>
-          <w:rFonts w:ascii="Public Sans" w:hAnsi="Public Sans"/>
-          <w:sz w:val="24"/>
-          <w:szCs w:val="24"/>
-        </w:rPr>
-      </w:pPr>
-      <w:r>
-        <w:rPr>
-          <w:rFonts w:ascii="Public Sans" w:hAnsi="Public Sans"/>
-          <w:sz w:val="24"/>
-          <w:szCs w:val="24"/>
-        </w:rPr>
-        <w:t xml:space="preserve">Dim </w:t>
-      </w:r>
-      <w:proofErr w:type="spellStart"/>
-      <w:r>
-        <w:rPr>
-          <w:rFonts w:ascii="Public Sans" w:hAnsi="Public Sans"/>
-          <w:sz w:val="24"/>
-          <w:szCs w:val="24"/>
-        </w:rPr>
-        <w:t>DisabilityStatuses</w:t>
-      </w:r>
-      <w:proofErr w:type="spellEnd"/>
-    </w:p>
-    <w:p>
-      <w:pPr>
-        <w:spacing w:after="0"/>
-      </w:pPr>
-    </w:p>
-    <w:p>
-      <w:pPr>
-        <w:pStyle w:val="paragraph"/>
-        <w:spacing w:before="0" w:beforeAutospacing="0" w:after="0" w:afterAutospacing="0"/>
-        <w:jc w:val="center"/>
-        <w:textAlignment w:val="baseline"/>
-      </w:pPr>
-      <w:r>
-        <w:rPr>
-          <w:noProof/>
-        </w:rPr>
-        <w:drawing>
-          <wp:inline distT="0" distB="0" distL="0" distR="0" wp14:anchorId="674798E0" wp14:editId="1D90E0DC">
-            <wp:extent cx="4572000" cy="3448050"/>
-            <wp:effectExtent l="0" t="0" r="0" b="0"/>
-            <wp:docPr id="340435389" name="Picture 340435389"/>
-            <wp:cNvGraphicFramePr>
-              <a:graphicFrameLocks xmlns:a="http://schemas.openxmlformats.org/drawingml/2006/main" noChangeAspect="1"/>
-            </wp:cNvGraphicFramePr>
-            <a:graphic xmlns:a="http://schemas.openxmlformats.org/drawingml/2006/main">
-              <a:graphicData uri="http://schemas.openxmlformats.org/drawingml/2006/picture">
-                <pic:pic xmlns:pic="http://schemas.openxmlformats.org/drawingml/2006/picture">
-                  <pic:nvPicPr>
-                    <pic:cNvPr id="0" name=""/>
-                    <pic:cNvPicPr/>
-                  </pic:nvPicPr>
-                  <pic:blipFill>
-                    <a:blip r:embed="rId19" cstate="print">
-                      <a:extLst>
-                        <a:ext uri="{28A0092B-C50C-407E-A947-70E740481C1C}">
-                          <a14:useLocalDpi xmlns:a14="http://schemas.microsoft.com/office/drawing/2010/main" val="0"/>
-                        </a:ext>
-                      </a:extLst>
-                    </a:blip>
-                    <a:stretch>
-                      <a:fillRect/>
-                    </a:stretch>
-                  </pic:blipFill>
-                  <pic:spPr>
-                    <a:xfrm>
-                      <a:off x="0" y="0"/>
-                      <a:ext cx="4572000" cy="3448050"/>
-                    </a:xfrm>
-                    <a:prstGeom prst="rect">
-                      <a:avLst/>
-                    </a:prstGeom>
-                  </pic:spPr>
-                </pic:pic>
-              </a:graphicData>
-            </a:graphic>
-          </wp:inline>
-        </w:drawing>
-      </w:r>
-    </w:p>
-    <w:p>
-      <w:pPr>
-        <w:pStyle w:val="paragraph"/>
-        <w:spacing w:before="0" w:beforeAutospacing="0" w:after="0" w:afterAutospacing="0"/>
-        <w:textAlignment w:val="baseline"/>
-        <w:rPr>
-          <w:rStyle w:val="eop"/>
-          <w:rFonts w:ascii="Calibri" w:hAnsi="Calibri" w:cs="Calibri"/>
-          <w:sz w:val="22"/>
-          <w:szCs w:val="22"/>
-        </w:rPr>
-      </w:pPr>
-    </w:p>
-    <w:p>
-      <w:pPr>
-        <w:rPr>
-          <w:rFonts w:ascii="Public Sans" w:hAnsi="Public Sans"/>
-          <w:sz w:val="24"/>
-          <w:szCs w:val="24"/>
-        </w:rPr>
-      </w:pPr>
-      <w:r>
-        <w:rPr>
-          <w:rFonts w:ascii="Public Sans" w:hAnsi="Public Sans"/>
-          <w:sz w:val="24"/>
-          <w:szCs w:val="24"/>
-        </w:rPr>
-        <w:t xml:space="preserve">After each table is updated with </w:t>
-      </w:r>
-      <w:r>
-        <w:rPr>
-          <w:rFonts w:ascii="Public Sans" w:hAnsi="Public Sans"/>
-          <w:sz w:val="24"/>
-          <w:szCs w:val="24"/>
-        </w:rPr>
-        <w:t xml:space="preserve">the name and IP address of your </w:t>
-      </w:r>
-      <w:r>
-        <w:rPr>
-          <w:rFonts w:ascii="Public Sans" w:hAnsi="Public Sans"/>
-          <w:sz w:val="24"/>
-          <w:szCs w:val="24"/>
-        </w:rPr>
-        <w:t>CEDS Data Warehouse</w:t>
-      </w:r>
-      <w:r>
-        <w:rPr>
-          <w:rFonts w:ascii="Public Sans" w:hAnsi="Public Sans"/>
-          <w:sz w:val="24"/>
-          <w:szCs w:val="24"/>
-        </w:rPr>
-        <w:t>,</w:t>
-      </w:r>
-      <w:r>
-        <w:rPr>
-          <w:rFonts w:ascii="Public Sans" w:hAnsi="Public Sans"/>
-          <w:sz w:val="24"/>
-          <w:szCs w:val="24"/>
-        </w:rPr>
-        <w:t xml:space="preserve"> click close and apply. </w:t>
-      </w:r>
+        <w:rPr>
+          <w:rFonts w:ascii="Public Sans" w:hAnsi="Public Sans"/>
+          <w:sz w:val="24"/>
+          <w:szCs w:val="24"/>
+        </w:rPr>
+      </w:pPr>
       <w:r>
         <w:rPr>
           <w:rFonts w:ascii="Public Sans" w:hAnsi="Public Sans"/>
@@ -2808,23 +1950,15 @@
           <w:sz w:val="24"/>
           <w:szCs w:val="24"/>
         </w:rPr>
-        <w:t xml:space="preserve">After the dataset is updated, close </w:t>
-      </w:r>
-      <w:r>
-        <w:rPr>
-          <w:rFonts w:ascii="Public Sans" w:hAnsi="Public Sans"/>
-          <w:sz w:val="24"/>
-          <w:szCs w:val="24"/>
-        </w:rPr>
-        <w:t xml:space="preserve">Power Query. </w:t>
-      </w:r>
-      <w:r>
-        <w:rPr>
-          <w:rFonts w:ascii="Public Sans" w:hAnsi="Public Sans"/>
-          <w:sz w:val="24"/>
-          <w:szCs w:val="24"/>
-        </w:rPr>
-        <w:t xml:space="preserve"> After connecting the dataset, the front end of the report can be reviewed and used. </w:t>
+        <w:t>After connecting the dataset, the front end of the report can be reviewed and used</w:t>
+      </w:r>
+      <w:r>
+        <w:rPr>
+          <w:rFonts w:ascii="Public Sans" w:hAnsi="Public Sans"/>
+          <w:sz w:val="24"/>
+          <w:szCs w:val="24"/>
+        </w:rPr>
+        <w:t xml:space="preserve">. </w:t>
       </w:r>
       <w:r>
         <w:rPr>
@@ -3104,7 +2238,6 @@
           <w:rStyle w:val="normaltextrun"/>
           <w:rFonts w:ascii="Calibri" w:hAnsi="Calibri" w:cs="Calibri"/>
         </w:rPr>
-        <w:lastRenderedPageBreak/>
         <w:t xml:space="preserve">  </w:t>
       </w:r>
       <w:r>
@@ -3375,7 +2508,6 @@
         <w:rPr>
           <w:noProof/>
         </w:rPr>
-        <w:lastRenderedPageBreak/>
         <w:drawing>
           <wp:inline distT="0" distB="0" distL="0" distR="0" wp14:anchorId="3522DB77" wp14:editId="2AFA0CCE">
             <wp:extent cx="4572000" cy="1143000"/>
@@ -3663,7 +2795,6 @@
           <w:sz w:val="36"/>
           <w:szCs w:val="36"/>
         </w:rPr>
-        <w:lastRenderedPageBreak/>
         <w:t>Refreshing Data </w:t>
       </w:r>
     </w:p>
@@ -3885,7 +3016,7 @@
       <w:headerReference w:type="default" r:id="rId26"/>
       <w:footerReference w:type="default" r:id="rId27"/>
       <w:headerReference w:type="first" r:id="rId28"/>
-      <w:pgSz w:w="12240" w:h="15840"/>
+      <w:pgSz w:w="12240" w:h="15840" w:orient="portrait"/>
       <w:pgMar w:top="1170" w:right="1440" w:bottom="1440" w:left="1440" w:header="810" w:footer="983" w:gutter="0"/>
       <w:cols w:space="720"/>
       <w:titlePg/>
@@ -3896,7 +3027,7 @@
 </file>
 
 <file path=word/endnotes.xml><?xml version="1.0" encoding="utf-8"?>
-<w:endnotes xmlns:wpc="http://schemas.microsoft.com/office/word/2010/wordprocessingCanvas" xmlns:cx="http://schemas.microsoft.com/office/drawing/2014/chartex" xmlns:cx1="http://schemas.microsoft.com/office/drawing/2015/9/8/chartex" xmlns:cx2="http://schemas.microsoft.com/office/drawing/2015/10/21/chartex" xmlns:cx3="http://schemas.microsoft.com/office/drawing/2016/5/9/chartex" xmlns:cx4="http://schemas.microsoft.com/office/drawing/2016/5/10/chartex" xmlns:cx5="http://schemas.microsoft.com/office/drawing/2016/5/11/chartex" xmlns:cx6="http://schemas.microsoft.com/office/drawing/2016/5/12/chartex" xmlns:cx7="http://schemas.microsoft.com/office/drawing/2016/5/13/chartex" xmlns:cx8="http://schemas.microsoft.com/office/drawing/2016/5/14/chartex" xmlns:mc="http://schemas.openxmlformats.org/markup-compatibility/2006" xmlns:aink="http://schemas.microsoft.com/office/drawing/2016/ink" xmlns:am3d="http://schemas.microsoft.com/office/drawing/2017/model3d" xmlns:o="urn:schemas-microsoft-com:office:office" xmlns:oel="http://schemas.microsoft.com/office/2019/extlst" xmlns:r="http://schemas.openxmlformats.org/officeDocument/2006/relationships" xmlns:m="http://schemas.openxmlformats.org/officeDocument/2006/math" xmlns:v="urn:schemas-microsoft-com:vml" xmlns:wp14="http://schemas.microsoft.com/office/word/2010/wordprocessingDrawing" xmlns:wp="http://schemas.openxmlformats.org/drawingml/2006/wordprocessingDrawing" xmlns:w10="urn:schemas-microsoft-com:office:word" xmlns:w="http://schemas.openxmlformats.org/wordprocessingml/2006/main" xmlns:w14="http://schemas.microsoft.com/office/word/2010/wordml" xmlns:w15="http://schemas.microsoft.com/office/word/2012/wordml" xmlns:w16cex="http://schemas.microsoft.com/office/word/2018/wordml/cex" xmlns:w16cid="http://schemas.microsoft.com/office/word/2016/wordml/cid" xmlns:w16="http://schemas.microsoft.com/office/word/2018/wordml" xmlns:w16sdtdh="http://schemas.microsoft.com/office/word/2020/wordml/sdtdatahash" xmlns:w16se="http://schemas.microsoft.com/office/word/2015/wordml/symex" xmlns:wpg="http://schemas.microsoft.com/office/word/2010/wordprocessingGroup" xmlns:wpi="http://schemas.microsoft.com/office/word/2010/wordprocessingInk" xmlns:wne="http://schemas.microsoft.com/office/word/2006/wordml" xmlns:wps="http://schemas.microsoft.com/office/word/2010/wordprocessingShape" mc:Ignorable="w14 w15 w16se w16cid w16 w16cex w16sdtdh wp14">
+<w:endnotes xmlns:wpc="http://schemas.microsoft.com/office/word/2010/wordprocessingCanvas" xmlns:cx="http://schemas.microsoft.com/office/drawing/2014/chartex" xmlns:cx1="http://schemas.microsoft.com/office/drawing/2015/9/8/chartex" xmlns:cx2="http://schemas.microsoft.com/office/drawing/2015/10/21/chartex" xmlns:cx3="http://schemas.microsoft.com/office/drawing/2016/5/9/chartex" xmlns:cx4="http://schemas.microsoft.com/office/drawing/2016/5/10/chartex" xmlns:cx5="http://schemas.microsoft.com/office/drawing/2016/5/11/chartex" xmlns:cx6="http://schemas.microsoft.com/office/drawing/2016/5/12/chartex" xmlns:cx7="http://schemas.microsoft.com/office/drawing/2016/5/13/chartex" xmlns:cx8="http://schemas.microsoft.com/office/drawing/2016/5/14/chartex" xmlns:mc="http://schemas.openxmlformats.org/markup-compatibility/2006" xmlns:aink="http://schemas.microsoft.com/office/drawing/2016/ink" xmlns:am3d="http://schemas.microsoft.com/office/drawing/2017/model3d" xmlns:o="urn:schemas-microsoft-com:office:office" xmlns:oel="http://schemas.microsoft.com/office/2019/extlst" xmlns:r="http://schemas.openxmlformats.org/officeDocument/2006/relationships" xmlns:m="http://schemas.openxmlformats.org/officeDocument/2006/math" xmlns:v="urn:schemas-microsoft-com:vml" xmlns:wp14="http://schemas.microsoft.com/office/word/2010/wordprocessingDrawing" xmlns:wp="http://schemas.openxmlformats.org/drawingml/2006/wordprocessingDrawing" xmlns:w10="urn:schemas-microsoft-com:office:word" xmlns:w="http://schemas.openxmlformats.org/wordprocessingml/2006/main" xmlns:w14="http://schemas.microsoft.com/office/word/2010/wordml" xmlns:w15="http://schemas.microsoft.com/office/word/2012/wordml" xmlns:w16cex="http://schemas.microsoft.com/office/word/2018/wordml/cex" xmlns:w16cid="http://schemas.microsoft.com/office/word/2016/wordml/cid" xmlns:w16="http://schemas.microsoft.com/office/word/2018/wordml" xmlns:w16du="http://schemas.microsoft.com/office/word/2023/wordml/word16du" xmlns:w16sdtdh="http://schemas.microsoft.com/office/word/2020/wordml/sdtdatahash" xmlns:w16se="http://schemas.microsoft.com/office/word/2015/wordml/symex" xmlns:wpg="http://schemas.microsoft.com/office/word/2010/wordprocessingGroup" xmlns:wpi="http://schemas.microsoft.com/office/word/2010/wordprocessingInk" xmlns:wne="http://schemas.microsoft.com/office/word/2006/wordml" xmlns:wps="http://schemas.microsoft.com/office/word/2010/wordprocessingShape" mc:Ignorable="w14 w15 w16se w16cid w16 w16cex w16sdtdh w16du wp14">
   <w:endnote w:type="separator" w:id="-1">
     <w:p>
       <w:pPr>
@@ -3928,12 +3059,12 @@
 </file>
 
 <file path=word/footer1.xml><?xml version="1.0" encoding="utf-8"?>
-<w:ftr xmlns:wpc="http://schemas.microsoft.com/office/word/2010/wordprocessingCanvas" xmlns:cx="http://schemas.microsoft.com/office/drawing/2014/chartex" xmlns:cx1="http://schemas.microsoft.com/office/drawing/2015/9/8/chartex" xmlns:cx2="http://schemas.microsoft.com/office/drawing/2015/10/21/chartex" xmlns:cx3="http://schemas.microsoft.com/office/drawing/2016/5/9/chartex" xmlns:cx4="http://schemas.microsoft.com/office/drawing/2016/5/10/chartex" xmlns:cx5="http://schemas.microsoft.com/office/drawing/2016/5/11/chartex" xmlns:cx6="http://schemas.microsoft.com/office/drawing/2016/5/12/chartex" xmlns:cx7="http://schemas.microsoft.com/office/drawing/2016/5/13/chartex" xmlns:cx8="http://schemas.microsoft.com/office/drawing/2016/5/14/chartex" xmlns:mc="http://schemas.openxmlformats.org/markup-compatibility/2006" xmlns:aink="http://schemas.microsoft.com/office/drawing/2016/ink" xmlns:am3d="http://schemas.microsoft.com/office/drawing/2017/model3d" xmlns:o="urn:schemas-microsoft-com:office:office" xmlns:oel="http://schemas.microsoft.com/office/2019/extlst" xmlns:r="http://schemas.openxmlformats.org/officeDocument/2006/relationships" xmlns:m="http://schemas.openxmlformats.org/officeDocument/2006/math" xmlns:v="urn:schemas-microsoft-com:vml" xmlns:wp14="http://schemas.microsoft.com/office/word/2010/wordprocessingDrawing" xmlns:wp="http://schemas.openxmlformats.org/drawingml/2006/wordprocessingDrawing" xmlns:w10="urn:schemas-microsoft-com:office:word" xmlns:w="http://schemas.openxmlformats.org/wordprocessingml/2006/main" xmlns:w14="http://schemas.microsoft.com/office/word/2010/wordml" xmlns:w15="http://schemas.microsoft.com/office/word/2012/wordml" xmlns:w16cex="http://schemas.microsoft.com/office/word/2018/wordml/cex" xmlns:w16cid="http://schemas.microsoft.com/office/word/2016/wordml/cid" xmlns:w16="http://schemas.microsoft.com/office/word/2018/wordml" xmlns:w16sdtdh="http://schemas.microsoft.com/office/word/2020/wordml/sdtdatahash" xmlns:w16se="http://schemas.microsoft.com/office/word/2015/wordml/symex" xmlns:wpg="http://schemas.microsoft.com/office/word/2010/wordprocessingGroup" xmlns:wpi="http://schemas.microsoft.com/office/word/2010/wordprocessingInk" xmlns:wne="http://schemas.microsoft.com/office/word/2006/wordml" xmlns:wps="http://schemas.microsoft.com/office/word/2010/wordprocessingShape" mc:Ignorable="w14 w15 w16se w16cid w16 w16cex w16sdtdh wp14">
+<w:ftr xmlns:wpc="http://schemas.microsoft.com/office/word/2010/wordprocessingCanvas" xmlns:cx="http://schemas.microsoft.com/office/drawing/2014/chartex" xmlns:cx1="http://schemas.microsoft.com/office/drawing/2015/9/8/chartex" xmlns:cx2="http://schemas.microsoft.com/office/drawing/2015/10/21/chartex" xmlns:cx3="http://schemas.microsoft.com/office/drawing/2016/5/9/chartex" xmlns:cx4="http://schemas.microsoft.com/office/drawing/2016/5/10/chartex" xmlns:cx5="http://schemas.microsoft.com/office/drawing/2016/5/11/chartex" xmlns:cx6="http://schemas.microsoft.com/office/drawing/2016/5/12/chartex" xmlns:cx7="http://schemas.microsoft.com/office/drawing/2016/5/13/chartex" xmlns:cx8="http://schemas.microsoft.com/office/drawing/2016/5/14/chartex" xmlns:mc="http://schemas.openxmlformats.org/markup-compatibility/2006" xmlns:aink="http://schemas.microsoft.com/office/drawing/2016/ink" xmlns:am3d="http://schemas.microsoft.com/office/drawing/2017/model3d" xmlns:o="urn:schemas-microsoft-com:office:office" xmlns:oel="http://schemas.microsoft.com/office/2019/extlst" xmlns:r="http://schemas.openxmlformats.org/officeDocument/2006/relationships" xmlns:m="http://schemas.openxmlformats.org/officeDocument/2006/math" xmlns:v="urn:schemas-microsoft-com:vml" xmlns:wp14="http://schemas.microsoft.com/office/word/2010/wordprocessingDrawing" xmlns:wp="http://schemas.openxmlformats.org/drawingml/2006/wordprocessingDrawing" xmlns:w10="urn:schemas-microsoft-com:office:word" xmlns:w="http://schemas.openxmlformats.org/wordprocessingml/2006/main" xmlns:w14="http://schemas.microsoft.com/office/word/2010/wordml" xmlns:w15="http://schemas.microsoft.com/office/word/2012/wordml" xmlns:w16cex="http://schemas.microsoft.com/office/word/2018/wordml/cex" xmlns:w16cid="http://schemas.microsoft.com/office/word/2016/wordml/cid" xmlns:w16="http://schemas.microsoft.com/office/word/2018/wordml" xmlns:w16du="http://schemas.microsoft.com/office/word/2023/wordml/word16du" xmlns:w16sdtdh="http://schemas.microsoft.com/office/word/2020/wordml/sdtdatahash" xmlns:w16se="http://schemas.microsoft.com/office/word/2015/wordml/symex" xmlns:wpg="http://schemas.microsoft.com/office/word/2010/wordprocessingGroup" xmlns:wpi="http://schemas.microsoft.com/office/word/2010/wordprocessingInk" xmlns:wne="http://schemas.microsoft.com/office/word/2006/wordml" xmlns:wps="http://schemas.microsoft.com/office/word/2010/wordprocessingShape" mc:Ignorable="w14 w15 w16se w16cid w16 w16cex w16sdtdh w16du wp14">
   <w:p>
     <w:pPr>
       <w:pStyle w:val="Footer"/>
       <w:pBdr>
-        <w:top w:val="single" w:sz="2" w:space="1" w:color="FFD69E"/>
+        <w:top w:val="single" w:color="FFD69E" w:sz="2" w:space="1"/>
       </w:pBdr>
       <w:tabs>
         <w:tab w:val="clear" w:pos="9360"/>
@@ -3945,7 +3076,7 @@
     <w:pPr>
       <w:pStyle w:val="Footer"/>
       <w:pBdr>
-        <w:top w:val="single" w:sz="2" w:space="1" w:color="FFD69E"/>
+        <w:top w:val="single" w:color="FFD69E" w:sz="2" w:space="1"/>
       </w:pBdr>
       <w:tabs>
         <w:tab w:val="clear" w:pos="9360"/>
@@ -3957,7 +3088,7 @@
     <w:pPr>
       <w:pStyle w:val="Footer"/>
       <w:pBdr>
-        <w:top w:val="single" w:sz="2" w:space="1" w:color="FFD69E"/>
+        <w:top w:val="single" w:color="FFD69E" w:sz="2" w:space="1"/>
       </w:pBdr>
       <w:tabs>
         <w:tab w:val="clear" w:pos="9360"/>
@@ -4019,7 +3150,7 @@
 </file>
 
 <file path=word/footnotes.xml><?xml version="1.0" encoding="utf-8"?>
-<w:footnotes xmlns:wpc="http://schemas.microsoft.com/office/word/2010/wordprocessingCanvas" xmlns:cx="http://schemas.microsoft.com/office/drawing/2014/chartex" xmlns:cx1="http://schemas.microsoft.com/office/drawing/2015/9/8/chartex" xmlns:cx2="http://schemas.microsoft.com/office/drawing/2015/10/21/chartex" xmlns:cx3="http://schemas.microsoft.com/office/drawing/2016/5/9/chartex" xmlns:cx4="http://schemas.microsoft.com/office/drawing/2016/5/10/chartex" xmlns:cx5="http://schemas.microsoft.com/office/drawing/2016/5/11/chartex" xmlns:cx6="http://schemas.microsoft.com/office/drawing/2016/5/12/chartex" xmlns:cx7="http://schemas.microsoft.com/office/drawing/2016/5/13/chartex" xmlns:cx8="http://schemas.microsoft.com/office/drawing/2016/5/14/chartex" xmlns:mc="http://schemas.openxmlformats.org/markup-compatibility/2006" xmlns:aink="http://schemas.microsoft.com/office/drawing/2016/ink" xmlns:am3d="http://schemas.microsoft.com/office/drawing/2017/model3d" xmlns:o="urn:schemas-microsoft-com:office:office" xmlns:oel="http://schemas.microsoft.com/office/2019/extlst" xmlns:r="http://schemas.openxmlformats.org/officeDocument/2006/relationships" xmlns:m="http://schemas.openxmlformats.org/officeDocument/2006/math" xmlns:v="urn:schemas-microsoft-com:vml" xmlns:wp14="http://schemas.microsoft.com/office/word/2010/wordprocessingDrawing" xmlns:wp="http://schemas.openxmlformats.org/drawingml/2006/wordprocessingDrawing" xmlns:w10="urn:schemas-microsoft-com:office:word" xmlns:w="http://schemas.openxmlformats.org/wordprocessingml/2006/main" xmlns:w14="http://schemas.microsoft.com/office/word/2010/wordml" xmlns:w15="http://schemas.microsoft.com/office/word/2012/wordml" xmlns:w16cex="http://schemas.microsoft.com/office/word/2018/wordml/cex" xmlns:w16cid="http://schemas.microsoft.com/office/word/2016/wordml/cid" xmlns:w16="http://schemas.microsoft.com/office/word/2018/wordml" xmlns:w16sdtdh="http://schemas.microsoft.com/office/word/2020/wordml/sdtdatahash" xmlns:w16se="http://schemas.microsoft.com/office/word/2015/wordml/symex" xmlns:wpg="http://schemas.microsoft.com/office/word/2010/wordprocessingGroup" xmlns:wpi="http://schemas.microsoft.com/office/word/2010/wordprocessingInk" xmlns:wne="http://schemas.microsoft.com/office/word/2006/wordml" xmlns:wps="http://schemas.microsoft.com/office/word/2010/wordprocessingShape" mc:Ignorable="w14 w15 w16se w16cid w16 w16cex w16sdtdh wp14">
+<w:footnotes xmlns:wpc="http://schemas.microsoft.com/office/word/2010/wordprocessingCanvas" xmlns:cx="http://schemas.microsoft.com/office/drawing/2014/chartex" xmlns:cx1="http://schemas.microsoft.com/office/drawing/2015/9/8/chartex" xmlns:cx2="http://schemas.microsoft.com/office/drawing/2015/10/21/chartex" xmlns:cx3="http://schemas.microsoft.com/office/drawing/2016/5/9/chartex" xmlns:cx4="http://schemas.microsoft.com/office/drawing/2016/5/10/chartex" xmlns:cx5="http://schemas.microsoft.com/office/drawing/2016/5/11/chartex" xmlns:cx6="http://schemas.microsoft.com/office/drawing/2016/5/12/chartex" xmlns:cx7="http://schemas.microsoft.com/office/drawing/2016/5/13/chartex" xmlns:cx8="http://schemas.microsoft.com/office/drawing/2016/5/14/chartex" xmlns:mc="http://schemas.openxmlformats.org/markup-compatibility/2006" xmlns:aink="http://schemas.microsoft.com/office/drawing/2016/ink" xmlns:am3d="http://schemas.microsoft.com/office/drawing/2017/model3d" xmlns:o="urn:schemas-microsoft-com:office:office" xmlns:oel="http://schemas.microsoft.com/office/2019/extlst" xmlns:r="http://schemas.openxmlformats.org/officeDocument/2006/relationships" xmlns:m="http://schemas.openxmlformats.org/officeDocument/2006/math" xmlns:v="urn:schemas-microsoft-com:vml" xmlns:wp14="http://schemas.microsoft.com/office/word/2010/wordprocessingDrawing" xmlns:wp="http://schemas.openxmlformats.org/drawingml/2006/wordprocessingDrawing" xmlns:w10="urn:schemas-microsoft-com:office:word" xmlns:w="http://schemas.openxmlformats.org/wordprocessingml/2006/main" xmlns:w14="http://schemas.microsoft.com/office/word/2010/wordml" xmlns:w15="http://schemas.microsoft.com/office/word/2012/wordml" xmlns:w16cex="http://schemas.microsoft.com/office/word/2018/wordml/cex" xmlns:w16cid="http://schemas.microsoft.com/office/word/2016/wordml/cid" xmlns:w16="http://schemas.microsoft.com/office/word/2018/wordml" xmlns:w16du="http://schemas.microsoft.com/office/word/2023/wordml/word16du" xmlns:w16sdtdh="http://schemas.microsoft.com/office/word/2020/wordml/sdtdatahash" xmlns:w16se="http://schemas.microsoft.com/office/word/2015/wordml/symex" xmlns:wpg="http://schemas.microsoft.com/office/word/2010/wordprocessingGroup" xmlns:wpi="http://schemas.microsoft.com/office/word/2010/wordprocessingInk" xmlns:wne="http://schemas.microsoft.com/office/word/2006/wordml" xmlns:wps="http://schemas.microsoft.com/office/word/2010/wordprocessingShape" mc:Ignorable="w14 w15 w16se w16cid w16 w16cex w16sdtdh w16du wp14">
   <w:footnote w:type="separator" w:id="-1">
     <w:p>
       <w:pPr>
@@ -4051,7 +3182,7 @@
 </file>
 
 <file path=word/header1.xml><?xml version="1.0" encoding="utf-8"?>
-<w:hdr xmlns:wpc="http://schemas.microsoft.com/office/word/2010/wordprocessingCanvas" xmlns:cx="http://schemas.microsoft.com/office/drawing/2014/chartex" xmlns:cx1="http://schemas.microsoft.com/office/drawing/2015/9/8/chartex" xmlns:cx2="http://schemas.microsoft.com/office/drawing/2015/10/21/chartex" xmlns:cx3="http://schemas.microsoft.com/office/drawing/2016/5/9/chartex" xmlns:cx4="http://schemas.microsoft.com/office/drawing/2016/5/10/chartex" xmlns:cx5="http://schemas.microsoft.com/office/drawing/2016/5/11/chartex" xmlns:cx6="http://schemas.microsoft.com/office/drawing/2016/5/12/chartex" xmlns:cx7="http://schemas.microsoft.com/office/drawing/2016/5/13/chartex" xmlns:cx8="http://schemas.microsoft.com/office/drawing/2016/5/14/chartex" xmlns:mc="http://schemas.openxmlformats.org/markup-compatibility/2006" xmlns:aink="http://schemas.microsoft.com/office/drawing/2016/ink" xmlns:am3d="http://schemas.microsoft.com/office/drawing/2017/model3d" xmlns:o="urn:schemas-microsoft-com:office:office" xmlns:oel="http://schemas.microsoft.com/office/2019/extlst" xmlns:r="http://schemas.openxmlformats.org/officeDocument/2006/relationships" xmlns:m="http://schemas.openxmlformats.org/officeDocument/2006/math" xmlns:v="urn:schemas-microsoft-com:vml" xmlns:wp14="http://schemas.microsoft.com/office/word/2010/wordprocessingDrawing" xmlns:wp="http://schemas.openxmlformats.org/drawingml/2006/wordprocessingDrawing" xmlns:w10="urn:schemas-microsoft-com:office:word" xmlns:w="http://schemas.openxmlformats.org/wordprocessingml/2006/main" xmlns:w14="http://schemas.microsoft.com/office/word/2010/wordml" xmlns:w15="http://schemas.microsoft.com/office/word/2012/wordml" xmlns:w16cex="http://schemas.microsoft.com/office/word/2018/wordml/cex" xmlns:w16cid="http://schemas.microsoft.com/office/word/2016/wordml/cid" xmlns:w16="http://schemas.microsoft.com/office/word/2018/wordml" xmlns:w16sdtdh="http://schemas.microsoft.com/office/word/2020/wordml/sdtdatahash" xmlns:w16se="http://schemas.microsoft.com/office/word/2015/wordml/symex" xmlns:wpg="http://schemas.microsoft.com/office/word/2010/wordprocessingGroup" xmlns:wpi="http://schemas.microsoft.com/office/word/2010/wordprocessingInk" xmlns:wne="http://schemas.microsoft.com/office/word/2006/wordml" xmlns:wps="http://schemas.microsoft.com/office/word/2010/wordprocessingShape" mc:Ignorable="w14 w15 w16se w16cid w16 w16cex w16sdtdh wp14">
+<w:hdr xmlns:wpc="http://schemas.microsoft.com/office/word/2010/wordprocessingCanvas" xmlns:cx="http://schemas.microsoft.com/office/drawing/2014/chartex" xmlns:cx1="http://schemas.microsoft.com/office/drawing/2015/9/8/chartex" xmlns:cx2="http://schemas.microsoft.com/office/drawing/2015/10/21/chartex" xmlns:cx3="http://schemas.microsoft.com/office/drawing/2016/5/9/chartex" xmlns:cx4="http://schemas.microsoft.com/office/drawing/2016/5/10/chartex" xmlns:cx5="http://schemas.microsoft.com/office/drawing/2016/5/11/chartex" xmlns:cx6="http://schemas.microsoft.com/office/drawing/2016/5/12/chartex" xmlns:cx7="http://schemas.microsoft.com/office/drawing/2016/5/13/chartex" xmlns:cx8="http://schemas.microsoft.com/office/drawing/2016/5/14/chartex" xmlns:mc="http://schemas.openxmlformats.org/markup-compatibility/2006" xmlns:aink="http://schemas.microsoft.com/office/drawing/2016/ink" xmlns:am3d="http://schemas.microsoft.com/office/drawing/2017/model3d" xmlns:o="urn:schemas-microsoft-com:office:office" xmlns:oel="http://schemas.microsoft.com/office/2019/extlst" xmlns:r="http://schemas.openxmlformats.org/officeDocument/2006/relationships" xmlns:m="http://schemas.openxmlformats.org/officeDocument/2006/math" xmlns:v="urn:schemas-microsoft-com:vml" xmlns:wp14="http://schemas.microsoft.com/office/word/2010/wordprocessingDrawing" xmlns:wp="http://schemas.openxmlformats.org/drawingml/2006/wordprocessingDrawing" xmlns:w10="urn:schemas-microsoft-com:office:word" xmlns:w="http://schemas.openxmlformats.org/wordprocessingml/2006/main" xmlns:w14="http://schemas.microsoft.com/office/word/2010/wordml" xmlns:w15="http://schemas.microsoft.com/office/word/2012/wordml" xmlns:w16cex="http://schemas.microsoft.com/office/word/2018/wordml/cex" xmlns:w16cid="http://schemas.microsoft.com/office/word/2016/wordml/cid" xmlns:w16="http://schemas.microsoft.com/office/word/2018/wordml" xmlns:w16du="http://schemas.microsoft.com/office/word/2023/wordml/word16du" xmlns:w16sdtdh="http://schemas.microsoft.com/office/word/2020/wordml/sdtdatahash" xmlns:w16se="http://schemas.microsoft.com/office/word/2015/wordml/symex" xmlns:wpg="http://schemas.microsoft.com/office/word/2010/wordprocessingGroup" xmlns:wpi="http://schemas.microsoft.com/office/word/2010/wordprocessingInk" xmlns:wne="http://schemas.microsoft.com/office/word/2006/wordml" xmlns:wps="http://schemas.microsoft.com/office/word/2010/wordprocessingShape" mc:Ignorable="w14 w15 w16se w16cid w16 w16cex w16sdtdh w16du wp14">
   <w:tbl>
     <w:tblPr>
       <w:tblW w:w="0" w:type="auto"/>
@@ -4112,7 +3243,7 @@
 </file>
 
 <file path=word/header2.xml><?xml version="1.0" encoding="utf-8"?>
-<w:hdr xmlns:wpc="http://schemas.microsoft.com/office/word/2010/wordprocessingCanvas" xmlns:cx="http://schemas.microsoft.com/office/drawing/2014/chartex" xmlns:cx1="http://schemas.microsoft.com/office/drawing/2015/9/8/chartex" xmlns:cx2="http://schemas.microsoft.com/office/drawing/2015/10/21/chartex" xmlns:cx3="http://schemas.microsoft.com/office/drawing/2016/5/9/chartex" xmlns:cx4="http://schemas.microsoft.com/office/drawing/2016/5/10/chartex" xmlns:cx5="http://schemas.microsoft.com/office/drawing/2016/5/11/chartex" xmlns:cx6="http://schemas.microsoft.com/office/drawing/2016/5/12/chartex" xmlns:cx7="http://schemas.microsoft.com/office/drawing/2016/5/13/chartex" xmlns:cx8="http://schemas.microsoft.com/office/drawing/2016/5/14/chartex" xmlns:mc="http://schemas.openxmlformats.org/markup-compatibility/2006" xmlns:aink="http://schemas.microsoft.com/office/drawing/2016/ink" xmlns:am3d="http://schemas.microsoft.com/office/drawing/2017/model3d" xmlns:o="urn:schemas-microsoft-com:office:office" xmlns:oel="http://schemas.microsoft.com/office/2019/extlst" xmlns:r="http://schemas.openxmlformats.org/officeDocument/2006/relationships" xmlns:m="http://schemas.openxmlformats.org/officeDocument/2006/math" xmlns:v="urn:schemas-microsoft-com:vml" xmlns:wp14="http://schemas.microsoft.com/office/word/2010/wordprocessingDrawing" xmlns:wp="http://schemas.openxmlformats.org/drawingml/2006/wordprocessingDrawing" xmlns:w10="urn:schemas-microsoft-com:office:word" xmlns:w="http://schemas.openxmlformats.org/wordprocessingml/2006/main" xmlns:w14="http://schemas.microsoft.com/office/word/2010/wordml" xmlns:w15="http://schemas.microsoft.com/office/word/2012/wordml" xmlns:w16cex="http://schemas.microsoft.com/office/word/2018/wordml/cex" xmlns:w16cid="http://schemas.microsoft.com/office/word/2016/wordml/cid" xmlns:w16="http://schemas.microsoft.com/office/word/2018/wordml" xmlns:w16sdtdh="http://schemas.microsoft.com/office/word/2020/wordml/sdtdatahash" xmlns:w16se="http://schemas.microsoft.com/office/word/2015/wordml/symex" xmlns:wpg="http://schemas.microsoft.com/office/word/2010/wordprocessingGroup" xmlns:wpi="http://schemas.microsoft.com/office/word/2010/wordprocessingInk" xmlns:wne="http://schemas.microsoft.com/office/word/2006/wordml" xmlns:wps="http://schemas.microsoft.com/office/word/2010/wordprocessingShape" mc:Ignorable="w14 w15 w16se w16cid w16 w16cex w16sdtdh wp14">
+<w:hdr xmlns:wpc="http://schemas.microsoft.com/office/word/2010/wordprocessingCanvas" xmlns:cx="http://schemas.microsoft.com/office/drawing/2014/chartex" xmlns:cx1="http://schemas.microsoft.com/office/drawing/2015/9/8/chartex" xmlns:cx2="http://schemas.microsoft.com/office/drawing/2015/10/21/chartex" xmlns:cx3="http://schemas.microsoft.com/office/drawing/2016/5/9/chartex" xmlns:cx4="http://schemas.microsoft.com/office/drawing/2016/5/10/chartex" xmlns:cx5="http://schemas.microsoft.com/office/drawing/2016/5/11/chartex" xmlns:cx6="http://schemas.microsoft.com/office/drawing/2016/5/12/chartex" xmlns:cx7="http://schemas.microsoft.com/office/drawing/2016/5/13/chartex" xmlns:cx8="http://schemas.microsoft.com/office/drawing/2016/5/14/chartex" xmlns:mc="http://schemas.openxmlformats.org/markup-compatibility/2006" xmlns:aink="http://schemas.microsoft.com/office/drawing/2016/ink" xmlns:am3d="http://schemas.microsoft.com/office/drawing/2017/model3d" xmlns:o="urn:schemas-microsoft-com:office:office" xmlns:oel="http://schemas.microsoft.com/office/2019/extlst" xmlns:r="http://schemas.openxmlformats.org/officeDocument/2006/relationships" xmlns:m="http://schemas.openxmlformats.org/officeDocument/2006/math" xmlns:v="urn:schemas-microsoft-com:vml" xmlns:wp14="http://schemas.microsoft.com/office/word/2010/wordprocessingDrawing" xmlns:wp="http://schemas.openxmlformats.org/drawingml/2006/wordprocessingDrawing" xmlns:w10="urn:schemas-microsoft-com:office:word" xmlns:w="http://schemas.openxmlformats.org/wordprocessingml/2006/main" xmlns:w14="http://schemas.microsoft.com/office/word/2010/wordml" xmlns:w15="http://schemas.microsoft.com/office/word/2012/wordml" xmlns:w16cex="http://schemas.microsoft.com/office/word/2018/wordml/cex" xmlns:w16cid="http://schemas.microsoft.com/office/word/2016/wordml/cid" xmlns:w16="http://schemas.microsoft.com/office/word/2018/wordml" xmlns:w16du="http://schemas.microsoft.com/office/word/2023/wordml/word16du" xmlns:w16sdtdh="http://schemas.microsoft.com/office/word/2020/wordml/sdtdatahash" xmlns:w16se="http://schemas.microsoft.com/office/word/2015/wordml/symex" xmlns:wpg="http://schemas.microsoft.com/office/word/2010/wordprocessingGroup" xmlns:wpi="http://schemas.microsoft.com/office/word/2010/wordprocessingInk" xmlns:wne="http://schemas.microsoft.com/office/word/2006/wordml" xmlns:wps="http://schemas.microsoft.com/office/word/2010/wordprocessingShape" xmlns:a="http://schemas.openxmlformats.org/drawingml/2006/main" xmlns:pic="http://schemas.openxmlformats.org/drawingml/2006/picture" xmlns:a14="http://schemas.microsoft.com/office/drawing/2010/main" mc:Ignorable="w14 w15 w16se w16cid w16 w16cex w16sdtdh w16du wp14">
   <w:p>
     <w:pPr>
       <w:pStyle w:val="NormalWeb"/>
@@ -4281,7 +3412,7 @@
         </mc:Choice>
         <mc:Fallback>
           <w:pict>
-            <v:rect w14:anchorId="6594F48A" id="Rectangle 1449356797" o:spid="_x0000_s1026" style="width:24pt;height:24pt;visibility:visible;mso-wrap-style:square;mso-left-percent:-10001;mso-top-percent:-10001;mso-position-horizontal:absolute;mso-position-horizontal-relative:char;mso-position-vertical:absolute;mso-position-vertical-relative:line;mso-left-percent:-10001;mso-top-percent:-10001;v-text-anchor:top" o:gfxdata="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" filled="f" stroked="f">
+            <v:rect id="Rectangle 1449356797" style="width:24pt;height:24pt;visibility:visible;mso-wrap-style:square;mso-left-percent:-10001;mso-top-percent:-10001;mso-position-horizontal:absolute;mso-position-horizontal-relative:char;mso-position-vertical:absolute;mso-position-vertical-relative:line;mso-left-percent:-10001;mso-top-percent:-10001;v-text-anchor:top" o:spid="_x0000_s1026" filled="f" stroked="f" w14:anchorId="29553ACC" o:gfxdata="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">
               <o:lock v:ext="edit" aspectratio="t"/>
               <w10:anchorlock/>
             </v:rect>
@@ -4310,7 +3441,7 @@
 </file>
 
 <file path=word/numbering.xml><?xml version="1.0" encoding="utf-8"?>
-<w:numbering xmlns:wpc="http://schemas.microsoft.com/office/word/2010/wordprocessingCanvas" xmlns:cx="http://schemas.microsoft.com/office/drawing/2014/chartex" xmlns:cx1="http://schemas.microsoft.com/office/drawing/2015/9/8/chartex" xmlns:cx2="http://schemas.microsoft.com/office/drawing/2015/10/21/chartex" xmlns:cx3="http://schemas.microsoft.com/office/drawing/2016/5/9/chartex" xmlns:cx4="http://schemas.microsoft.com/office/drawing/2016/5/10/chartex" xmlns:cx5="http://schemas.microsoft.com/office/drawing/2016/5/11/chartex" xmlns:cx6="http://schemas.microsoft.com/office/drawing/2016/5/12/chartex" xmlns:cx7="http://schemas.microsoft.com/office/drawing/2016/5/13/chartex" xmlns:cx8="http://schemas.microsoft.com/office/drawing/2016/5/14/chartex" xmlns:mc="http://schemas.openxmlformats.org/markup-compatibility/2006" xmlns:aink="http://schemas.microsoft.com/office/drawing/2016/ink" xmlns:am3d="http://schemas.microsoft.com/office/drawing/2017/model3d" xmlns:o="urn:schemas-microsoft-com:office:office" xmlns:oel="http://schemas.microsoft.com/office/2019/extlst" xmlns:r="http://schemas.openxmlformats.org/officeDocument/2006/relationships" xmlns:m="http://schemas.openxmlformats.org/officeDocument/2006/math" xmlns:v="urn:schemas-microsoft-com:vml" xmlns:wp14="http://schemas.microsoft.com/office/word/2010/wordprocessingDrawing" xmlns:wp="http://schemas.openxmlformats.org/drawingml/2006/wordprocessingDrawing" xmlns:w10="urn:schemas-microsoft-com:office:word" xmlns:w="http://schemas.openxmlformats.org/wordprocessingml/2006/main" xmlns:w14="http://schemas.microsoft.com/office/word/2010/wordml" xmlns:w15="http://schemas.microsoft.com/office/word/2012/wordml" xmlns:w16cex="http://schemas.microsoft.com/office/word/2018/wordml/cex" xmlns:w16cid="http://schemas.microsoft.com/office/word/2016/wordml/cid" xmlns:w16="http://schemas.microsoft.com/office/word/2018/wordml" xmlns:w16sdtdh="http://schemas.microsoft.com/office/word/2020/wordml/sdtdatahash" xmlns:w16se="http://schemas.microsoft.com/office/word/2015/wordml/symex" xmlns:wpg="http://schemas.microsoft.com/office/word/2010/wordprocessingGroup" xmlns:wpi="http://schemas.microsoft.com/office/word/2010/wordprocessingInk" xmlns:wne="http://schemas.microsoft.com/office/word/2006/wordml" xmlns:wps="http://schemas.microsoft.com/office/word/2010/wordprocessingShape" mc:Ignorable="w14 w15 w16se w16cid w16 w16cex w16sdtdh wp14">
+<w:numbering xmlns:wpc="http://schemas.microsoft.com/office/word/2010/wordprocessingCanvas" xmlns:cx="http://schemas.microsoft.com/office/drawing/2014/chartex" xmlns:cx1="http://schemas.microsoft.com/office/drawing/2015/9/8/chartex" xmlns:cx2="http://schemas.microsoft.com/office/drawing/2015/10/21/chartex" xmlns:cx3="http://schemas.microsoft.com/office/drawing/2016/5/9/chartex" xmlns:cx4="http://schemas.microsoft.com/office/drawing/2016/5/10/chartex" xmlns:cx5="http://schemas.microsoft.com/office/drawing/2016/5/11/chartex" xmlns:cx6="http://schemas.microsoft.com/office/drawing/2016/5/12/chartex" xmlns:cx7="http://schemas.microsoft.com/office/drawing/2016/5/13/chartex" xmlns:cx8="http://schemas.microsoft.com/office/drawing/2016/5/14/chartex" xmlns:mc="http://schemas.openxmlformats.org/markup-compatibility/2006" xmlns:aink="http://schemas.microsoft.com/office/drawing/2016/ink" xmlns:am3d="http://schemas.microsoft.com/office/drawing/2017/model3d" xmlns:o="urn:schemas-microsoft-com:office:office" xmlns:oel="http://schemas.microsoft.com/office/2019/extlst" xmlns:r="http://schemas.openxmlformats.org/officeDocument/2006/relationships" xmlns:m="http://schemas.openxmlformats.org/officeDocument/2006/math" xmlns:v="urn:schemas-microsoft-com:vml" xmlns:wp14="http://schemas.microsoft.com/office/word/2010/wordprocessingDrawing" xmlns:wp="http://schemas.openxmlformats.org/drawingml/2006/wordprocessingDrawing" xmlns:w10="urn:schemas-microsoft-com:office:word" xmlns:w="http://schemas.openxmlformats.org/wordprocessingml/2006/main" xmlns:w14="http://schemas.microsoft.com/office/word/2010/wordml" xmlns:w15="http://schemas.microsoft.com/office/word/2012/wordml" xmlns:w16cex="http://schemas.microsoft.com/office/word/2018/wordml/cex" xmlns:w16cid="http://schemas.microsoft.com/office/word/2016/wordml/cid" xmlns:w16="http://schemas.microsoft.com/office/word/2018/wordml" xmlns:w16du="http://schemas.microsoft.com/office/word/2023/wordml/word16du" xmlns:w16sdtdh="http://schemas.microsoft.com/office/word/2020/wordml/sdtdatahash" xmlns:w16se="http://schemas.microsoft.com/office/word/2015/wordml/symex" xmlns:wpg="http://schemas.microsoft.com/office/word/2010/wordprocessingGroup" xmlns:wpi="http://schemas.microsoft.com/office/word/2010/wordprocessingInk" xmlns:wne="http://schemas.microsoft.com/office/word/2006/wordml" xmlns:wps="http://schemas.microsoft.com/office/word/2010/wordprocessingShape" mc:Ignorable="w14 w15 w16se w16cid w16 w16cex w16sdtdh w16du wp14">
   <w:abstractNum w:abstractNumId="0" w15:restartNumberingAfterBreak="0">
     <w:nsid w:val="03032A07"/>
     <w:multiLevelType w:val="hybridMultilevel"/>
@@ -4324,7 +3455,7 @@
         <w:ind w:left="720" w:hanging="360"/>
       </w:pPr>
       <w:rPr>
-        <w:rFonts w:ascii="Symbol" w:hAnsi="Symbol" w:hint="default"/>
+        <w:rFonts w:hint="default" w:ascii="Symbol" w:hAnsi="Symbol"/>
       </w:rPr>
     </w:lvl>
     <w:lvl w:ilvl="1" w:tplc="04090003">
@@ -4336,7 +3467,7 @@
         <w:ind w:left="1440" w:hanging="360"/>
       </w:pPr>
       <w:rPr>
-        <w:rFonts w:ascii="Courier New" w:hAnsi="Courier New" w:cs="Courier New" w:hint="default"/>
+        <w:rFonts w:hint="default" w:ascii="Courier New" w:hAnsi="Courier New" w:cs="Courier New"/>
       </w:rPr>
     </w:lvl>
     <w:lvl w:ilvl="2" w:tplc="04090005" w:tentative="1">
@@ -4348,7 +3479,7 @@
         <w:ind w:left="2160" w:hanging="360"/>
       </w:pPr>
       <w:rPr>
-        <w:rFonts w:ascii="Wingdings" w:hAnsi="Wingdings" w:hint="default"/>
+        <w:rFonts w:hint="default" w:ascii="Wingdings" w:hAnsi="Wingdings"/>
       </w:rPr>
     </w:lvl>
     <w:lvl w:ilvl="3" w:tplc="04090001" w:tentative="1">
@@ -4360,7 +3491,7 @@
         <w:ind w:left="2880" w:hanging="360"/>
       </w:pPr>
       <w:rPr>
-        <w:rFonts w:ascii="Symbol" w:hAnsi="Symbol" w:hint="default"/>
+        <w:rFonts w:hint="default" w:ascii="Symbol" w:hAnsi="Symbol"/>
       </w:rPr>
     </w:lvl>
     <w:lvl w:ilvl="4" w:tplc="04090003" w:tentative="1">
@@ -4372,7 +3503,7 @@
         <w:ind w:left="3600" w:hanging="360"/>
       </w:pPr>
       <w:rPr>
-        <w:rFonts w:ascii="Courier New" w:hAnsi="Courier New" w:cs="Courier New" w:hint="default"/>
+        <w:rFonts w:hint="default" w:ascii="Courier New" w:hAnsi="Courier New" w:cs="Courier New"/>
       </w:rPr>
     </w:lvl>
     <w:lvl w:ilvl="5" w:tplc="04090005" w:tentative="1">
@@ -4384,7 +3515,7 @@
         <w:ind w:left="4320" w:hanging="360"/>
       </w:pPr>
       <w:rPr>
-        <w:rFonts w:ascii="Wingdings" w:hAnsi="Wingdings" w:hint="default"/>
+        <w:rFonts w:hint="default" w:ascii="Wingdings" w:hAnsi="Wingdings"/>
       </w:rPr>
     </w:lvl>
     <w:lvl w:ilvl="6" w:tplc="04090001" w:tentative="1">
@@ -4396,7 +3527,7 @@
         <w:ind w:left="5040" w:hanging="360"/>
       </w:pPr>
       <w:rPr>
-        <w:rFonts w:ascii="Symbol" w:hAnsi="Symbol" w:hint="default"/>
+        <w:rFonts w:hint="default" w:ascii="Symbol" w:hAnsi="Symbol"/>
       </w:rPr>
     </w:lvl>
     <w:lvl w:ilvl="7" w:tplc="04090003" w:tentative="1">
@@ -4408,7 +3539,7 @@
         <w:ind w:left="5760" w:hanging="360"/>
       </w:pPr>
       <w:rPr>
-        <w:rFonts w:ascii="Courier New" w:hAnsi="Courier New" w:cs="Courier New" w:hint="default"/>
+        <w:rFonts w:hint="default" w:ascii="Courier New" w:hAnsi="Courier New" w:cs="Courier New"/>
       </w:rPr>
     </w:lvl>
     <w:lvl w:ilvl="8" w:tplc="04090005" w:tentative="1">
@@ -4420,7 +3551,7 @@
         <w:ind w:left="6480" w:hanging="360"/>
       </w:pPr>
       <w:rPr>
-        <w:rFonts w:ascii="Wingdings" w:hAnsi="Wingdings" w:hint="default"/>
+        <w:rFonts w:hint="default" w:ascii="Wingdings" w:hAnsi="Wingdings"/>
       </w:rPr>
     </w:lvl>
   </w:abstractNum>
@@ -4437,7 +3568,7 @@
         <w:ind w:left="720" w:hanging="360"/>
       </w:pPr>
       <w:rPr>
-        <w:rFonts w:ascii="Symbol" w:hAnsi="Symbol" w:hint="default"/>
+        <w:rFonts w:hint="default" w:ascii="Symbol" w:hAnsi="Symbol"/>
       </w:rPr>
     </w:lvl>
     <w:lvl w:ilvl="1" w:tplc="04090003">
@@ -4449,7 +3580,7 @@
         <w:ind w:left="1440" w:hanging="360"/>
       </w:pPr>
       <w:rPr>
-        <w:rFonts w:ascii="Courier New" w:hAnsi="Courier New" w:cs="Courier New" w:hint="default"/>
+        <w:rFonts w:hint="default" w:ascii="Courier New" w:hAnsi="Courier New" w:cs="Courier New"/>
       </w:rPr>
     </w:lvl>
     <w:lvl w:ilvl="2" w:tplc="04090005">
@@ -4461,7 +3592,7 @@
         <w:ind w:left="2160" w:hanging="360"/>
       </w:pPr>
       <w:rPr>
-        <w:rFonts w:ascii="Wingdings" w:hAnsi="Wingdings" w:hint="default"/>
+        <w:rFonts w:hint="default" w:ascii="Wingdings" w:hAnsi="Wingdings"/>
       </w:rPr>
     </w:lvl>
     <w:lvl w:ilvl="3" w:tplc="04090001" w:tentative="1">
@@ -4473,7 +3604,7 @@
         <w:ind w:left="2880" w:hanging="360"/>
       </w:pPr>
       <w:rPr>
-        <w:rFonts w:ascii="Symbol" w:hAnsi="Symbol" w:hint="default"/>
+        <w:rFonts w:hint="default" w:ascii="Symbol" w:hAnsi="Symbol"/>
       </w:rPr>
     </w:lvl>
     <w:lvl w:ilvl="4" w:tplc="04090003" w:tentative="1">
@@ -4485,7 +3616,7 @@
         <w:ind w:left="3600" w:hanging="360"/>
       </w:pPr>
       <w:rPr>
-        <w:rFonts w:ascii="Courier New" w:hAnsi="Courier New" w:cs="Courier New" w:hint="default"/>
+        <w:rFonts w:hint="default" w:ascii="Courier New" w:hAnsi="Courier New" w:cs="Courier New"/>
       </w:rPr>
     </w:lvl>
     <w:lvl w:ilvl="5" w:tplc="04090005" w:tentative="1">
@@ -4497,7 +3628,7 @@
         <w:ind w:left="4320" w:hanging="360"/>
       </w:pPr>
       <w:rPr>
-        <w:rFonts w:ascii="Wingdings" w:hAnsi="Wingdings" w:hint="default"/>
+        <w:rFonts w:hint="default" w:ascii="Wingdings" w:hAnsi="Wingdings"/>
       </w:rPr>
     </w:lvl>
     <w:lvl w:ilvl="6" w:tplc="04090001" w:tentative="1">
@@ -4509,7 +3640,7 @@
         <w:ind w:left="5040" w:hanging="360"/>
       </w:pPr>
       <w:rPr>
-        <w:rFonts w:ascii="Symbol" w:hAnsi="Symbol" w:hint="default"/>
+        <w:rFonts w:hint="default" w:ascii="Symbol" w:hAnsi="Symbol"/>
       </w:rPr>
     </w:lvl>
     <w:lvl w:ilvl="7" w:tplc="04090003" w:tentative="1">
@@ -4521,7 +3652,7 @@
         <w:ind w:left="5760" w:hanging="360"/>
       </w:pPr>
       <w:rPr>
-        <w:rFonts w:ascii="Courier New" w:hAnsi="Courier New" w:cs="Courier New" w:hint="default"/>
+        <w:rFonts w:hint="default" w:ascii="Courier New" w:hAnsi="Courier New" w:cs="Courier New"/>
       </w:rPr>
     </w:lvl>
     <w:lvl w:ilvl="8" w:tplc="04090005" w:tentative="1">
@@ -4533,7 +3664,7 @@
         <w:ind w:left="6480" w:hanging="360"/>
       </w:pPr>
       <w:rPr>
-        <w:rFonts w:ascii="Wingdings" w:hAnsi="Wingdings" w:hint="default"/>
+        <w:rFonts w:hint="default" w:ascii="Wingdings" w:hAnsi="Wingdings"/>
       </w:rPr>
     </w:lvl>
   </w:abstractNum>
@@ -4550,7 +3681,7 @@
         <w:ind w:left="720" w:hanging="360"/>
       </w:pPr>
       <w:rPr>
-        <w:rFonts w:ascii="Symbol" w:hAnsi="Symbol" w:hint="default"/>
+        <w:rFonts w:hint="default" w:ascii="Symbol" w:hAnsi="Symbol"/>
       </w:rPr>
     </w:lvl>
     <w:lvl w:ilvl="1" w:tplc="74C04C90">
@@ -4562,7 +3693,7 @@
         <w:ind w:left="1440" w:hanging="360"/>
       </w:pPr>
       <w:rPr>
-        <w:rFonts w:ascii="Wingdings" w:hAnsi="Wingdings" w:hint="default"/>
+        <w:rFonts w:hint="default" w:ascii="Wingdings" w:hAnsi="Wingdings"/>
       </w:rPr>
     </w:lvl>
     <w:lvl w:ilvl="2" w:tplc="BC581676">
@@ -4574,7 +3705,7 @@
         <w:ind w:left="2160" w:hanging="360"/>
       </w:pPr>
       <w:rPr>
-        <w:rFonts w:ascii="Wingdings" w:hAnsi="Wingdings" w:hint="default"/>
+        <w:rFonts w:hint="default" w:ascii="Wingdings" w:hAnsi="Wingdings"/>
       </w:rPr>
     </w:lvl>
     <w:lvl w:ilvl="3" w:tplc="F6AE1126">
@@ -4586,7 +3717,7 @@
         <w:ind w:left="2880" w:hanging="360"/>
       </w:pPr>
       <w:rPr>
-        <w:rFonts w:ascii="Symbol" w:hAnsi="Symbol" w:hint="default"/>
+        <w:rFonts w:hint="default" w:ascii="Symbol" w:hAnsi="Symbol"/>
       </w:rPr>
     </w:lvl>
     <w:lvl w:ilvl="4" w:tplc="3530E814">
@@ -4598,7 +3729,7 @@
         <w:ind w:left="3600" w:hanging="360"/>
       </w:pPr>
       <w:rPr>
-        <w:rFonts w:ascii="Courier New" w:hAnsi="Courier New" w:hint="default"/>
+        <w:rFonts w:hint="default" w:ascii="Courier New" w:hAnsi="Courier New"/>
       </w:rPr>
     </w:lvl>
     <w:lvl w:ilvl="5" w:tplc="0CE2BC1A">
@@ -4610,7 +3741,7 @@
         <w:ind w:left="4320" w:hanging="360"/>
       </w:pPr>
       <w:rPr>
-        <w:rFonts w:ascii="Wingdings" w:hAnsi="Wingdings" w:hint="default"/>
+        <w:rFonts w:hint="default" w:ascii="Wingdings" w:hAnsi="Wingdings"/>
       </w:rPr>
     </w:lvl>
     <w:lvl w:ilvl="6" w:tplc="E3F4B252">
@@ -4622,7 +3753,7 @@
         <w:ind w:left="5040" w:hanging="360"/>
       </w:pPr>
       <w:rPr>
-        <w:rFonts w:ascii="Symbol" w:hAnsi="Symbol" w:hint="default"/>
+        <w:rFonts w:hint="default" w:ascii="Symbol" w:hAnsi="Symbol"/>
       </w:rPr>
     </w:lvl>
     <w:lvl w:ilvl="7" w:tplc="A5DA20BC">
@@ -4634,7 +3765,7 @@
         <w:ind w:left="5760" w:hanging="360"/>
       </w:pPr>
       <w:rPr>
-        <w:rFonts w:ascii="Courier New" w:hAnsi="Courier New" w:hint="default"/>
+        <w:rFonts w:hint="default" w:ascii="Courier New" w:hAnsi="Courier New"/>
       </w:rPr>
     </w:lvl>
     <w:lvl w:ilvl="8" w:tplc="2746FE62">
@@ -4646,7 +3777,7 @@
         <w:ind w:left="6480" w:hanging="360"/>
       </w:pPr>
       <w:rPr>
-        <w:rFonts w:ascii="Wingdings" w:hAnsi="Wingdings" w:hint="default"/>
+        <w:rFonts w:hint="default" w:ascii="Wingdings" w:hAnsi="Wingdings"/>
       </w:rPr>
     </w:lvl>
   </w:abstractNum>
@@ -4663,7 +3794,7 @@
         <w:ind w:left="720" w:hanging="360"/>
       </w:pPr>
       <w:rPr>
-        <w:rFonts w:ascii="Symbol" w:hAnsi="Symbol" w:hint="default"/>
+        <w:rFonts w:hint="default" w:ascii="Symbol" w:hAnsi="Symbol"/>
       </w:rPr>
     </w:lvl>
     <w:lvl w:ilvl="1" w:tplc="04349C64">
@@ -4675,7 +3806,7 @@
         <w:ind w:left="1440" w:hanging="360"/>
       </w:pPr>
       <w:rPr>
-        <w:rFonts w:ascii="Courier New" w:hAnsi="Courier New" w:hint="default"/>
+        <w:rFonts w:hint="default" w:ascii="Courier New" w:hAnsi="Courier New"/>
       </w:rPr>
     </w:lvl>
     <w:lvl w:ilvl="2" w:tplc="16B46924">
@@ -4687,7 +3818,7 @@
         <w:ind w:left="2160" w:hanging="360"/>
       </w:pPr>
       <w:rPr>
-        <w:rFonts w:ascii="Wingdings" w:hAnsi="Wingdings" w:hint="default"/>
+        <w:rFonts w:hint="default" w:ascii="Wingdings" w:hAnsi="Wingdings"/>
       </w:rPr>
     </w:lvl>
     <w:lvl w:ilvl="3" w:tplc="FAFC3096">
@@ -4699,7 +3830,7 @@
         <w:ind w:left="2880" w:hanging="360"/>
       </w:pPr>
       <w:rPr>
-        <w:rFonts w:ascii="Symbol" w:hAnsi="Symbol" w:hint="default"/>
+        <w:rFonts w:hint="default" w:ascii="Symbol" w:hAnsi="Symbol"/>
       </w:rPr>
     </w:lvl>
     <w:lvl w:ilvl="4" w:tplc="3F505480">
@@ -4711,7 +3842,7 @@
         <w:ind w:left="3600" w:hanging="360"/>
       </w:pPr>
       <w:rPr>
-        <w:rFonts w:ascii="Courier New" w:hAnsi="Courier New" w:hint="default"/>
+        <w:rFonts w:hint="default" w:ascii="Courier New" w:hAnsi="Courier New"/>
       </w:rPr>
     </w:lvl>
     <w:lvl w:ilvl="5" w:tplc="2994609C">
@@ -4723,7 +3854,7 @@
         <w:ind w:left="4320" w:hanging="360"/>
       </w:pPr>
       <w:rPr>
-        <w:rFonts w:ascii="Wingdings" w:hAnsi="Wingdings" w:hint="default"/>
+        <w:rFonts w:hint="default" w:ascii="Wingdings" w:hAnsi="Wingdings"/>
       </w:rPr>
     </w:lvl>
     <w:lvl w:ilvl="6" w:tplc="C19E60BA">
@@ -4735,7 +3866,7 @@
         <w:ind w:left="5040" w:hanging="360"/>
       </w:pPr>
       <w:rPr>
-        <w:rFonts w:ascii="Symbol" w:hAnsi="Symbol" w:hint="default"/>
+        <w:rFonts w:hint="default" w:ascii="Symbol" w:hAnsi="Symbol"/>
       </w:rPr>
     </w:lvl>
     <w:lvl w:ilvl="7" w:tplc="4EE4FBB2">
@@ -4747,7 +3878,7 @@
         <w:ind w:left="5760" w:hanging="360"/>
       </w:pPr>
       <w:rPr>
-        <w:rFonts w:ascii="Courier New" w:hAnsi="Courier New" w:hint="default"/>
+        <w:rFonts w:hint="default" w:ascii="Courier New" w:hAnsi="Courier New"/>
       </w:rPr>
     </w:lvl>
     <w:lvl w:ilvl="8" w:tplc="9422400C">
@@ -4759,7 +3890,7 @@
         <w:ind w:left="6480" w:hanging="360"/>
       </w:pPr>
       <w:rPr>
-        <w:rFonts w:ascii="Wingdings" w:hAnsi="Wingdings" w:hint="default"/>
+        <w:rFonts w:hint="default" w:ascii="Wingdings" w:hAnsi="Wingdings"/>
       </w:rPr>
     </w:lvl>
   </w:abstractNum>
@@ -4776,7 +3907,7 @@
         <w:ind w:left="700" w:hanging="360"/>
       </w:pPr>
       <w:rPr>
-        <w:rFonts w:ascii="Symbol" w:hAnsi="Symbol" w:hint="default"/>
+        <w:rFonts w:hint="default" w:ascii="Symbol" w:hAnsi="Symbol"/>
       </w:rPr>
     </w:lvl>
     <w:lvl w:ilvl="1" w:tplc="04090003">
@@ -4788,7 +3919,7 @@
         <w:ind w:left="1420" w:hanging="360"/>
       </w:pPr>
       <w:rPr>
-        <w:rFonts w:ascii="Courier New" w:hAnsi="Courier New" w:cs="Courier New" w:hint="default"/>
+        <w:rFonts w:hint="default" w:ascii="Courier New" w:hAnsi="Courier New" w:cs="Courier New"/>
       </w:rPr>
     </w:lvl>
     <w:lvl w:ilvl="2" w:tplc="04090005">
@@ -4800,7 +3931,7 @@
         <w:ind w:left="2140" w:hanging="360"/>
       </w:pPr>
       <w:rPr>
-        <w:rFonts w:ascii="Wingdings" w:hAnsi="Wingdings" w:hint="default"/>
+        <w:rFonts w:hint="default" w:ascii="Wingdings" w:hAnsi="Wingdings"/>
       </w:rPr>
     </w:lvl>
     <w:lvl w:ilvl="3" w:tplc="04090001" w:tentative="1">
@@ -4812,7 +3943,7 @@
         <w:ind w:left="2860" w:hanging="360"/>
       </w:pPr>
       <w:rPr>
-        <w:rFonts w:ascii="Symbol" w:hAnsi="Symbol" w:hint="default"/>
+        <w:rFonts w:hint="default" w:ascii="Symbol" w:hAnsi="Symbol"/>
       </w:rPr>
     </w:lvl>
     <w:lvl w:ilvl="4" w:tplc="04090003" w:tentative="1">
@@ -4824,7 +3955,7 @@
         <w:ind w:left="3580" w:hanging="360"/>
       </w:pPr>
       <w:rPr>
-        <w:rFonts w:ascii="Courier New" w:hAnsi="Courier New" w:cs="Courier New" w:hint="default"/>
+        <w:rFonts w:hint="default" w:ascii="Courier New" w:hAnsi="Courier New" w:cs="Courier New"/>
       </w:rPr>
     </w:lvl>
     <w:lvl w:ilvl="5" w:tplc="04090005" w:tentative="1">
@@ -4836,7 +3967,7 @@
         <w:ind w:left="4300" w:hanging="360"/>
       </w:pPr>
       <w:rPr>
-        <w:rFonts w:ascii="Wingdings" w:hAnsi="Wingdings" w:hint="default"/>
+        <w:rFonts w:hint="default" w:ascii="Wingdings" w:hAnsi="Wingdings"/>
       </w:rPr>
     </w:lvl>
     <w:lvl w:ilvl="6" w:tplc="04090001" w:tentative="1">
@@ -4848,7 +3979,7 @@
         <w:ind w:left="5020" w:hanging="360"/>
       </w:pPr>
       <w:rPr>
-        <w:rFonts w:ascii="Symbol" w:hAnsi="Symbol" w:hint="default"/>
+        <w:rFonts w:hint="default" w:ascii="Symbol" w:hAnsi="Symbol"/>
       </w:rPr>
     </w:lvl>
     <w:lvl w:ilvl="7" w:tplc="04090003" w:tentative="1">
@@ -4860,7 +3991,7 @@
         <w:ind w:left="5740" w:hanging="360"/>
       </w:pPr>
       <w:rPr>
-        <w:rFonts w:ascii="Courier New" w:hAnsi="Courier New" w:cs="Courier New" w:hint="default"/>
+        <w:rFonts w:hint="default" w:ascii="Courier New" w:hAnsi="Courier New" w:cs="Courier New"/>
       </w:rPr>
     </w:lvl>
     <w:lvl w:ilvl="8" w:tplc="04090005" w:tentative="1">
@@ -4872,7 +4003,7 @@
         <w:ind w:left="6460" w:hanging="360"/>
       </w:pPr>
       <w:rPr>
-        <w:rFonts w:ascii="Wingdings" w:hAnsi="Wingdings" w:hint="default"/>
+        <w:rFonts w:hint="default" w:ascii="Wingdings" w:hAnsi="Wingdings"/>
       </w:rPr>
     </w:lvl>
   </w:abstractNum>
@@ -4889,7 +4020,7 @@
         <w:ind w:left="1440" w:hanging="360"/>
       </w:pPr>
       <w:rPr>
-        <w:rFonts w:ascii="&quot;Courier New&quot;" w:hAnsi="&quot;Courier New&quot;" w:hint="default"/>
+        <w:rFonts w:hint="default" w:ascii="&quot;Courier New&quot;" w:hAnsi="&quot;Courier New&quot;"/>
       </w:rPr>
     </w:lvl>
     <w:lvl w:ilvl="1" w:tplc="CBF066BC">
@@ -4901,7 +4032,7 @@
         <w:ind w:left="2160" w:hanging="360"/>
       </w:pPr>
       <w:rPr>
-        <w:rFonts w:ascii="Courier New" w:hAnsi="Courier New" w:hint="default"/>
+        <w:rFonts w:hint="default" w:ascii="Courier New" w:hAnsi="Courier New"/>
       </w:rPr>
     </w:lvl>
     <w:lvl w:ilvl="2" w:tplc="9E1ABFB0">
@@ -4913,7 +4044,7 @@
         <w:ind w:left="2880" w:hanging="360"/>
       </w:pPr>
       <w:rPr>
-        <w:rFonts w:ascii="Wingdings" w:hAnsi="Wingdings" w:hint="default"/>
+        <w:rFonts w:hint="default" w:ascii="Wingdings" w:hAnsi="Wingdings"/>
       </w:rPr>
     </w:lvl>
     <w:lvl w:ilvl="3" w:tplc="6D70DEF2">
@@ -4925,7 +4056,7 @@
         <w:ind w:left="3600" w:hanging="360"/>
       </w:pPr>
       <w:rPr>
-        <w:rFonts w:ascii="Symbol" w:hAnsi="Symbol" w:hint="default"/>
+        <w:rFonts w:hint="default" w:ascii="Symbol" w:hAnsi="Symbol"/>
       </w:rPr>
     </w:lvl>
     <w:lvl w:ilvl="4" w:tplc="959CF924">
@@ -4937,7 +4068,7 @@
         <w:ind w:left="4320" w:hanging="360"/>
       </w:pPr>
       <w:rPr>
-        <w:rFonts w:ascii="Courier New" w:hAnsi="Courier New" w:hint="default"/>
+        <w:rFonts w:hint="default" w:ascii="Courier New" w:hAnsi="Courier New"/>
       </w:rPr>
     </w:lvl>
     <w:lvl w:ilvl="5" w:tplc="76A8868A">
@@ -4949,7 +4080,7 @@
         <w:ind w:left="5040" w:hanging="360"/>
       </w:pPr>
       <w:rPr>
-        <w:rFonts w:ascii="Wingdings" w:hAnsi="Wingdings" w:hint="default"/>
+        <w:rFonts w:hint="default" w:ascii="Wingdings" w:hAnsi="Wingdings"/>
       </w:rPr>
     </w:lvl>
     <w:lvl w:ilvl="6" w:tplc="CF5698BE">
@@ -4961,7 +4092,7 @@
         <w:ind w:left="5760" w:hanging="360"/>
       </w:pPr>
       <w:rPr>
-        <w:rFonts w:ascii="Symbol" w:hAnsi="Symbol" w:hint="default"/>
+        <w:rFonts w:hint="default" w:ascii="Symbol" w:hAnsi="Symbol"/>
       </w:rPr>
     </w:lvl>
     <w:lvl w:ilvl="7" w:tplc="34981044">
@@ -4973,7 +4104,7 @@
         <w:ind w:left="6480" w:hanging="360"/>
       </w:pPr>
       <w:rPr>
-        <w:rFonts w:ascii="Courier New" w:hAnsi="Courier New" w:hint="default"/>
+        <w:rFonts w:hint="default" w:ascii="Courier New" w:hAnsi="Courier New"/>
       </w:rPr>
     </w:lvl>
     <w:lvl w:ilvl="8" w:tplc="5A423088">
@@ -4985,7 +4116,7 @@
         <w:ind w:left="7200" w:hanging="360"/>
       </w:pPr>
       <w:rPr>
-        <w:rFonts w:ascii="Wingdings" w:hAnsi="Wingdings" w:hint="default"/>
+        <w:rFonts w:hint="default" w:ascii="Wingdings" w:hAnsi="Wingdings"/>
       </w:rPr>
     </w:lvl>
   </w:abstractNum>
@@ -5002,7 +4133,7 @@
         <w:ind w:left="720" w:hanging="360"/>
       </w:pPr>
       <w:rPr>
-        <w:rFonts w:ascii="Symbol" w:hAnsi="Symbol" w:hint="default"/>
+        <w:rFonts w:hint="default" w:ascii="Symbol" w:hAnsi="Symbol"/>
       </w:rPr>
     </w:lvl>
     <w:lvl w:ilvl="1" w:tplc="6408019E">
@@ -5014,7 +4145,7 @@
         <w:ind w:left="1440" w:hanging="360"/>
       </w:pPr>
       <w:rPr>
-        <w:rFonts w:ascii="&quot;Courier New&quot;" w:hAnsi="&quot;Courier New&quot;" w:hint="default"/>
+        <w:rFonts w:hint="default" w:ascii="&quot;Courier New&quot;" w:hAnsi="&quot;Courier New&quot;"/>
       </w:rPr>
     </w:lvl>
     <w:lvl w:ilvl="2" w:tplc="5730221E">
@@ -5026,7 +4157,7 @@
         <w:ind w:left="2160" w:hanging="360"/>
       </w:pPr>
       <w:rPr>
-        <w:rFonts w:ascii="Wingdings" w:hAnsi="Wingdings" w:hint="default"/>
+        <w:rFonts w:hint="default" w:ascii="Wingdings" w:hAnsi="Wingdings"/>
       </w:rPr>
     </w:lvl>
     <w:lvl w:ilvl="3" w:tplc="21308CDA">
@@ -5038,7 +4169,7 @@
         <w:ind w:left="2880" w:hanging="360"/>
       </w:pPr>
       <w:rPr>
-        <w:rFonts w:ascii="Symbol" w:hAnsi="Symbol" w:hint="default"/>
+        <w:rFonts w:hint="default" w:ascii="Symbol" w:hAnsi="Symbol"/>
       </w:rPr>
     </w:lvl>
     <w:lvl w:ilvl="4" w:tplc="1F36D0EA">
@@ -5050,7 +4181,7 @@
         <w:ind w:left="3600" w:hanging="360"/>
       </w:pPr>
       <w:rPr>
-        <w:rFonts w:ascii="Courier New" w:hAnsi="Courier New" w:hint="default"/>
+        <w:rFonts w:hint="default" w:ascii="Courier New" w:hAnsi="Courier New"/>
       </w:rPr>
     </w:lvl>
     <w:lvl w:ilvl="5" w:tplc="33B03BDC">
@@ -5062,7 +4193,7 @@
         <w:ind w:left="4320" w:hanging="360"/>
       </w:pPr>
       <w:rPr>
-        <w:rFonts w:ascii="Wingdings" w:hAnsi="Wingdings" w:hint="default"/>
+        <w:rFonts w:hint="default" w:ascii="Wingdings" w:hAnsi="Wingdings"/>
       </w:rPr>
     </w:lvl>
     <w:lvl w:ilvl="6" w:tplc="B9CA0034">
@@ -5074,7 +4205,7 @@
         <w:ind w:left="5040" w:hanging="360"/>
       </w:pPr>
       <w:rPr>
-        <w:rFonts w:ascii="Symbol" w:hAnsi="Symbol" w:hint="default"/>
+        <w:rFonts w:hint="default" w:ascii="Symbol" w:hAnsi="Symbol"/>
       </w:rPr>
     </w:lvl>
     <w:lvl w:ilvl="7" w:tplc="4A3C520A">
@@ -5086,7 +4217,7 @@
         <w:ind w:left="5760" w:hanging="360"/>
       </w:pPr>
       <w:rPr>
-        <w:rFonts w:ascii="Courier New" w:hAnsi="Courier New" w:hint="default"/>
+        <w:rFonts w:hint="default" w:ascii="Courier New" w:hAnsi="Courier New"/>
       </w:rPr>
     </w:lvl>
     <w:lvl w:ilvl="8" w:tplc="D0922E70">
@@ -5098,7 +4229,7 @@
         <w:ind w:left="6480" w:hanging="360"/>
       </w:pPr>
       <w:rPr>
-        <w:rFonts w:ascii="Wingdings" w:hAnsi="Wingdings" w:hint="default"/>
+        <w:rFonts w:hint="default" w:ascii="Wingdings" w:hAnsi="Wingdings"/>
       </w:rPr>
     </w:lvl>
   </w:abstractNum>
@@ -5115,7 +4246,7 @@
         <w:ind w:left="720" w:hanging="360"/>
       </w:pPr>
       <w:rPr>
-        <w:rFonts w:ascii="Symbol" w:hAnsi="Symbol" w:hint="default"/>
+        <w:rFonts w:hint="default" w:ascii="Symbol" w:hAnsi="Symbol"/>
       </w:rPr>
     </w:lvl>
     <w:lvl w:ilvl="1" w:tplc="04090003" w:tentative="1">
@@ -5127,7 +4258,7 @@
         <w:ind w:left="1440" w:hanging="360"/>
       </w:pPr>
       <w:rPr>
-        <w:rFonts w:ascii="Courier New" w:hAnsi="Courier New" w:cs="Courier New" w:hint="default"/>
+        <w:rFonts w:hint="default" w:ascii="Courier New" w:hAnsi="Courier New" w:cs="Courier New"/>
       </w:rPr>
     </w:lvl>
     <w:lvl w:ilvl="2" w:tplc="04090005" w:tentative="1">
@@ -5139,7 +4270,7 @@
         <w:ind w:left="2160" w:hanging="360"/>
       </w:pPr>
       <w:rPr>
-        <w:rFonts w:ascii="Wingdings" w:hAnsi="Wingdings" w:hint="default"/>
+        <w:rFonts w:hint="default" w:ascii="Wingdings" w:hAnsi="Wingdings"/>
       </w:rPr>
     </w:lvl>
     <w:lvl w:ilvl="3" w:tplc="04090001" w:tentative="1">
@@ -5151,7 +4282,7 @@
         <w:ind w:left="2880" w:hanging="360"/>
       </w:pPr>
       <w:rPr>
-        <w:rFonts w:ascii="Symbol" w:hAnsi="Symbol" w:hint="default"/>
+        <w:rFonts w:hint="default" w:ascii="Symbol" w:hAnsi="Symbol"/>
       </w:rPr>
     </w:lvl>
     <w:lvl w:ilvl="4" w:tplc="04090003" w:tentative="1">
@@ -5163,7 +4294,7 @@
         <w:ind w:left="3600" w:hanging="360"/>
       </w:pPr>
       <w:rPr>
-        <w:rFonts w:ascii="Courier New" w:hAnsi="Courier New" w:cs="Courier New" w:hint="default"/>
+        <w:rFonts w:hint="default" w:ascii="Courier New" w:hAnsi="Courier New" w:cs="Courier New"/>
       </w:rPr>
     </w:lvl>
     <w:lvl w:ilvl="5" w:tplc="04090005" w:tentative="1">
@@ -5175,7 +4306,7 @@
         <w:ind w:left="4320" w:hanging="360"/>
       </w:pPr>
       <w:rPr>
-        <w:rFonts w:ascii="Wingdings" w:hAnsi="Wingdings" w:hint="default"/>
+        <w:rFonts w:hint="default" w:ascii="Wingdings" w:hAnsi="Wingdings"/>
       </w:rPr>
     </w:lvl>
     <w:lvl w:ilvl="6" w:tplc="04090001" w:tentative="1">
@@ -5187,7 +4318,7 @@
         <w:ind w:left="5040" w:hanging="360"/>
       </w:pPr>
       <w:rPr>
-        <w:rFonts w:ascii="Symbol" w:hAnsi="Symbol" w:hint="default"/>
+        <w:rFonts w:hint="default" w:ascii="Symbol" w:hAnsi="Symbol"/>
       </w:rPr>
     </w:lvl>
     <w:lvl w:ilvl="7" w:tplc="04090003" w:tentative="1">
@@ -5199,7 +4330,7 @@
         <w:ind w:left="5760" w:hanging="360"/>
       </w:pPr>
       <w:rPr>
-        <w:rFonts w:ascii="Courier New" w:hAnsi="Courier New" w:cs="Courier New" w:hint="default"/>
+        <w:rFonts w:hint="default" w:ascii="Courier New" w:hAnsi="Courier New" w:cs="Courier New"/>
       </w:rPr>
     </w:lvl>
     <w:lvl w:ilvl="8" w:tplc="04090005" w:tentative="1">
@@ -5211,7 +4342,7 @@
         <w:ind w:left="6480" w:hanging="360"/>
       </w:pPr>
       <w:rPr>
-        <w:rFonts w:ascii="Wingdings" w:hAnsi="Wingdings" w:hint="default"/>
+        <w:rFonts w:hint="default" w:ascii="Wingdings" w:hAnsi="Wingdings"/>
       </w:rPr>
     </w:lvl>
   </w:abstractNum>
@@ -5228,7 +4359,7 @@
         <w:ind w:left="1080" w:hanging="360"/>
       </w:pPr>
       <w:rPr>
-        <w:rFonts w:ascii="Wingdings" w:hAnsi="Wingdings" w:hint="default"/>
+        <w:rFonts w:hint="default" w:ascii="Wingdings" w:hAnsi="Wingdings"/>
       </w:rPr>
     </w:lvl>
     <w:lvl w:ilvl="1" w:tplc="B7CCA04E">
@@ -5240,7 +4371,7 @@
         <w:ind w:left="1800" w:hanging="360"/>
       </w:pPr>
       <w:rPr>
-        <w:rFonts w:ascii="Courier New" w:hAnsi="Courier New" w:hint="default"/>
+        <w:rFonts w:hint="default" w:ascii="Courier New" w:hAnsi="Courier New"/>
       </w:rPr>
     </w:lvl>
     <w:lvl w:ilvl="2" w:tplc="5AC8FDEC">
@@ -5252,7 +4383,7 @@
         <w:ind w:left="2520" w:hanging="360"/>
       </w:pPr>
       <w:rPr>
-        <w:rFonts w:ascii="Wingdings" w:hAnsi="Wingdings" w:hint="default"/>
+        <w:rFonts w:hint="default" w:ascii="Wingdings" w:hAnsi="Wingdings"/>
       </w:rPr>
     </w:lvl>
     <w:lvl w:ilvl="3" w:tplc="0BA05FF4">
@@ -5264,7 +4395,7 @@
         <w:ind w:left="3240" w:hanging="360"/>
       </w:pPr>
       <w:rPr>
-        <w:rFonts w:ascii="Symbol" w:hAnsi="Symbol" w:hint="default"/>
+        <w:rFonts w:hint="default" w:ascii="Symbol" w:hAnsi="Symbol"/>
       </w:rPr>
     </w:lvl>
     <w:lvl w:ilvl="4" w:tplc="96802410">
@@ -5276,7 +4407,7 @@
         <w:ind w:left="3960" w:hanging="360"/>
       </w:pPr>
       <w:rPr>
-        <w:rFonts w:ascii="Courier New" w:hAnsi="Courier New" w:hint="default"/>
+        <w:rFonts w:hint="default" w:ascii="Courier New" w:hAnsi="Courier New"/>
       </w:rPr>
     </w:lvl>
     <w:lvl w:ilvl="5" w:tplc="F1FAC116">
@@ -5288,7 +4419,7 @@
         <w:ind w:left="4680" w:hanging="360"/>
       </w:pPr>
       <w:rPr>
-        <w:rFonts w:ascii="Wingdings" w:hAnsi="Wingdings" w:hint="default"/>
+        <w:rFonts w:hint="default" w:ascii="Wingdings" w:hAnsi="Wingdings"/>
       </w:rPr>
     </w:lvl>
     <w:lvl w:ilvl="6" w:tplc="E680440E">
@@ -5300,7 +4431,7 @@
         <w:ind w:left="5400" w:hanging="360"/>
       </w:pPr>
       <w:rPr>
-        <w:rFonts w:ascii="Symbol" w:hAnsi="Symbol" w:hint="default"/>
+        <w:rFonts w:hint="default" w:ascii="Symbol" w:hAnsi="Symbol"/>
       </w:rPr>
     </w:lvl>
     <w:lvl w:ilvl="7" w:tplc="5DF626D2">
@@ -5312,7 +4443,7 @@
         <w:ind w:left="6120" w:hanging="360"/>
       </w:pPr>
       <w:rPr>
-        <w:rFonts w:ascii="Courier New" w:hAnsi="Courier New" w:hint="default"/>
+        <w:rFonts w:hint="default" w:ascii="Courier New" w:hAnsi="Courier New"/>
       </w:rPr>
     </w:lvl>
     <w:lvl w:ilvl="8" w:tplc="D0D2B49C">
@@ -5324,7 +4455,7 @@
         <w:ind w:left="6840" w:hanging="360"/>
       </w:pPr>
       <w:rPr>
-        <w:rFonts w:ascii="Wingdings" w:hAnsi="Wingdings" w:hint="default"/>
+        <w:rFonts w:hint="default" w:ascii="Wingdings" w:hAnsi="Wingdings"/>
       </w:rPr>
     </w:lvl>
   </w:abstractNum>
@@ -5341,7 +4472,7 @@
         <w:ind w:left="720" w:hanging="360"/>
       </w:pPr>
       <w:rPr>
-        <w:rFonts w:ascii="Symbol" w:hAnsi="Symbol" w:hint="default"/>
+        <w:rFonts w:hint="default" w:ascii="Symbol" w:hAnsi="Symbol"/>
       </w:rPr>
     </w:lvl>
     <w:lvl w:ilvl="1" w:tplc="D4681B54">
@@ -5353,7 +4484,7 @@
         <w:ind w:left="1440" w:hanging="360"/>
       </w:pPr>
       <w:rPr>
-        <w:rFonts w:ascii="Courier New" w:hAnsi="Courier New" w:hint="default"/>
+        <w:rFonts w:hint="default" w:ascii="Courier New" w:hAnsi="Courier New"/>
       </w:rPr>
     </w:lvl>
     <w:lvl w:ilvl="2" w:tplc="B1267D26">
@@ -5365,7 +4496,7 @@
         <w:ind w:left="2160" w:hanging="360"/>
       </w:pPr>
       <w:rPr>
-        <w:rFonts w:ascii="Wingdings" w:hAnsi="Wingdings" w:hint="default"/>
+        <w:rFonts w:hint="default" w:ascii="Wingdings" w:hAnsi="Wingdings"/>
       </w:rPr>
     </w:lvl>
     <w:lvl w:ilvl="3" w:tplc="78C47538">
@@ -5377,7 +4508,7 @@
         <w:ind w:left="2880" w:hanging="360"/>
       </w:pPr>
       <w:rPr>
-        <w:rFonts w:ascii="Symbol" w:hAnsi="Symbol" w:hint="default"/>
+        <w:rFonts w:hint="default" w:ascii="Symbol" w:hAnsi="Symbol"/>
       </w:rPr>
     </w:lvl>
     <w:lvl w:ilvl="4" w:tplc="6F36FC20">
@@ -5389,7 +4520,7 @@
         <w:ind w:left="3600" w:hanging="360"/>
       </w:pPr>
       <w:rPr>
-        <w:rFonts w:ascii="Courier New" w:hAnsi="Courier New" w:hint="default"/>
+        <w:rFonts w:hint="default" w:ascii="Courier New" w:hAnsi="Courier New"/>
       </w:rPr>
     </w:lvl>
     <w:lvl w:ilvl="5" w:tplc="F234479C">
@@ -5401,7 +4532,7 @@
         <w:ind w:left="4320" w:hanging="360"/>
       </w:pPr>
       <w:rPr>
-        <w:rFonts w:ascii="Wingdings" w:hAnsi="Wingdings" w:hint="default"/>
+        <w:rFonts w:hint="default" w:ascii="Wingdings" w:hAnsi="Wingdings"/>
       </w:rPr>
     </w:lvl>
     <w:lvl w:ilvl="6" w:tplc="B8647CBE">
@@ -5413,7 +4544,7 @@
         <w:ind w:left="5040" w:hanging="360"/>
       </w:pPr>
       <w:rPr>
-        <w:rFonts w:ascii="Symbol" w:hAnsi="Symbol" w:hint="default"/>
+        <w:rFonts w:hint="default" w:ascii="Symbol" w:hAnsi="Symbol"/>
       </w:rPr>
     </w:lvl>
     <w:lvl w:ilvl="7" w:tplc="0290C6F2">
@@ -5425,7 +4556,7 @@
         <w:ind w:left="5760" w:hanging="360"/>
       </w:pPr>
       <w:rPr>
-        <w:rFonts w:ascii="Courier New" w:hAnsi="Courier New" w:hint="default"/>
+        <w:rFonts w:hint="default" w:ascii="Courier New" w:hAnsi="Courier New"/>
       </w:rPr>
     </w:lvl>
     <w:lvl w:ilvl="8" w:tplc="D0BAF6B0">
@@ -5437,7 +4568,7 @@
         <w:ind w:left="6480" w:hanging="360"/>
       </w:pPr>
       <w:rPr>
-        <w:rFonts w:ascii="Wingdings" w:hAnsi="Wingdings" w:hint="default"/>
+        <w:rFonts w:hint="default" w:ascii="Wingdings" w:hAnsi="Wingdings"/>
       </w:rPr>
     </w:lvl>
   </w:abstractNum>
@@ -5454,7 +4585,7 @@
         <w:ind w:left="720" w:hanging="360"/>
       </w:pPr>
       <w:rPr>
-        <w:rFonts w:ascii="Symbol" w:hAnsi="Symbol" w:hint="default"/>
+        <w:rFonts w:hint="default" w:ascii="Symbol" w:hAnsi="Symbol"/>
       </w:rPr>
     </w:lvl>
     <w:lvl w:ilvl="1" w:tplc="04090003">
@@ -5466,7 +4597,7 @@
         <w:ind w:left="1440" w:hanging="360"/>
       </w:pPr>
       <w:rPr>
-        <w:rFonts w:ascii="Courier New" w:hAnsi="Courier New" w:cs="Courier New" w:hint="default"/>
+        <w:rFonts w:hint="default" w:ascii="Courier New" w:hAnsi="Courier New" w:cs="Courier New"/>
       </w:rPr>
     </w:lvl>
     <w:lvl w:ilvl="2" w:tplc="04090005" w:tentative="1">
@@ -5478,7 +4609,7 @@
         <w:ind w:left="2160" w:hanging="360"/>
       </w:pPr>
       <w:rPr>
-        <w:rFonts w:ascii="Wingdings" w:hAnsi="Wingdings" w:hint="default"/>
+        <w:rFonts w:hint="default" w:ascii="Wingdings" w:hAnsi="Wingdings"/>
       </w:rPr>
     </w:lvl>
     <w:lvl w:ilvl="3" w:tplc="04090001" w:tentative="1">
@@ -5490,7 +4621,7 @@
         <w:ind w:left="2880" w:hanging="360"/>
       </w:pPr>
       <w:rPr>
-        <w:rFonts w:ascii="Symbol" w:hAnsi="Symbol" w:hint="default"/>
+        <w:rFonts w:hint="default" w:ascii="Symbol" w:hAnsi="Symbol"/>
       </w:rPr>
     </w:lvl>
     <w:lvl w:ilvl="4" w:tplc="04090003" w:tentative="1">
@@ -5502,7 +4633,7 @@
         <w:ind w:left="3600" w:hanging="360"/>
       </w:pPr>
       <w:rPr>
-        <w:rFonts w:ascii="Courier New" w:hAnsi="Courier New" w:cs="Courier New" w:hint="default"/>
+        <w:rFonts w:hint="default" w:ascii="Courier New" w:hAnsi="Courier New" w:cs="Courier New"/>
       </w:rPr>
     </w:lvl>
     <w:lvl w:ilvl="5" w:tplc="04090005" w:tentative="1">
@@ -5514,7 +4645,7 @@
         <w:ind w:left="4320" w:hanging="360"/>
       </w:pPr>
       <w:rPr>
-        <w:rFonts w:ascii="Wingdings" w:hAnsi="Wingdings" w:hint="default"/>
+        <w:rFonts w:hint="default" w:ascii="Wingdings" w:hAnsi="Wingdings"/>
       </w:rPr>
     </w:lvl>
     <w:lvl w:ilvl="6" w:tplc="04090001" w:tentative="1">
@@ -5526,7 +4657,7 @@
         <w:ind w:left="5040" w:hanging="360"/>
       </w:pPr>
       <w:rPr>
-        <w:rFonts w:ascii="Symbol" w:hAnsi="Symbol" w:hint="default"/>
+        <w:rFonts w:hint="default" w:ascii="Symbol" w:hAnsi="Symbol"/>
       </w:rPr>
     </w:lvl>
     <w:lvl w:ilvl="7" w:tplc="04090003" w:tentative="1">
@@ -5538,7 +4669,7 @@
         <w:ind w:left="5760" w:hanging="360"/>
       </w:pPr>
       <w:rPr>
-        <w:rFonts w:ascii="Courier New" w:hAnsi="Courier New" w:cs="Courier New" w:hint="default"/>
+        <w:rFonts w:hint="default" w:ascii="Courier New" w:hAnsi="Courier New" w:cs="Courier New"/>
       </w:rPr>
     </w:lvl>
     <w:lvl w:ilvl="8" w:tplc="04090005" w:tentative="1">
@@ -5550,7 +4681,7 @@
         <w:ind w:left="6480" w:hanging="360"/>
       </w:pPr>
       <w:rPr>
-        <w:rFonts w:ascii="Wingdings" w:hAnsi="Wingdings" w:hint="default"/>
+        <w:rFonts w:hint="default" w:ascii="Wingdings" w:hAnsi="Wingdings"/>
       </w:rPr>
     </w:lvl>
   </w:abstractNum>
@@ -5567,7 +4698,7 @@
         <w:ind w:left="720" w:hanging="360"/>
       </w:pPr>
       <w:rPr>
-        <w:rFonts w:ascii="Symbol" w:hAnsi="Symbol" w:hint="default"/>
+        <w:rFonts w:hint="default" w:ascii="Symbol" w:hAnsi="Symbol"/>
       </w:rPr>
     </w:lvl>
     <w:lvl w:ilvl="1" w:tplc="04090003" w:tentative="1">
@@ -5579,7 +4710,7 @@
         <w:ind w:left="1440" w:hanging="360"/>
       </w:pPr>
       <w:rPr>
-        <w:rFonts w:ascii="Courier New" w:hAnsi="Courier New" w:cs="Courier New" w:hint="default"/>
+        <w:rFonts w:hint="default" w:ascii="Courier New" w:hAnsi="Courier New" w:cs="Courier New"/>
       </w:rPr>
     </w:lvl>
     <w:lvl w:ilvl="2" w:tplc="04090005" w:tentative="1">
@@ -5591,7 +4722,7 @@
         <w:ind w:left="2160" w:hanging="360"/>
       </w:pPr>
       <w:rPr>
-        <w:rFonts w:ascii="Wingdings" w:hAnsi="Wingdings" w:hint="default"/>
+        <w:rFonts w:hint="default" w:ascii="Wingdings" w:hAnsi="Wingdings"/>
       </w:rPr>
     </w:lvl>
     <w:lvl w:ilvl="3" w:tplc="04090001" w:tentative="1">
@@ -5603,7 +4734,7 @@
         <w:ind w:left="2880" w:hanging="360"/>
       </w:pPr>
       <w:rPr>
-        <w:rFonts w:ascii="Symbol" w:hAnsi="Symbol" w:hint="default"/>
+        <w:rFonts w:hint="default" w:ascii="Symbol" w:hAnsi="Symbol"/>
       </w:rPr>
     </w:lvl>
     <w:lvl w:ilvl="4" w:tplc="04090003" w:tentative="1">
@@ -5615,7 +4746,7 @@
         <w:ind w:left="3600" w:hanging="360"/>
       </w:pPr>
       <w:rPr>
-        <w:rFonts w:ascii="Courier New" w:hAnsi="Courier New" w:cs="Courier New" w:hint="default"/>
+        <w:rFonts w:hint="default" w:ascii="Courier New" w:hAnsi="Courier New" w:cs="Courier New"/>
       </w:rPr>
     </w:lvl>
     <w:lvl w:ilvl="5" w:tplc="04090005" w:tentative="1">
@@ -5627,7 +4758,7 @@
         <w:ind w:left="4320" w:hanging="360"/>
       </w:pPr>
       <w:rPr>
-        <w:rFonts w:ascii="Wingdings" w:hAnsi="Wingdings" w:hint="default"/>
+        <w:rFonts w:hint="default" w:ascii="Wingdings" w:hAnsi="Wingdings"/>
       </w:rPr>
     </w:lvl>
     <w:lvl w:ilvl="6" w:tplc="04090001" w:tentative="1">
@@ -5639,7 +4770,7 @@
         <w:ind w:left="5040" w:hanging="360"/>
       </w:pPr>
       <w:rPr>
-        <w:rFonts w:ascii="Symbol" w:hAnsi="Symbol" w:hint="default"/>
+        <w:rFonts w:hint="default" w:ascii="Symbol" w:hAnsi="Symbol"/>
       </w:rPr>
     </w:lvl>
     <w:lvl w:ilvl="7" w:tplc="04090003" w:tentative="1">
@@ -5651,7 +4782,7 @@
         <w:ind w:left="5760" w:hanging="360"/>
       </w:pPr>
       <w:rPr>
-        <w:rFonts w:ascii="Courier New" w:hAnsi="Courier New" w:cs="Courier New" w:hint="default"/>
+        <w:rFonts w:hint="default" w:ascii="Courier New" w:hAnsi="Courier New" w:cs="Courier New"/>
       </w:rPr>
     </w:lvl>
     <w:lvl w:ilvl="8" w:tplc="04090005" w:tentative="1">
@@ -5663,7 +4794,7 @@
         <w:ind w:left="6480" w:hanging="360"/>
       </w:pPr>
       <w:rPr>
-        <w:rFonts w:ascii="Wingdings" w:hAnsi="Wingdings" w:hint="default"/>
+        <w:rFonts w:hint="default" w:ascii="Wingdings" w:hAnsi="Wingdings"/>
       </w:rPr>
     </w:lvl>
   </w:abstractNum>
@@ -5708,11 +4839,11 @@
 </file>
 
 <file path=word/styles.xml><?xml version="1.0" encoding="utf-8"?>
-<w:styles xmlns:mc="http://schemas.openxmlformats.org/markup-compatibility/2006" xmlns:r="http://schemas.openxmlformats.org/officeDocument/2006/relationships" xmlns:w="http://schemas.openxmlformats.org/wordprocessingml/2006/main" xmlns:w14="http://schemas.microsoft.com/office/word/2010/wordml" xmlns:w15="http://schemas.microsoft.com/office/word/2012/wordml" xmlns:w16cex="http://schemas.microsoft.com/office/word/2018/wordml/cex" xmlns:w16cid="http://schemas.microsoft.com/office/word/2016/wordml/cid" xmlns:w16="http://schemas.microsoft.com/office/word/2018/wordml" xmlns:w16sdtdh="http://schemas.microsoft.com/office/word/2020/wordml/sdtdatahash" xmlns:w16se="http://schemas.microsoft.com/office/word/2015/wordml/symex" mc:Ignorable="w14 w15 w16se w16cid w16 w16cex w16sdtdh">
+<w:styles xmlns:mc="http://schemas.openxmlformats.org/markup-compatibility/2006" xmlns:r="http://schemas.openxmlformats.org/officeDocument/2006/relationships" xmlns:w="http://schemas.openxmlformats.org/wordprocessingml/2006/main" xmlns:w14="http://schemas.microsoft.com/office/word/2010/wordml" xmlns:w15="http://schemas.microsoft.com/office/word/2012/wordml" xmlns:w16cex="http://schemas.microsoft.com/office/word/2018/wordml/cex" xmlns:w16cid="http://schemas.microsoft.com/office/word/2016/wordml/cid" xmlns:w16="http://schemas.microsoft.com/office/word/2018/wordml" xmlns:w16du="http://schemas.microsoft.com/office/word/2023/wordml/word16du" xmlns:w16sdtdh="http://schemas.microsoft.com/office/word/2020/wordml/sdtdatahash" xmlns:w16se="http://schemas.microsoft.com/office/word/2015/wordml/symex" mc:Ignorable="w14 w15 w16se w16cid w16 w16cex w16sdtdh w16du">
   <w:docDefaults>
     <w:rPrDefault>
       <w:rPr>
-        <w:rFonts w:asciiTheme="minorHAnsi" w:eastAsiaTheme="minorHAnsi" w:hAnsiTheme="minorHAnsi" w:cstheme="minorBidi"/>
+        <w:rFonts w:asciiTheme="minorHAnsi" w:hAnsiTheme="minorHAnsi" w:eastAsiaTheme="minorHAnsi" w:cstheme="minorBidi"/>
         <w:sz w:val="22"/>
         <w:szCs w:val="22"/>
         <w:lang w:val="en-US" w:eastAsia="en-US" w:bidi="ar-SA"/>
@@ -5727,14 +4858,14 @@
   <w:latentStyles w:defLockedState="0" w:defUIPriority="99" w:defSemiHidden="0" w:defUnhideWhenUsed="0" w:defQFormat="0" w:count="376">
     <w:lsdException w:name="Normal" w:uiPriority="0" w:qFormat="1"/>
     <w:lsdException w:name="heading 1" w:uiPriority="9" w:qFormat="1"/>
-    <w:lsdException w:name="heading 2" w:semiHidden="1" w:uiPriority="9" w:unhideWhenUsed="1" w:qFormat="1"/>
-    <w:lsdException w:name="heading 3" w:semiHidden="1" w:uiPriority="9" w:unhideWhenUsed="1" w:qFormat="1"/>
-    <w:lsdException w:name="heading 4" w:semiHidden="1" w:uiPriority="9" w:unhideWhenUsed="1"/>
-    <w:lsdException w:name="heading 5" w:semiHidden="1" w:uiPriority="9" w:unhideWhenUsed="1" w:qFormat="1"/>
-    <w:lsdException w:name="heading 6" w:semiHidden="1" w:uiPriority="9" w:unhideWhenUsed="1" w:qFormat="1"/>
-    <w:lsdException w:name="heading 7" w:semiHidden="1" w:uiPriority="9" w:unhideWhenUsed="1" w:qFormat="1"/>
-    <w:lsdException w:name="heading 8" w:semiHidden="1" w:uiPriority="9" w:unhideWhenUsed="1" w:qFormat="1"/>
-    <w:lsdException w:name="heading 9" w:semiHidden="1" w:uiPriority="9" w:unhideWhenUsed="1" w:qFormat="1"/>
+    <w:lsdException w:name="heading 2" w:uiPriority="9" w:semiHidden="1" w:unhideWhenUsed="1" w:qFormat="1"/>
+    <w:lsdException w:name="heading 3" w:uiPriority="9" w:semiHidden="1" w:unhideWhenUsed="1" w:qFormat="1"/>
+    <w:lsdException w:name="heading 4" w:uiPriority="9" w:semiHidden="1" w:unhideWhenUsed="1"/>
+    <w:lsdException w:name="heading 5" w:uiPriority="9" w:semiHidden="1" w:unhideWhenUsed="1" w:qFormat="1"/>
+    <w:lsdException w:name="heading 6" w:uiPriority="9" w:semiHidden="1" w:unhideWhenUsed="1" w:qFormat="1"/>
+    <w:lsdException w:name="heading 7" w:uiPriority="9" w:semiHidden="1" w:unhideWhenUsed="1" w:qFormat="1"/>
+    <w:lsdException w:name="heading 8" w:uiPriority="9" w:semiHidden="1" w:unhideWhenUsed="1" w:qFormat="1"/>
+    <w:lsdException w:name="heading 9" w:uiPriority="9" w:semiHidden="1" w:unhideWhenUsed="1" w:qFormat="1"/>
     <w:lsdException w:name="index 1" w:semiHidden="1" w:unhideWhenUsed="1"/>
     <w:lsdException w:name="index 2" w:semiHidden="1" w:unhideWhenUsed="1"/>
     <w:lsdException w:name="index 3" w:semiHidden="1" w:unhideWhenUsed="1"/>
@@ -5744,22 +4875,22 @@
     <w:lsdException w:name="index 7" w:semiHidden="1" w:unhideWhenUsed="1"/>
     <w:lsdException w:name="index 8" w:semiHidden="1" w:unhideWhenUsed="1"/>
     <w:lsdException w:name="index 9" w:semiHidden="1" w:unhideWhenUsed="1"/>
-    <w:lsdException w:name="toc 1" w:semiHidden="1" w:uiPriority="39" w:unhideWhenUsed="1"/>
-    <w:lsdException w:name="toc 2" w:semiHidden="1" w:uiPriority="39" w:unhideWhenUsed="1"/>
-    <w:lsdException w:name="toc 3" w:semiHidden="1" w:uiPriority="39" w:unhideWhenUsed="1"/>
-    <w:lsdException w:name="toc 4" w:semiHidden="1" w:uiPriority="39" w:unhideWhenUsed="1"/>
-    <w:lsdException w:name="toc 5" w:semiHidden="1" w:uiPriority="39" w:unhideWhenUsed="1"/>
-    <w:lsdException w:name="toc 6" w:semiHidden="1" w:uiPriority="39" w:unhideWhenUsed="1"/>
-    <w:lsdException w:name="toc 7" w:semiHidden="1" w:uiPriority="39" w:unhideWhenUsed="1"/>
-    <w:lsdException w:name="toc 8" w:semiHidden="1" w:uiPriority="39" w:unhideWhenUsed="1"/>
-    <w:lsdException w:name="toc 9" w:semiHidden="1" w:uiPriority="39" w:unhideWhenUsed="1"/>
+    <w:lsdException w:name="toc 1" w:uiPriority="39" w:semiHidden="1" w:unhideWhenUsed="1"/>
+    <w:lsdException w:name="toc 2" w:uiPriority="39" w:semiHidden="1" w:unhideWhenUsed="1"/>
+    <w:lsdException w:name="toc 3" w:uiPriority="39" w:semiHidden="1" w:unhideWhenUsed="1"/>
+    <w:lsdException w:name="toc 4" w:uiPriority="39" w:semiHidden="1" w:unhideWhenUsed="1"/>
+    <w:lsdException w:name="toc 5" w:uiPriority="39" w:semiHidden="1" w:unhideWhenUsed="1"/>
+    <w:lsdException w:name="toc 6" w:uiPriority="39" w:semiHidden="1" w:unhideWhenUsed="1"/>
+    <w:lsdException w:name="toc 7" w:uiPriority="39" w:semiHidden="1" w:unhideWhenUsed="1"/>
+    <w:lsdException w:name="toc 8" w:uiPriority="39" w:semiHidden="1" w:unhideWhenUsed="1"/>
+    <w:lsdException w:name="toc 9" w:uiPriority="39" w:semiHidden="1" w:unhideWhenUsed="1"/>
     <w:lsdException w:name="Normal Indent" w:semiHidden="1" w:unhideWhenUsed="1"/>
     <w:lsdException w:name="footnote text" w:semiHidden="1" w:unhideWhenUsed="1"/>
     <w:lsdException w:name="annotation text" w:semiHidden="1" w:unhideWhenUsed="1"/>
     <w:lsdException w:name="header" w:semiHidden="1" w:unhideWhenUsed="1"/>
     <w:lsdException w:name="footer" w:semiHidden="1" w:unhideWhenUsed="1"/>
     <w:lsdException w:name="index heading" w:semiHidden="1" w:unhideWhenUsed="1"/>
-    <w:lsdException w:name="caption" w:semiHidden="1" w:uiPriority="35" w:unhideWhenUsed="1" w:qFormat="1"/>
+    <w:lsdException w:name="caption" w:uiPriority="35" w:semiHidden="1" w:unhideWhenUsed="1" w:qFormat="1"/>
     <w:lsdException w:name="table of figures" w:semiHidden="1" w:unhideWhenUsed="1"/>
     <w:lsdException w:name="envelope address" w:semiHidden="1" w:unhideWhenUsed="1"/>
     <w:lsdException w:name="envelope return" w:semiHidden="1" w:unhideWhenUsed="1"/>
@@ -5790,7 +4921,7 @@
     <w:lsdException w:name="Title" w:uiPriority="10" w:qFormat="1"/>
     <w:lsdException w:name="Closing" w:semiHidden="1" w:unhideWhenUsed="1"/>
     <w:lsdException w:name="Signature" w:semiHidden="1" w:unhideWhenUsed="1"/>
-    <w:lsdException w:name="Default Paragraph Font" w:semiHidden="1" w:uiPriority="1" w:unhideWhenUsed="1"/>
+    <w:lsdException w:name="Default Paragraph Font" w:uiPriority="1" w:semiHidden="1" w:unhideWhenUsed="1"/>
     <w:lsdException w:name="Body Text" w:semiHidden="1" w:unhideWhenUsed="1"/>
     <w:lsdException w:name="Body Text Indent" w:semiHidden="1" w:unhideWhenUsed="1"/>
     <w:lsdException w:name="List Continue" w:semiHidden="1" w:unhideWhenUsed="1"/>
@@ -5990,8 +5121,8 @@
     <w:lsdException w:name="Subtle Reference" w:uiPriority="31"/>
     <w:lsdException w:name="Intense Reference" w:uiPriority="32"/>
     <w:lsdException w:name="Book Title" w:uiPriority="33"/>
-    <w:lsdException w:name="Bibliography" w:semiHidden="1" w:uiPriority="37" w:unhideWhenUsed="1"/>
-    <w:lsdException w:name="TOC Heading" w:semiHidden="1" w:uiPriority="39" w:unhideWhenUsed="1" w:qFormat="1"/>
+    <w:lsdException w:name="Bibliography" w:uiPriority="37" w:semiHidden="1" w:unhideWhenUsed="1"/>
+    <w:lsdException w:name="TOC Heading" w:uiPriority="39" w:semiHidden="1" w:unhideWhenUsed="1" w:qFormat="1"/>
     <w:lsdException w:name="Plain Table 1" w:uiPriority="41"/>
     <w:lsdException w:name="Plain Table 2" w:uiPriority="42"/>
     <w:lsdException w:name="Plain Table 3" w:uiPriority="43"/>
@@ -6102,7 +5233,7 @@
     <w:lsdException w:name="Unresolved Mention" w:semiHidden="1" w:unhideWhenUsed="1"/>
     <w:lsdException w:name="Smart Link" w:semiHidden="1" w:unhideWhenUsed="1"/>
   </w:latentStyles>
-  <w:style w:type="paragraph" w:default="1" w:styleId="Normal">
+  <w:style w:type="paragraph" w:styleId="Normal" w:default="1">
     <w:name w:val="Normal"/>
     <w:qFormat/>
     <w:rsid w:val="00BA463D"/>
@@ -6126,7 +5257,7 @@
       <w:outlineLvl w:val="0"/>
     </w:pPr>
     <w:rPr>
-      <w:rFonts w:asciiTheme="majorHAnsi" w:eastAsiaTheme="majorEastAsia" w:hAnsiTheme="majorHAnsi" w:cstheme="majorBidi"/>
+      <w:rFonts w:asciiTheme="majorHAnsi" w:hAnsiTheme="majorHAnsi" w:eastAsiaTheme="majorEastAsia" w:cstheme="majorBidi"/>
       <w:color w:val="2B5266"/>
       <w:sz w:val="32"/>
       <w:szCs w:val="32"/>
@@ -6170,19 +5301,19 @@
       <w:outlineLvl w:val="2"/>
     </w:pPr>
     <w:rPr>
-      <w:rFonts w:asciiTheme="minorHAnsi" w:eastAsiaTheme="majorEastAsia" w:hAnsiTheme="minorHAnsi" w:cstheme="majorBidi"/>
+      <w:rFonts w:asciiTheme="minorHAnsi" w:hAnsiTheme="minorHAnsi" w:eastAsiaTheme="majorEastAsia" w:cstheme="majorBidi"/>
       <w:b/>
       <w:color w:val="2B5266"/>
       <w:szCs w:val="24"/>
     </w:rPr>
   </w:style>
-  <w:style w:type="character" w:default="1" w:styleId="DefaultParagraphFont">
+  <w:style w:type="character" w:styleId="DefaultParagraphFont" w:default="1">
     <w:name w:val="Default Paragraph Font"/>
     <w:uiPriority w:val="1"/>
     <w:semiHidden/>
     <w:unhideWhenUsed/>
   </w:style>
-  <w:style w:type="table" w:default="1" w:styleId="TableNormal">
+  <w:style w:type="table" w:styleId="TableNormal" w:default="1">
     <w:name w:val="Normal Table"/>
     <w:uiPriority w:val="99"/>
     <w:semiHidden/>
@@ -6197,20 +5328,20 @@
       </w:tblCellMar>
     </w:tblPr>
   </w:style>
-  <w:style w:type="numbering" w:default="1" w:styleId="NoList">
+  <w:style w:type="numbering" w:styleId="NoList" w:default="1">
     <w:name w:val="No List"/>
     <w:uiPriority w:val="99"/>
     <w:semiHidden/>
     <w:unhideWhenUsed/>
   </w:style>
-  <w:style w:type="character" w:customStyle="1" w:styleId="Heading1Char">
+  <w:style w:type="character" w:styleId="Heading1Char" w:customStyle="1">
     <w:name w:val="Heading 1 Char"/>
     <w:basedOn w:val="DefaultParagraphFont"/>
     <w:link w:val="Heading1"/>
     <w:uiPriority w:val="9"/>
     <w:rsid w:val="007C2B6A"/>
     <w:rPr>
-      <w:rFonts w:asciiTheme="majorHAnsi" w:eastAsiaTheme="majorEastAsia" w:hAnsiTheme="majorHAnsi" w:cstheme="majorBidi"/>
+      <w:rFonts w:asciiTheme="majorHAnsi" w:hAnsiTheme="majorHAnsi" w:eastAsiaTheme="majorEastAsia" w:cstheme="majorBidi"/>
       <w:color w:val="2B5266"/>
       <w:sz w:val="32"/>
       <w:szCs w:val="32"/>
@@ -6236,12 +5367,12 @@
     </w:pPr>
     <w:tblPr>
       <w:tblBorders>
-        <w:top w:val="single" w:sz="4" w:space="0" w:color="auto"/>
-        <w:left w:val="single" w:sz="4" w:space="0" w:color="auto"/>
-        <w:bottom w:val="single" w:sz="4" w:space="0" w:color="auto"/>
-        <w:right w:val="single" w:sz="4" w:space="0" w:color="auto"/>
-        <w:insideH w:val="single" w:sz="4" w:space="0" w:color="auto"/>
-        <w:insideV w:val="single" w:sz="4" w:space="0" w:color="auto"/>
+        <w:top w:val="single" w:color="auto" w:sz="4" w:space="0"/>
+        <w:left w:val="single" w:color="auto" w:sz="4" w:space="0"/>
+        <w:bottom w:val="single" w:color="auto" w:sz="4" w:space="0"/>
+        <w:right w:val="single" w:color="auto" w:sz="4" w:space="0"/>
+        <w:insideH w:val="single" w:color="auto" w:sz="4" w:space="0"/>
+        <w:insideV w:val="single" w:color="auto" w:sz="4" w:space="0"/>
       </w:tblBorders>
     </w:tblPr>
   </w:style>
@@ -6260,7 +5391,7 @@
       <w:spacing w:after="0" w:line="240" w:lineRule="auto"/>
     </w:pPr>
   </w:style>
-  <w:style w:type="character" w:customStyle="1" w:styleId="HeaderChar">
+  <w:style w:type="character" w:styleId="HeaderChar" w:customStyle="1">
     <w:name w:val="Header Char"/>
     <w:basedOn w:val="DefaultParagraphFont"/>
     <w:link w:val="Header"/>
@@ -6282,21 +5413,21 @@
       <w:spacing w:after="0" w:line="240" w:lineRule="auto"/>
     </w:pPr>
   </w:style>
-  <w:style w:type="character" w:customStyle="1" w:styleId="FooterChar">
+  <w:style w:type="character" w:styleId="FooterChar" w:customStyle="1">
     <w:name w:val="Footer Char"/>
     <w:basedOn w:val="DefaultParagraphFont"/>
     <w:link w:val="Footer"/>
     <w:uiPriority w:val="99"/>
     <w:rsid w:val="00446AAD"/>
   </w:style>
-  <w:style w:type="character" w:customStyle="1" w:styleId="Heading2Char">
+  <w:style w:type="character" w:styleId="Heading2Char" w:customStyle="1">
     <w:name w:val="Heading 2 Char"/>
     <w:basedOn w:val="DefaultParagraphFont"/>
     <w:link w:val="Heading2"/>
     <w:uiPriority w:val="9"/>
     <w:rsid w:val="00DD45B1"/>
     <w:rPr>
-      <w:rFonts w:ascii="Calibri Light" w:eastAsiaTheme="majorEastAsia" w:hAnsi="Calibri Light" w:cstheme="majorBidi"/>
+      <w:rFonts w:ascii="Calibri Light" w:hAnsi="Calibri Light" w:eastAsiaTheme="majorEastAsia" w:cstheme="majorBidi"/>
       <w:color w:val="8791A0"/>
       <w:sz w:val="28"/>
       <w:szCs w:val="26"/>
@@ -6319,7 +5450,7 @@
       <w:szCs w:val="18"/>
     </w:rPr>
   </w:style>
-  <w:style w:type="character" w:customStyle="1" w:styleId="BalloonTextChar">
+  <w:style w:type="character" w:styleId="BalloonTextChar" w:customStyle="1">
     <w:name w:val="Balloon Text Char"/>
     <w:basedOn w:val="DefaultParagraphFont"/>
     <w:link w:val="BalloonText"/>
@@ -6354,14 +5485,14 @@
       <w:szCs w:val="56"/>
     </w:rPr>
   </w:style>
-  <w:style w:type="character" w:customStyle="1" w:styleId="TitleChar">
+  <w:style w:type="character" w:styleId="TitleChar" w:customStyle="1">
     <w:name w:val="Title Char"/>
     <w:basedOn w:val="DefaultParagraphFont"/>
     <w:link w:val="Title"/>
     <w:uiPriority w:val="10"/>
     <w:rsid w:val="009A1497"/>
     <w:rPr>
-      <w:rFonts w:ascii="Calibri Light" w:eastAsiaTheme="majorEastAsia" w:hAnsi="Calibri Light" w:cstheme="majorBidi"/>
+      <w:rFonts w:ascii="Calibri Light" w:hAnsi="Calibri Light" w:eastAsiaTheme="majorEastAsia" w:cstheme="majorBidi"/>
       <w:color w:val="2B5266"/>
       <w:spacing w:val="-10"/>
       <w:kern w:val="28"/>
@@ -6389,14 +5520,14 @@
       <w:sz w:val="32"/>
     </w:rPr>
   </w:style>
-  <w:style w:type="character" w:customStyle="1" w:styleId="SubtitleChar">
+  <w:style w:type="character" w:styleId="SubtitleChar" w:customStyle="1">
     <w:name w:val="Subtitle Char"/>
     <w:basedOn w:val="DefaultParagraphFont"/>
     <w:link w:val="Subtitle"/>
     <w:uiPriority w:val="11"/>
     <w:rsid w:val="007C2B6A"/>
     <w:rPr>
-      <w:rFonts w:ascii="Calibri Light" w:eastAsiaTheme="minorEastAsia" w:hAnsi="Calibri Light"/>
+      <w:rFonts w:ascii="Calibri Light" w:hAnsi="Calibri Light" w:eastAsiaTheme="minorEastAsia"/>
       <w:color w:val="8791A0"/>
       <w:spacing w:val="15"/>
       <w:sz w:val="32"/>
@@ -6433,7 +5564,7 @@
       <w:sz w:val="24"/>
     </w:rPr>
   </w:style>
-  <w:style w:type="character" w:customStyle="1" w:styleId="Heading3Char">
+  <w:style w:type="character" w:styleId="Heading3Char" w:customStyle="1">
     <w:name w:val="Heading 3 Char"/>
     <w:basedOn w:val="DefaultParagraphFont"/>
     <w:link w:val="Heading3"/>
@@ -6487,7 +5618,7 @@
       <w:iCs/>
     </w:rPr>
   </w:style>
-  <w:style w:type="character" w:customStyle="1" w:styleId="QuoteChar">
+  <w:style w:type="character" w:styleId="QuoteChar" w:customStyle="1">
     <w:name w:val="Quote Char"/>
     <w:basedOn w:val="DefaultParagraphFont"/>
     <w:link w:val="Quote"/>
@@ -6516,7 +5647,7 @@
       <w:szCs w:val="20"/>
     </w:rPr>
   </w:style>
-  <w:style w:type="character" w:customStyle="1" w:styleId="EndnoteTextChar">
+  <w:style w:type="character" w:styleId="EndnoteTextChar" w:customStyle="1">
     <w:name w:val="Endnote Text Char"/>
     <w:basedOn w:val="DefaultParagraphFont"/>
     <w:link w:val="EndnoteText"/>
@@ -6557,7 +5688,7 @@
       <w:szCs w:val="20"/>
     </w:rPr>
   </w:style>
-  <w:style w:type="character" w:customStyle="1" w:styleId="FootnoteTextChar">
+  <w:style w:type="character" w:styleId="FootnoteTextChar" w:customStyle="1">
     <w:name w:val="Footnote Text Char"/>
     <w:basedOn w:val="DefaultParagraphFont"/>
     <w:link w:val="FootnoteText"/>
@@ -6582,7 +5713,7 @@
       <w:vertAlign w:val="superscript"/>
     </w:rPr>
   </w:style>
-  <w:style w:type="paragraph" w:customStyle="1" w:styleId="paragraph">
+  <w:style w:type="paragraph" w:styleId="paragraph" w:customStyle="1">
     <w:name w:val="paragraph"/>
     <w:basedOn w:val="Normal"/>
     <w:rsid w:val="009558F0"/>
@@ -6590,18 +5721,18 @@
       <w:spacing w:before="100" w:beforeAutospacing="1" w:after="100" w:afterAutospacing="1" w:line="240" w:lineRule="auto"/>
     </w:pPr>
     <w:rPr>
-      <w:rFonts w:ascii="Times New Roman" w:eastAsia="Times New Roman" w:hAnsi="Times New Roman" w:cs="Times New Roman"/>
+      <w:rFonts w:ascii="Times New Roman" w:hAnsi="Times New Roman" w:eastAsia="Times New Roman" w:cs="Times New Roman"/>
       <w:color w:val="auto"/>
       <w:sz w:val="24"/>
       <w:szCs w:val="24"/>
     </w:rPr>
   </w:style>
-  <w:style w:type="character" w:customStyle="1" w:styleId="normaltextrun">
+  <w:style w:type="character" w:styleId="normaltextrun" w:customStyle="1">
     <w:name w:val="normaltextrun"/>
     <w:basedOn w:val="DefaultParagraphFont"/>
     <w:rsid w:val="009558F0"/>
   </w:style>
-  <w:style w:type="character" w:customStyle="1" w:styleId="eop">
+  <w:style w:type="character" w:styleId="eop" w:customStyle="1">
     <w:name w:val="eop"/>
     <w:basedOn w:val="DefaultParagraphFont"/>
     <w:rsid w:val="009558F0"/>
@@ -6619,7 +5750,7 @@
       <w:color w:val="404040" w:themeColor="text1" w:themeTint="BF"/>
     </w:rPr>
   </w:style>
-  <w:style w:type="character" w:customStyle="1" w:styleId="wacimagecontainer">
+  <w:style w:type="character" w:styleId="wacimagecontainer" w:customStyle="1">
     <w:name w:val="wacimagecontainer"/>
     <w:basedOn w:val="DefaultParagraphFont"/>
     <w:rsid w:val="00A02DCA"/>
@@ -6638,7 +5769,7 @@
       <w:szCs w:val="20"/>
     </w:rPr>
   </w:style>
-  <w:style w:type="character" w:customStyle="1" w:styleId="CommentTextChar">
+  <w:style w:type="character" w:styleId="CommentTextChar" w:customStyle="1">
     <w:name w:val="Comment Text Char"/>
     <w:basedOn w:val="DefaultParagraphFont"/>
     <w:link w:val="CommentText"/>
@@ -6675,7 +5806,7 @@
       <w:color w:val="404040" w:themeColor="text1" w:themeTint="BF"/>
     </w:rPr>
   </w:style>
-  <w:style w:type="character" w:customStyle="1" w:styleId="scxp189509804">
+  <w:style w:type="character" w:styleId="scxp189509804" w:customStyle="1">
     <w:name w:val="scxp189509804"/>
     <w:basedOn w:val="DefaultParagraphFont"/>
     <w:rsid w:val="00445B7B"/>
@@ -6694,7 +5825,7 @@
       <w:bCs/>
     </w:rPr>
   </w:style>
-  <w:style w:type="character" w:customStyle="1" w:styleId="CommentSubjectChar">
+  <w:style w:type="character" w:styleId="CommentSubjectChar" w:customStyle="1">
     <w:name w:val="Comment Subject Char"/>
     <w:basedOn w:val="CommentTextChar"/>
     <w:link w:val="CommentSubject"/>
@@ -6721,17 +5852,17 @@
       <w:shd w:val="clear" w:color="auto" w:fill="E1DFDD"/>
     </w:rPr>
   </w:style>
-  <w:style w:type="character" w:customStyle="1" w:styleId="ui-provider">
+  <w:style w:type="character" w:styleId="ui-provider" w:customStyle="1">
     <w:name w:val="ui-provider"/>
     <w:basedOn w:val="DefaultParagraphFont"/>
     <w:rsid w:val="00DC739B"/>
   </w:style>
-  <w:style w:type="character" w:customStyle="1" w:styleId="cf01">
+  <w:style w:type="character" w:styleId="cf01" w:customStyle="1">
     <w:name w:val="cf01"/>
     <w:basedOn w:val="DefaultParagraphFont"/>
     <w:rsid w:val="00891C3E"/>
     <w:rPr>
-      <w:rFonts w:ascii="Segoe UI" w:hAnsi="Segoe UI" w:cs="Segoe UI" w:hint="default"/>
+      <w:rFonts w:hint="default" w:ascii="Segoe UI" w:hAnsi="Segoe UI" w:cs="Segoe UI"/>
       <w:color w:val="404040"/>
       <w:sz w:val="18"/>
       <w:szCs w:val="18"/>
@@ -6747,7 +5878,7 @@
       <w:spacing w:before="100" w:beforeAutospacing="1" w:after="100" w:afterAutospacing="1" w:line="240" w:lineRule="auto"/>
     </w:pPr>
     <w:rPr>
-      <w:rFonts w:ascii="Times New Roman" w:eastAsia="Times New Roman" w:hAnsi="Times New Roman" w:cs="Times New Roman"/>
+      <w:rFonts w:ascii="Times New Roman" w:hAnsi="Times New Roman" w:eastAsia="Times New Roman" w:cs="Times New Roman"/>
       <w:color w:val="auto"/>
       <w:sz w:val="24"/>
       <w:szCs w:val="24"/>
@@ -7018,43 +6149,6 @@
 </file>
 
 <file path=customXml/item1.xml><?xml version="1.0" encoding="utf-8"?>
-<p:properties xmlns:p="http://schemas.microsoft.com/office/2006/metadata/properties" xmlns:xsi="http://www.w3.org/2001/XMLSchema-instance" xmlns:pc="http://schemas.microsoft.com/office/infopath/2007/PartnerControls">
-  <documentManagement>
-    <SharedWithUsers xmlns="4b40c987-00a5-4e5a-b556-1b168f371581">
-      <UserInfo>
-        <DisplayName>Arsham Zamani</DisplayName>
-        <AccountId>215</AccountId>
-        <AccountType/>
-      </UserInfo>
-      <UserInfo>
-        <DisplayName>Miki Imura</DisplayName>
-        <AccountId>124</AccountId>
-        <AccountType/>
-      </UserInfo>
-      <UserInfo>
-        <DisplayName>Bill Huennekens (He/Him)</DisplayName>
-        <AccountId>13</AccountId>
-        <AccountType/>
-      </UserInfo>
-    </SharedWithUsers>
-    <lcf76f155ced4ddcb4097134ff3c332f xmlns="e12f795f-1131-4165-938c-d69ffac2dc9f">
-      <Terms xmlns="http://schemas.microsoft.com/office/infopath/2007/PartnerControls"/>
-    </lcf76f155ced4ddcb4097134ff3c332f>
-    <TaxCatchAll xmlns="4b40c987-00a5-4e5a-b556-1b168f371581" xsi:nil="true"/>
-  </documentManagement>
-</p:properties>
-</file>
-
-<file path=customXml/item2.xml><?xml version="1.0" encoding="utf-8"?>
-<?mso-contentType ?>
-<FormTemplates xmlns="http://schemas.microsoft.com/sharepoint/v3/contenttype/forms">
-  <Display>DocumentLibraryForm</Display>
-  <Edit>DocumentLibraryForm</Edit>
-  <New>DocumentLibraryForm</New>
-</FormTemplates>
-</file>
-
-<file path=customXml/item3.xml><?xml version="1.0" encoding="utf-8"?>
 <ct:contentTypeSchema xmlns:ct="http://schemas.microsoft.com/office/2006/metadata/contentType" xmlns:ma="http://schemas.microsoft.com/office/2006/metadata/properties/metaAttributes" ct:_="" ma:_="" ma:contentTypeName="Document" ma:contentTypeID="0x010100363ACC841BE3164F9481FA1A36235757" ma:contentTypeVersion="14" ma:contentTypeDescription="Create a new document." ma:contentTypeScope="" ma:versionID="45154a32c921ba8b9212a37676df912e">
   <xsd:schema xmlns:xsd="http://www.w3.org/2001/XMLSchema" xmlns:xs="http://www.w3.org/2001/XMLSchema" xmlns:p="http://schemas.microsoft.com/office/2006/metadata/properties" xmlns:ns2="e12f795f-1131-4165-938c-d69ffac2dc9f" xmlns:ns3="4b40c987-00a5-4e5a-b556-1b168f371581" targetNamespace="http://schemas.microsoft.com/office/2006/metadata/properties" ma:root="true" ma:fieldsID="854758e4a12903479dac0ec07b127d46" ns2:_="" ns3:_="">
     <xsd:import namespace="e12f795f-1131-4165-938c-d69ffac2dc9f"/>
@@ -7283,36 +6377,48 @@
 </ct:contentTypeSchema>
 </file>
 
-<file path=customXml/item4.xml><?xml version="1.0" encoding="utf-8"?>
+<file path=customXml/item2.xml><?xml version="1.0" encoding="utf-8"?>
+<p:properties xmlns:p="http://schemas.microsoft.com/office/2006/metadata/properties" xmlns:xsi="http://www.w3.org/2001/XMLSchema-instance" xmlns:pc="http://schemas.microsoft.com/office/infopath/2007/PartnerControls">
+  <documentManagement>
+    <SharedWithUsers xmlns="4b40c987-00a5-4e5a-b556-1b168f371581">
+      <UserInfo>
+        <DisplayName>Arsham Zamani</DisplayName>
+        <AccountId>215</AccountId>
+        <AccountType/>
+      </UserInfo>
+      <UserInfo>
+        <DisplayName>Miki Imura</DisplayName>
+        <AccountId>124</AccountId>
+        <AccountType/>
+      </UserInfo>
+      <UserInfo>
+        <DisplayName>Bill Huennekens (He/Him)</DisplayName>
+        <AccountId>13</AccountId>
+        <AccountType/>
+      </UserInfo>
+    </SharedWithUsers>
+    <lcf76f155ced4ddcb4097134ff3c332f xmlns="e12f795f-1131-4165-938c-d69ffac2dc9f">
+      <Terms xmlns="http://schemas.microsoft.com/office/infopath/2007/PartnerControls"/>
+    </lcf76f155ced4ddcb4097134ff3c332f>
+    <TaxCatchAll xmlns="4b40c987-00a5-4e5a-b556-1b168f371581" xsi:nil="true"/>
+  </documentManagement>
+</p:properties>
+</file>
+
+<file path=customXml/item3.xml><?xml version="1.0" encoding="utf-8"?>
 <b:Sources xmlns:b="http://schemas.openxmlformats.org/officeDocument/2006/bibliography" xmlns="http://schemas.openxmlformats.org/officeDocument/2006/bibliography" SelectedStyle="\APASixthEditionOfficeOnline.xsl" StyleName="APA" Version="6"/>
 </file>
 
-<file path=customXml/itemProps1.xml><?xml version="1.0" encoding="utf-8"?>
-<ds:datastoreItem xmlns:ds="http://schemas.openxmlformats.org/officeDocument/2006/customXml" ds:itemID="{2F9FDC3C-36FA-4398-AEA8-269EAC60B51D}">
-  <ds:schemaRefs>
-    <ds:schemaRef ds:uri="http://purl.org/dc/dcmitype/"/>
-    <ds:schemaRef ds:uri="http://purl.org/dc/terms/"/>
-    <ds:schemaRef ds:uri="http://schemas.microsoft.com/office/2006/metadata/properties"/>
-    <ds:schemaRef ds:uri="http://schemas.openxmlformats.org/package/2006/metadata/core-properties"/>
-    <ds:schemaRef ds:uri="http://www.w3.org/XML/1998/namespace"/>
-    <ds:schemaRef ds:uri="http://schemas.microsoft.com/office/2006/documentManagement/types"/>
-    <ds:schemaRef ds:uri="http://purl.org/dc/elements/1.1/"/>
-    <ds:schemaRef ds:uri="http://schemas.microsoft.com/office/infopath/2007/PartnerControls"/>
-    <ds:schemaRef ds:uri="4b40c987-00a5-4e5a-b556-1b168f371581"/>
-    <ds:schemaRef ds:uri="e12f795f-1131-4165-938c-d69ffac2dc9f"/>
-  </ds:schemaRefs>
-</ds:datastoreItem>
+<file path=customXml/item4.xml><?xml version="1.0" encoding="utf-8"?>
+<?mso-contentType ?>
+<FormTemplates xmlns="http://schemas.microsoft.com/sharepoint/v3/contenttype/forms">
+  <Display>DocumentLibraryForm</Display>
+  <Edit>DocumentLibraryForm</Edit>
+  <New>DocumentLibraryForm</New>
+</FormTemplates>
 </file>
 
-<file path=customXml/itemProps2.xml><?xml version="1.0" encoding="utf-8"?>
-<ds:datastoreItem xmlns:ds="http://schemas.openxmlformats.org/officeDocument/2006/customXml" ds:itemID="{BB538189-5D63-4A01-8813-525DE20771C4}">
-  <ds:schemaRefs>
-    <ds:schemaRef ds:uri="http://schemas.microsoft.com/sharepoint/v3/contenttype/forms"/>
-  </ds:schemaRefs>
-</ds:datastoreItem>
-</file>
-
-<file path=customXml/itemProps3.xml><?xml version="1.0" encoding="utf-8"?>
+<file path=customXml/itemProps1.xml><?xml version="1.0" encoding="utf-8"?>
 <ds:datastoreItem xmlns:ds="http://schemas.openxmlformats.org/officeDocument/2006/customXml" ds:itemID="{FD96E76E-7E8B-4E95-A78E-252645A29649}">
   <ds:schemaRefs>
     <ds:schemaRef ds:uri="http://schemas.microsoft.com/office/2006/metadata/contentType"/>
@@ -7331,10 +6437,35 @@
 </ds:datastoreItem>
 </file>
 
-<file path=customXml/itemProps4.xml><?xml version="1.0" encoding="utf-8"?>
+<file path=customXml/itemProps2.xml><?xml version="1.0" encoding="utf-8"?>
+<ds:datastoreItem xmlns:ds="http://schemas.openxmlformats.org/officeDocument/2006/customXml" ds:itemID="{2F9FDC3C-36FA-4398-AEA8-269EAC60B51D}">
+  <ds:schemaRefs>
+    <ds:schemaRef ds:uri="http://purl.org/dc/dcmitype/"/>
+    <ds:schemaRef ds:uri="http://purl.org/dc/terms/"/>
+    <ds:schemaRef ds:uri="http://schemas.microsoft.com/office/2006/metadata/properties"/>
+    <ds:schemaRef ds:uri="http://schemas.openxmlformats.org/package/2006/metadata/core-properties"/>
+    <ds:schemaRef ds:uri="http://www.w3.org/XML/1998/namespace"/>
+    <ds:schemaRef ds:uri="http://schemas.microsoft.com/office/2006/documentManagement/types"/>
+    <ds:schemaRef ds:uri="http://purl.org/dc/elements/1.1/"/>
+    <ds:schemaRef ds:uri="http://schemas.microsoft.com/office/infopath/2007/PartnerControls"/>
+    <ds:schemaRef ds:uri="4b40c987-00a5-4e5a-b556-1b168f371581"/>
+    <ds:schemaRef ds:uri="e12f795f-1131-4165-938c-d69ffac2dc9f"/>
+  </ds:schemaRefs>
+</ds:datastoreItem>
+</file>
+
+<file path=customXml/itemProps3.xml><?xml version="1.0" encoding="utf-8"?>
 <ds:datastoreItem xmlns:ds="http://schemas.openxmlformats.org/officeDocument/2006/customXml" ds:itemID="{52722F3D-BC18-4870-92F2-AEDB97910077}">
   <ds:schemaRefs>
     <ds:schemaRef ds:uri="http://schemas.openxmlformats.org/officeDocument/2006/bibliography"/>
+  </ds:schemaRefs>
+</ds:datastoreItem>
+</file>
+
+<file path=customXml/itemProps4.xml><?xml version="1.0" encoding="utf-8"?>
+<ds:datastoreItem xmlns:ds="http://schemas.openxmlformats.org/officeDocument/2006/customXml" ds:itemID="{BB538189-5D63-4A01-8813-525DE20771C4}">
+  <ds:schemaRefs>
+    <ds:schemaRef ds:uri="http://schemas.microsoft.com/sharepoint/v3/contenttype/forms"/>
   </ds:schemaRefs>
 </ds:datastoreItem>
 </file>

</xml_diff>